<commit_message>
[LED-186] draft ready for review
</commit_message>
<xml_diff>
--- a/TransACT User Manual.docx
+++ b/TransACT User Manual.docx
@@ -13,6 +13,7 @@
           <w:docPartUnique/>
         </w:docPartObj>
       </w:sdtPr>
+      <w:sdtEndPr/>
       <w:sdtContent>
         <w:p>
           <w:pPr>
@@ -267,6 +268,7 @@
                                           <w:dataBinding w:prefixMappings="xmlns:ns0='http://schemas.openxmlformats.org/package/2006/metadata/core-properties' xmlns:ns1='http://purl.org/dc/elements/1.1/'" w:xpath="/ns0:coreProperties[1]/ns1:title[1]" w:storeItemID="{6C3C8BC8-F283-45AE-878A-BAB7291924A1}"/>
                                           <w:text/>
                                         </w:sdtPr>
+                                        <w:sdtEndPr/>
                                         <w:sdtContent>
                                           <w:r>
                                             <w:rPr>
@@ -445,6 +447,7 @@
                                     <w:dataBinding w:prefixMappings="xmlns:ns0='http://schemas.openxmlformats.org/package/2006/metadata/core-properties' xmlns:ns1='http://purl.org/dc/elements/1.1/'" w:xpath="/ns0:coreProperties[1]/ns1:title[1]" w:storeItemID="{6C3C8BC8-F283-45AE-878A-BAB7291924A1}"/>
                                     <w:text/>
                                   </w:sdtPr>
+                                  <w:sdtEndPr/>
                                   <w:sdtContent>
                                     <w:r>
                                       <w:rPr>
@@ -612,12 +615,10 @@
                                       <w:color w:val="4A66AC" w:themeColor="accent1"/>
                                     </w:rPr>
                                     <w:id w:val="1551716"/>
-                                    <w:placeholder>
-                                      <w:docPart w:val="675EE2989C9045EB87440195011D8EAB"/>
-                                    </w:placeholder>
                                     <w:dataBinding w:prefixMappings="xmlns:ns0='http://schemas.openxmlformats.org/officeDocument/2006/extended-properties'" w:xpath="/ns0:Properties[1]/ns0:Company[1]" w:storeItemID="{6668398D-A668-4E3E-A5EB-62B293D839F1}"/>
                                     <w:text/>
                                   </w:sdtPr>
+                                  <w:sdtEndPr/>
                                   <w:sdtContent>
                                     <w:r>
                                       <w:rPr>
@@ -653,17 +654,15 @@
                                 <w:sdt>
                                   <w:sdtPr>
                                     <w:id w:val="1551723"/>
-                                    <w:placeholder>
-                                      <w:docPart w:val="77AF4D58500D48E198A92E7206C6BFF9"/>
-                                    </w:placeholder>
                                     <w:dataBinding w:prefixMappings="xmlns:ns0='http://schemas.microsoft.com/office/2006/coverPageProps'" w:xpath="/ns0:CoverPageProperties[1]/ns0:PublishDate[1]" w:storeItemID="{55AF091B-3C7A-41E3-B477-F2FDAA23CFDA}"/>
-                                    <w:date w:fullDate="2017-03-30T00:00:00Z">
+                                    <w:date w:fullDate="2017-03-31T00:00:00Z">
                                       <w:dateFormat w:val="yyyy"/>
                                       <w:lid w:val="en-US"/>
                                       <w:storeMappedDataAs w:val="dateTime"/>
                                       <w:calendar w:val="gregorian"/>
                                     </w:date>
                                   </w:sdtPr>
+                                  <w:sdtEndPr/>
                                   <w:sdtContent>
                                     <w:r>
                                       <w:t>2017</w:t>
@@ -683,12 +682,10 @@
                                 <w:sdt>
                                   <w:sdtPr>
                                     <w:id w:val="1551727"/>
-                                    <w:placeholder>
-                                      <w:docPart w:val="26BAFCC85C7C4F4E92D5A97C3E563D12"/>
-                                    </w:placeholder>
                                     <w:dataBinding w:prefixMappings="xmlns:ns0='http://schemas.openxmlformats.org/package/2006/metadata/core-properties' xmlns:ns1='http://purl.org/dc/elements/1.1/'" w:xpath="/ns0:coreProperties[1]/ns1:creator[1]" w:storeItemID="{6C3C8BC8-F283-45AE-878A-BAB7291924A1}"/>
                                     <w:text/>
                                   </w:sdtPr>
+                                  <w:sdtEndPr/>
                                   <w:sdtContent>
                                     <w:r>
                                       <w:t>Garrett Barnes, Tayler How, CJ Miller, Emily Richardson, Jesse Shellabarger</w:t>
@@ -738,12 +735,10 @@
                                 <w:color w:val="4A66AC" w:themeColor="accent1"/>
                               </w:rPr>
                               <w:id w:val="1551716"/>
-                              <w:placeholder>
-                                <w:docPart w:val="675EE2989C9045EB87440195011D8EAB"/>
-                              </w:placeholder>
                               <w:dataBinding w:prefixMappings="xmlns:ns0='http://schemas.openxmlformats.org/officeDocument/2006/extended-properties'" w:xpath="/ns0:Properties[1]/ns0:Company[1]" w:storeItemID="{6668398D-A668-4E3E-A5EB-62B293D839F1}"/>
                               <w:text/>
                             </w:sdtPr>
+                            <w:sdtEndPr/>
                             <w:sdtContent>
                               <w:r>
                                 <w:rPr>
@@ -779,17 +774,15 @@
                           <w:sdt>
                             <w:sdtPr>
                               <w:id w:val="1551723"/>
-                              <w:placeholder>
-                                <w:docPart w:val="77AF4D58500D48E198A92E7206C6BFF9"/>
-                              </w:placeholder>
                               <w:dataBinding w:prefixMappings="xmlns:ns0='http://schemas.microsoft.com/office/2006/coverPageProps'" w:xpath="/ns0:CoverPageProperties[1]/ns0:PublishDate[1]" w:storeItemID="{55AF091B-3C7A-41E3-B477-F2FDAA23CFDA}"/>
-                              <w:date w:fullDate="2017-03-30T00:00:00Z">
+                              <w:date w:fullDate="2017-03-31T00:00:00Z">
                                 <w:dateFormat w:val="yyyy"/>
                                 <w:lid w:val="en-US"/>
                                 <w:storeMappedDataAs w:val="dateTime"/>
                                 <w:calendar w:val="gregorian"/>
                               </w:date>
                             </w:sdtPr>
+                            <w:sdtEndPr/>
                             <w:sdtContent>
                               <w:r>
                                 <w:t>2017</w:t>
@@ -809,12 +802,10 @@
                           <w:sdt>
                             <w:sdtPr>
                               <w:id w:val="1551727"/>
-                              <w:placeholder>
-                                <w:docPart w:val="26BAFCC85C7C4F4E92D5A97C3E563D12"/>
-                              </w:placeholder>
                               <w:dataBinding w:prefixMappings="xmlns:ns0='http://schemas.openxmlformats.org/package/2006/metadata/core-properties' xmlns:ns1='http://purl.org/dc/elements/1.1/'" w:xpath="/ns0:coreProperties[1]/ns1:creator[1]" w:storeItemID="{6C3C8BC8-F283-45AE-878A-BAB7291924A1}"/>
                               <w:text/>
                             </w:sdtPr>
+                            <w:sdtEndPr/>
                             <w:sdtContent>
                               <w:r>
                                 <w:t>Garrett Barnes, Tayler How, CJ Miller, Emily Richardson, Jesse Shellabarger</w:t>
@@ -860,6 +851,7 @@
           <w:dataBinding w:prefixMappings="xmlns:ns0='http://schemas.openxmlformats.org/package/2006/metadata/core-properties' xmlns:ns1='http://purl.org/dc/elements/1.1/'" w:xpath="/ns0:coreProperties[1]/ns1:title[1]" w:storeItemID="{6C3C8BC8-F283-45AE-878A-BAB7291924A1}"/>
           <w:text/>
         </w:sdtPr>
+        <w:sdtEndPr/>
         <w:sdtContent>
           <w:r>
             <w:rPr>
@@ -885,6 +877,7 @@
           <w:dataBinding w:prefixMappings="xmlns:ns0='http://schemas.openxmlformats.org/package/2006/metadata/core-properties' xmlns:ns1='http://purl.org/dc/elements/1.1/'" w:xpath="/ns0:coreProperties[1]/ns1:subject[1]" w:storeItemID="{6C3C8BC8-F283-45AE-878A-BAB7291924A1}"/>
           <w:text/>
         </w:sdtPr>
+        <w:sdtEndPr/>
         <w:sdtContent>
           <w:r>
             <w:t>Table of Contents</w:t>
@@ -894,6 +887,12 @@
     </w:p>
     <w:sdt>
       <w:sdtPr>
+        <w:rPr>
+          <w:rFonts w:asciiTheme="minorHAnsi" w:eastAsiaTheme="minorHAnsi" w:hAnsiTheme="minorHAnsi" w:cs="Times New Roman"/>
+          <w:color w:val="000000" w:themeColor="text1"/>
+          <w:sz w:val="22"/>
+          <w:szCs w:val="20"/>
+        </w:rPr>
         <w:id w:val="826171783"/>
         <w:docPartObj>
           <w:docPartGallery w:val="Table of Contents"/>
@@ -902,13 +901,9 @@
       </w:sdtPr>
       <w:sdtEndPr>
         <w:rPr>
-          <w:rFonts w:asciiTheme="minorHAnsi" w:eastAsiaTheme="minorHAnsi" w:hAnsiTheme="minorHAnsi" w:cs="Times New Roman"/>
           <w:b/>
           <w:bCs/>
           <w:noProof/>
-          <w:color w:val="000000" w:themeColor="text1"/>
-          <w:sz w:val="22"/>
-          <w:szCs w:val="20"/>
         </w:rPr>
       </w:sdtEndPr>
       <w:sdtContent>
@@ -919,8 +914,6 @@
           <w:r>
             <w:t>Contents</w:t>
           </w:r>
-          <w:bookmarkStart w:id="0" w:name="_GoBack"/>
-          <w:bookmarkEnd w:id="0"/>
         </w:p>
         <w:p>
           <w:pPr>
@@ -941,7 +934,7 @@
           <w:r>
             <w:fldChar w:fldCharType="separate"/>
           </w:r>
-          <w:hyperlink w:anchor="_Toc478740702" w:history="1">
+          <w:hyperlink w:anchor="_Toc478757444" w:history="1">
             <w:r>
               <w:rPr>
                 <w:rStyle w:val="Hyperlink"/>
@@ -964,7 +957,7 @@
               <w:rPr>
                 <w:webHidden/>
               </w:rPr>
-              <w:instrText xml:space="preserve"> PAGEREF _Toc478740702 \h </w:instrText>
+              <w:instrText xml:space="preserve"> PAGEREF _Toc478757444 \h </w:instrText>
             </w:r>
             <w:r>
               <w:rPr>
@@ -1001,7 +994,7 @@
               <w:szCs w:val="22"/>
             </w:rPr>
           </w:pPr>
-          <w:hyperlink w:anchor="_Toc478740703" w:history="1">
+          <w:hyperlink w:anchor="_Toc478757445" w:history="1">
             <w:r>
               <w:rPr>
                 <w:rStyle w:val="Hyperlink"/>
@@ -1024,7 +1017,7 @@
               <w:rPr>
                 <w:webHidden/>
               </w:rPr>
-              <w:instrText xml:space="preserve"> PAGEREF _Toc478740703 \h </w:instrText>
+              <w:instrText xml:space="preserve"> PAGEREF _Toc478757445 \h </w:instrText>
             </w:r>
             <w:r>
               <w:rPr>
@@ -1061,7 +1054,7 @@
               <w:szCs w:val="22"/>
             </w:rPr>
           </w:pPr>
-          <w:hyperlink w:anchor="_Toc478740704" w:history="1">
+          <w:hyperlink w:anchor="_Toc478757446" w:history="1">
             <w:r>
               <w:rPr>
                 <w:rStyle w:val="Hyperlink"/>
@@ -1084,7 +1077,7 @@
               <w:rPr>
                 <w:webHidden/>
               </w:rPr>
-              <w:instrText xml:space="preserve"> PAGEREF _Toc478740704 \h </w:instrText>
+              <w:instrText xml:space="preserve"> PAGEREF _Toc478757446 \h </w:instrText>
             </w:r>
             <w:r>
               <w:rPr>
@@ -1121,7 +1114,7 @@
               <w:szCs w:val="22"/>
             </w:rPr>
           </w:pPr>
-          <w:hyperlink w:anchor="_Toc478740705" w:history="1">
+          <w:hyperlink w:anchor="_Toc478757447" w:history="1">
             <w:r>
               <w:rPr>
                 <w:rStyle w:val="Hyperlink"/>
@@ -1144,7 +1137,7 @@
               <w:rPr>
                 <w:webHidden/>
               </w:rPr>
-              <w:instrText xml:space="preserve"> PAGEREF _Toc478740705 \h </w:instrText>
+              <w:instrText xml:space="preserve"> PAGEREF _Toc478757447 \h </w:instrText>
             </w:r>
             <w:r>
               <w:rPr>
@@ -1181,7 +1174,7 @@
               <w:szCs w:val="22"/>
             </w:rPr>
           </w:pPr>
-          <w:hyperlink w:anchor="_Toc478740706" w:history="1">
+          <w:hyperlink w:anchor="_Toc478757448" w:history="1">
             <w:r>
               <w:rPr>
                 <w:rStyle w:val="Hyperlink"/>
@@ -1204,7 +1197,7 @@
               <w:rPr>
                 <w:webHidden/>
               </w:rPr>
-              <w:instrText xml:space="preserve"> PAGEREF _Toc478740706 \h </w:instrText>
+              <w:instrText xml:space="preserve"> PAGEREF _Toc478757448 \h </w:instrText>
             </w:r>
             <w:r>
               <w:rPr>
@@ -1241,7 +1234,7 @@
               <w:szCs w:val="22"/>
             </w:rPr>
           </w:pPr>
-          <w:hyperlink w:anchor="_Toc478740707" w:history="1">
+          <w:hyperlink w:anchor="_Toc478757449" w:history="1">
             <w:r>
               <w:rPr>
                 <w:rStyle w:val="Hyperlink"/>
@@ -1264,7 +1257,7 @@
               <w:rPr>
                 <w:webHidden/>
               </w:rPr>
-              <w:instrText xml:space="preserve"> PAGEREF _Toc478740707 \h </w:instrText>
+              <w:instrText xml:space="preserve"> PAGEREF _Toc478757449 \h </w:instrText>
             </w:r>
             <w:r>
               <w:rPr>
@@ -1301,7 +1294,7 @@
               <w:szCs w:val="22"/>
             </w:rPr>
           </w:pPr>
-          <w:hyperlink w:anchor="_Toc478740708" w:history="1">
+          <w:hyperlink w:anchor="_Toc478757450" w:history="1">
             <w:r>
               <w:rPr>
                 <w:rStyle w:val="Hyperlink"/>
@@ -1324,7 +1317,7 @@
               <w:rPr>
                 <w:webHidden/>
               </w:rPr>
-              <w:instrText xml:space="preserve"> PAGEREF _Toc478740708 \h </w:instrText>
+              <w:instrText xml:space="preserve"> PAGEREF _Toc478757450 \h </w:instrText>
             </w:r>
             <w:r>
               <w:rPr>
@@ -1361,7 +1354,7 @@
               <w:szCs w:val="22"/>
             </w:rPr>
           </w:pPr>
-          <w:hyperlink w:anchor="_Toc478740709" w:history="1">
+          <w:hyperlink w:anchor="_Toc478757451" w:history="1">
             <w:r>
               <w:rPr>
                 <w:rStyle w:val="Hyperlink"/>
@@ -1384,7 +1377,7 @@
               <w:rPr>
                 <w:webHidden/>
               </w:rPr>
-              <w:instrText xml:space="preserve"> PAGEREF _Toc478740709 \h </w:instrText>
+              <w:instrText xml:space="preserve"> PAGEREF _Toc478757451 \h </w:instrText>
             </w:r>
             <w:r>
               <w:rPr>
@@ -1421,7 +1414,7 @@
               <w:szCs w:val="22"/>
             </w:rPr>
           </w:pPr>
-          <w:hyperlink w:anchor="_Toc478740710" w:history="1">
+          <w:hyperlink w:anchor="_Toc478757452" w:history="1">
             <w:r>
               <w:rPr>
                 <w:rStyle w:val="Hyperlink"/>
@@ -1444,7 +1437,7 @@
               <w:rPr>
                 <w:webHidden/>
               </w:rPr>
-              <w:instrText xml:space="preserve"> PAGEREF _Toc478740710 \h </w:instrText>
+              <w:instrText xml:space="preserve"> PAGEREF _Toc478757452 \h </w:instrText>
             </w:r>
             <w:r>
               <w:rPr>
@@ -1481,7 +1474,7 @@
               <w:szCs w:val="22"/>
             </w:rPr>
           </w:pPr>
-          <w:hyperlink w:anchor="_Toc478740711" w:history="1">
+          <w:hyperlink w:anchor="_Toc478757453" w:history="1">
             <w:r>
               <w:rPr>
                 <w:rStyle w:val="Hyperlink"/>
@@ -1504,7 +1497,7 @@
               <w:rPr>
                 <w:webHidden/>
               </w:rPr>
-              <w:instrText xml:space="preserve"> PAGEREF _Toc478740711 \h </w:instrText>
+              <w:instrText xml:space="preserve"> PAGEREF _Toc478757453 \h </w:instrText>
             </w:r>
             <w:r>
               <w:rPr>
@@ -1541,7 +1534,7 @@
               <w:szCs w:val="22"/>
             </w:rPr>
           </w:pPr>
-          <w:hyperlink w:anchor="_Toc478740712" w:history="1">
+          <w:hyperlink w:anchor="_Toc478757454" w:history="1">
             <w:r>
               <w:rPr>
                 <w:rStyle w:val="Hyperlink"/>
@@ -1564,7 +1557,7 @@
               <w:rPr>
                 <w:webHidden/>
               </w:rPr>
-              <w:instrText xml:space="preserve"> PAGEREF _Toc478740712 \h </w:instrText>
+              <w:instrText xml:space="preserve"> PAGEREF _Toc478757454 \h </w:instrText>
             </w:r>
             <w:r>
               <w:rPr>
@@ -1601,7 +1594,7 @@
               <w:szCs w:val="22"/>
             </w:rPr>
           </w:pPr>
-          <w:hyperlink w:anchor="_Toc478740713" w:history="1">
+          <w:hyperlink w:anchor="_Toc478757455" w:history="1">
             <w:r>
               <w:rPr>
                 <w:rStyle w:val="Hyperlink"/>
@@ -1624,7 +1617,7 @@
               <w:rPr>
                 <w:webHidden/>
               </w:rPr>
-              <w:instrText xml:space="preserve"> PAGEREF _Toc478740713 \h </w:instrText>
+              <w:instrText xml:space="preserve"> PAGEREF _Toc478757455 \h </w:instrText>
             </w:r>
             <w:r>
               <w:rPr>
@@ -1661,7 +1654,7 @@
               <w:szCs w:val="22"/>
             </w:rPr>
           </w:pPr>
-          <w:hyperlink w:anchor="_Toc478740714" w:history="1">
+          <w:hyperlink w:anchor="_Toc478757456" w:history="1">
             <w:r>
               <w:rPr>
                 <w:rStyle w:val="Hyperlink"/>
@@ -1684,7 +1677,7 @@
               <w:rPr>
                 <w:webHidden/>
               </w:rPr>
-              <w:instrText xml:space="preserve"> PAGEREF _Toc478740714 \h </w:instrText>
+              <w:instrText xml:space="preserve"> PAGEREF _Toc478757456 \h </w:instrText>
             </w:r>
             <w:r>
               <w:rPr>
@@ -1721,7 +1714,7 @@
               <w:szCs w:val="22"/>
             </w:rPr>
           </w:pPr>
-          <w:hyperlink w:anchor="_Toc478740715" w:history="1">
+          <w:hyperlink w:anchor="_Toc478757457" w:history="1">
             <w:r>
               <w:rPr>
                 <w:rStyle w:val="Hyperlink"/>
@@ -1744,7 +1737,7 @@
               <w:rPr>
                 <w:webHidden/>
               </w:rPr>
-              <w:instrText xml:space="preserve"> PAGEREF _Toc478740715 \h </w:instrText>
+              <w:instrText xml:space="preserve"> PAGEREF _Toc478757457 \h </w:instrText>
             </w:r>
             <w:r>
               <w:rPr>
@@ -1781,7 +1774,7 @@
               <w:szCs w:val="22"/>
             </w:rPr>
           </w:pPr>
-          <w:hyperlink w:anchor="_Toc478740716" w:history="1">
+          <w:hyperlink w:anchor="_Toc478757458" w:history="1">
             <w:r>
               <w:rPr>
                 <w:rStyle w:val="Hyperlink"/>
@@ -1804,7 +1797,7 @@
               <w:rPr>
                 <w:webHidden/>
               </w:rPr>
-              <w:instrText xml:space="preserve"> PAGEREF _Toc478740716 \h </w:instrText>
+              <w:instrText xml:space="preserve"> PAGEREF _Toc478757458 \h </w:instrText>
             </w:r>
             <w:r>
               <w:rPr>
@@ -1841,7 +1834,7 @@
               <w:szCs w:val="22"/>
             </w:rPr>
           </w:pPr>
-          <w:hyperlink w:anchor="_Toc478740717" w:history="1">
+          <w:hyperlink w:anchor="_Toc478757459" w:history="1">
             <w:r>
               <w:rPr>
                 <w:rStyle w:val="Hyperlink"/>
@@ -1864,7 +1857,7 @@
               <w:rPr>
                 <w:webHidden/>
               </w:rPr>
-              <w:instrText xml:space="preserve"> PAGEREF _Toc478740717 \h </w:instrText>
+              <w:instrText xml:space="preserve"> PAGEREF _Toc478757459 \h </w:instrText>
             </w:r>
             <w:r>
               <w:rPr>
@@ -1901,7 +1894,7 @@
               <w:szCs w:val="22"/>
             </w:rPr>
           </w:pPr>
-          <w:hyperlink w:anchor="_Toc478740718" w:history="1">
+          <w:hyperlink w:anchor="_Toc478757460" w:history="1">
             <w:r>
               <w:rPr>
                 <w:rStyle w:val="Hyperlink"/>
@@ -1924,7 +1917,7 @@
               <w:rPr>
                 <w:webHidden/>
               </w:rPr>
-              <w:instrText xml:space="preserve"> PAGEREF _Toc478740718 \h </w:instrText>
+              <w:instrText xml:space="preserve"> PAGEREF _Toc478757460 \h </w:instrText>
             </w:r>
             <w:r>
               <w:rPr>
@@ -1961,7 +1954,7 @@
               <w:szCs w:val="22"/>
             </w:rPr>
           </w:pPr>
-          <w:hyperlink w:anchor="_Toc478740719" w:history="1">
+          <w:hyperlink w:anchor="_Toc478757461" w:history="1">
             <w:r>
               <w:rPr>
                 <w:rStyle w:val="Hyperlink"/>
@@ -1984,7 +1977,7 @@
               <w:rPr>
                 <w:webHidden/>
               </w:rPr>
-              <w:instrText xml:space="preserve"> PAGEREF _Toc478740719 \h </w:instrText>
+              <w:instrText xml:space="preserve"> PAGEREF _Toc478757461 \h </w:instrText>
             </w:r>
             <w:r>
               <w:rPr>
@@ -2021,7 +2014,7 @@
               <w:szCs w:val="22"/>
             </w:rPr>
           </w:pPr>
-          <w:hyperlink w:anchor="_Toc478740720" w:history="1">
+          <w:hyperlink w:anchor="_Toc478757462" w:history="1">
             <w:r>
               <w:rPr>
                 <w:rStyle w:val="Hyperlink"/>
@@ -2044,7 +2037,7 @@
               <w:rPr>
                 <w:webHidden/>
               </w:rPr>
-              <w:instrText xml:space="preserve"> PAGEREF _Toc478740720 \h </w:instrText>
+              <w:instrText xml:space="preserve"> PAGEREF _Toc478757462 \h </w:instrText>
             </w:r>
             <w:r>
               <w:rPr>
@@ -2081,7 +2074,7 @@
               <w:szCs w:val="22"/>
             </w:rPr>
           </w:pPr>
-          <w:hyperlink w:anchor="_Toc478740721" w:history="1">
+          <w:hyperlink w:anchor="_Toc478757463" w:history="1">
             <w:r>
               <w:rPr>
                 <w:rStyle w:val="Hyperlink"/>
@@ -2104,7 +2097,7 @@
               <w:rPr>
                 <w:webHidden/>
               </w:rPr>
-              <w:instrText xml:space="preserve"> PAGEREF _Toc478740721 \h </w:instrText>
+              <w:instrText xml:space="preserve"> PAGEREF _Toc478757463 \h </w:instrText>
             </w:r>
             <w:r>
               <w:rPr>
@@ -2141,7 +2134,7 @@
               <w:szCs w:val="22"/>
             </w:rPr>
           </w:pPr>
-          <w:hyperlink w:anchor="_Toc478740722" w:history="1">
+          <w:hyperlink w:anchor="_Toc478757464" w:history="1">
             <w:r>
               <w:rPr>
                 <w:rStyle w:val="Hyperlink"/>
@@ -2164,7 +2157,7 @@
               <w:rPr>
                 <w:webHidden/>
               </w:rPr>
-              <w:instrText xml:space="preserve"> PAGEREF _Toc478740722 \h </w:instrText>
+              <w:instrText xml:space="preserve"> PAGEREF _Toc478757464 \h </w:instrText>
             </w:r>
             <w:r>
               <w:rPr>
@@ -2201,7 +2194,7 @@
               <w:szCs w:val="22"/>
             </w:rPr>
           </w:pPr>
-          <w:hyperlink w:anchor="_Toc478740723" w:history="1">
+          <w:hyperlink w:anchor="_Toc478757465" w:history="1">
             <w:r>
               <w:rPr>
                 <w:rStyle w:val="Hyperlink"/>
@@ -2224,7 +2217,7 @@
               <w:rPr>
                 <w:webHidden/>
               </w:rPr>
-              <w:instrText xml:space="preserve"> PAGEREF _Toc478740723 \h </w:instrText>
+              <w:instrText xml:space="preserve"> PAGEREF _Toc478757465 \h </w:instrText>
             </w:r>
             <w:r>
               <w:rPr>
@@ -2261,7 +2254,7 @@
               <w:szCs w:val="22"/>
             </w:rPr>
           </w:pPr>
-          <w:hyperlink w:anchor="_Toc478740724" w:history="1">
+          <w:hyperlink w:anchor="_Toc478757466" w:history="1">
             <w:r>
               <w:rPr>
                 <w:rStyle w:val="Hyperlink"/>
@@ -2284,7 +2277,7 @@
               <w:rPr>
                 <w:webHidden/>
               </w:rPr>
-              <w:instrText xml:space="preserve"> PAGEREF _Toc478740724 \h </w:instrText>
+              <w:instrText xml:space="preserve"> PAGEREF _Toc478757466 \h </w:instrText>
             </w:r>
             <w:r>
               <w:rPr>
@@ -2321,7 +2314,7 @@
               <w:szCs w:val="22"/>
             </w:rPr>
           </w:pPr>
-          <w:hyperlink w:anchor="_Toc478740725" w:history="1">
+          <w:hyperlink w:anchor="_Toc478757467" w:history="1">
             <w:r>
               <w:rPr>
                 <w:rStyle w:val="Hyperlink"/>
@@ -2344,7 +2337,7 @@
               <w:rPr>
                 <w:webHidden/>
               </w:rPr>
-              <w:instrText xml:space="preserve"> PAGEREF _Toc478740725 \h </w:instrText>
+              <w:instrText xml:space="preserve"> PAGEREF _Toc478757467 \h </w:instrText>
             </w:r>
             <w:r>
               <w:rPr>
@@ -2381,7 +2374,7 @@
               <w:szCs w:val="22"/>
             </w:rPr>
           </w:pPr>
-          <w:hyperlink w:anchor="_Toc478740726" w:history="1">
+          <w:hyperlink w:anchor="_Toc478757468" w:history="1">
             <w:r>
               <w:rPr>
                 <w:rStyle w:val="Hyperlink"/>
@@ -2404,7 +2397,7 @@
               <w:rPr>
                 <w:webHidden/>
               </w:rPr>
-              <w:instrText xml:space="preserve"> PAGEREF _Toc478740726 \h </w:instrText>
+              <w:instrText xml:space="preserve"> PAGEREF _Toc478757468 \h </w:instrText>
             </w:r>
             <w:r>
               <w:rPr>
@@ -2441,7 +2434,7 @@
               <w:szCs w:val="22"/>
             </w:rPr>
           </w:pPr>
-          <w:hyperlink w:anchor="_Toc478740727" w:history="1">
+          <w:hyperlink w:anchor="_Toc478757469" w:history="1">
             <w:r>
               <w:rPr>
                 <w:rStyle w:val="Hyperlink"/>
@@ -2464,7 +2457,7 @@
               <w:rPr>
                 <w:webHidden/>
               </w:rPr>
-              <w:instrText xml:space="preserve"> PAGEREF _Toc478740727 \h </w:instrText>
+              <w:instrText xml:space="preserve"> PAGEREF _Toc478757469 \h </w:instrText>
             </w:r>
             <w:r>
               <w:rPr>
@@ -2501,7 +2494,7 @@
               <w:szCs w:val="22"/>
             </w:rPr>
           </w:pPr>
-          <w:hyperlink w:anchor="_Toc478740728" w:history="1">
+          <w:hyperlink w:anchor="_Toc478757470" w:history="1">
             <w:r>
               <w:rPr>
                 <w:rStyle w:val="Hyperlink"/>
@@ -2524,7 +2517,7 @@
               <w:rPr>
                 <w:webHidden/>
               </w:rPr>
-              <w:instrText xml:space="preserve"> PAGEREF _Toc478740728 \h </w:instrText>
+              <w:instrText xml:space="preserve"> PAGEREF _Toc478757470 \h </w:instrText>
             </w:r>
             <w:r>
               <w:rPr>
@@ -2561,7 +2554,7 @@
               <w:szCs w:val="22"/>
             </w:rPr>
           </w:pPr>
-          <w:hyperlink w:anchor="_Toc478740729" w:history="1">
+          <w:hyperlink w:anchor="_Toc478757471" w:history="1">
             <w:r>
               <w:rPr>
                 <w:rStyle w:val="Hyperlink"/>
@@ -2584,7 +2577,7 @@
               <w:rPr>
                 <w:webHidden/>
               </w:rPr>
-              <w:instrText xml:space="preserve"> PAGEREF _Toc478740729 \h </w:instrText>
+              <w:instrText xml:space="preserve"> PAGEREF _Toc478757471 \h </w:instrText>
             </w:r>
             <w:r>
               <w:rPr>
@@ -2621,7 +2614,7 @@
               <w:szCs w:val="22"/>
             </w:rPr>
           </w:pPr>
-          <w:hyperlink w:anchor="_Toc478740730" w:history="1">
+          <w:hyperlink w:anchor="_Toc478757472" w:history="1">
             <w:r>
               <w:rPr>
                 <w:rStyle w:val="Hyperlink"/>
@@ -2644,7 +2637,7 @@
               <w:rPr>
                 <w:webHidden/>
               </w:rPr>
-              <w:instrText xml:space="preserve"> PAGEREF _Toc478740730 \h </w:instrText>
+              <w:instrText xml:space="preserve"> PAGEREF _Toc478757472 \h </w:instrText>
             </w:r>
             <w:r>
               <w:rPr>
@@ -2681,7 +2674,7 @@
               <w:szCs w:val="22"/>
             </w:rPr>
           </w:pPr>
-          <w:hyperlink w:anchor="_Toc478740731" w:history="1">
+          <w:hyperlink w:anchor="_Toc478757473" w:history="1">
             <w:r>
               <w:rPr>
                 <w:rStyle w:val="Hyperlink"/>
@@ -2704,7 +2697,7 @@
               <w:rPr>
                 <w:webHidden/>
               </w:rPr>
-              <w:instrText xml:space="preserve"> PAGEREF _Toc478740731 \h </w:instrText>
+              <w:instrText xml:space="preserve"> PAGEREF _Toc478757473 \h </w:instrText>
             </w:r>
             <w:r>
               <w:rPr>
@@ -2741,7 +2734,7 @@
               <w:szCs w:val="22"/>
             </w:rPr>
           </w:pPr>
-          <w:hyperlink w:anchor="_Toc478740732" w:history="1">
+          <w:hyperlink w:anchor="_Toc478757474" w:history="1">
             <w:r>
               <w:rPr>
                 <w:rStyle w:val="Hyperlink"/>
@@ -2764,7 +2757,7 @@
               <w:rPr>
                 <w:webHidden/>
               </w:rPr>
-              <w:instrText xml:space="preserve"> PAGEREF _Toc478740732 \h </w:instrText>
+              <w:instrText xml:space="preserve"> PAGEREF _Toc478757474 \h </w:instrText>
             </w:r>
             <w:r>
               <w:rPr>
@@ -2801,7 +2794,7 @@
               <w:szCs w:val="22"/>
             </w:rPr>
           </w:pPr>
-          <w:hyperlink w:anchor="_Toc478740733" w:history="1">
+          <w:hyperlink w:anchor="_Toc478757475" w:history="1">
             <w:r>
               <w:rPr>
                 <w:rStyle w:val="Hyperlink"/>
@@ -2824,7 +2817,7 @@
               <w:rPr>
                 <w:webHidden/>
               </w:rPr>
-              <w:instrText xml:space="preserve"> PAGEREF _Toc478740733 \h </w:instrText>
+              <w:instrText xml:space="preserve"> PAGEREF _Toc478757475 \h </w:instrText>
             </w:r>
             <w:r>
               <w:rPr>
@@ -2861,7 +2854,7 @@
               <w:szCs w:val="22"/>
             </w:rPr>
           </w:pPr>
-          <w:hyperlink w:anchor="_Toc478740734" w:history="1">
+          <w:hyperlink w:anchor="_Toc478757476" w:history="1">
             <w:r>
               <w:rPr>
                 <w:rStyle w:val="Hyperlink"/>
@@ -2884,7 +2877,7 @@
               <w:rPr>
                 <w:webHidden/>
               </w:rPr>
-              <w:instrText xml:space="preserve"> PAGEREF _Toc478740734 \h </w:instrText>
+              <w:instrText xml:space="preserve"> PAGEREF _Toc478757476 \h </w:instrText>
             </w:r>
             <w:r>
               <w:rPr>
@@ -2943,44 +2936,44 @@
       <w:pPr>
         <w:pStyle w:val="Heading1"/>
       </w:pPr>
-      <w:bookmarkStart w:id="1" w:name="_Toc478740702"/>
+      <w:bookmarkStart w:id="0" w:name="_Toc478757444"/>
       <w:r>
         <w:lastRenderedPageBreak/>
         <w:t>Getting Started</w:t>
       </w:r>
+      <w:bookmarkEnd w:id="0"/>
+    </w:p>
+    <w:p/>
+    <w:p>
+      <w:r>
+        <w:tab/>
+      </w:r>
+      <w:r>
+        <w:t xml:space="preserve">Welcome to TransACT! </w:t>
+      </w:r>
+      <w:r>
+        <w:t xml:space="preserve">This manual is designed to guide first time users through the TransACT finance management software. It provides instructions on how to </w:t>
+      </w:r>
+      <w:r>
+        <w:t>navigate and use the software properly</w:t>
+      </w:r>
+      <w:r>
+        <w:t>.</w:t>
+      </w:r>
+      <w:r>
+        <w:t xml:space="preserve"> </w:t>
+      </w:r>
+    </w:p>
+    <w:p/>
+    <w:p>
+      <w:pPr>
+        <w:pStyle w:val="Heading2"/>
+      </w:pPr>
+      <w:bookmarkStart w:id="1" w:name="_Toc478757445"/>
+      <w:r>
+        <w:t>Creating a New Database File and Password</w:t>
+      </w:r>
       <w:bookmarkEnd w:id="1"/>
-    </w:p>
-    <w:p/>
-    <w:p>
-      <w:r>
-        <w:tab/>
-      </w:r>
-      <w:r>
-        <w:t xml:space="preserve">Welcome to TransACT! </w:t>
-      </w:r>
-      <w:r>
-        <w:t xml:space="preserve">This manual is designed to guide first time users through the TransACT finance management software. It provides instructions on how to </w:t>
-      </w:r>
-      <w:r>
-        <w:t>navigate and use the software properly</w:t>
-      </w:r>
-      <w:r>
-        <w:t>.</w:t>
-      </w:r>
-      <w:r>
-        <w:t xml:space="preserve"> </w:t>
-      </w:r>
-    </w:p>
-    <w:p/>
-    <w:p>
-      <w:pPr>
-        <w:pStyle w:val="Heading2"/>
-      </w:pPr>
-      <w:bookmarkStart w:id="2" w:name="_Toc478740703"/>
-      <w:r>
-        <w:t>Creating a New Database File and Password</w:t>
-      </w:r>
-      <w:bookmarkEnd w:id="2"/>
     </w:p>
     <w:p/>
     <w:p>
@@ -3058,7 +3051,7 @@
     <w:p>
       <w:r>
         <w:tab/>
-        <w:t xml:space="preserve">The “Create New File” window will appear. Create a password that you </w:t>
+        <w:t xml:space="preserve">The Create New File window will appear. Create a password that you </w:t>
       </w:r>
       <w:r>
         <w:t>will</w:t>
@@ -3067,7 +3060,10 @@
         <w:t xml:space="preserve"> remember and enter it into the two password text fields.</w:t>
       </w:r>
       <w:r>
-        <w:t xml:space="preserve"> This password is used to log into this user session after you’ve logged out or closed the application.</w:t>
+        <w:t xml:space="preserve"> This password will be</w:t>
+      </w:r>
+      <w:r>
+        <w:t xml:space="preserve"> used to log into this user session after you’ve logged out or closed the application.</w:t>
       </w:r>
       <w:r>
         <w:t xml:space="preserve"> Then, click on the “Select Location” button.</w:t>
@@ -3215,11 +3211,11 @@
       <w:pPr>
         <w:pStyle w:val="Heading2"/>
       </w:pPr>
-      <w:bookmarkStart w:id="3" w:name="_Toc478740704"/>
+      <w:bookmarkStart w:id="2" w:name="_Toc478757446"/>
       <w:r>
         <w:t>Working from an Existing Database File</w:t>
       </w:r>
-      <w:bookmarkEnd w:id="3"/>
+      <w:bookmarkEnd w:id="2"/>
     </w:p>
     <w:p/>
     <w:p>
@@ -3233,7 +3229,13 @@
       </w:r>
       <w:proofErr w:type="gramEnd"/>
       <w:r>
-        <w:t xml:space="preserve"> file and would like to return to the user session associated with it to manage further the finances within, then select the “Existing File” button on the login screen, shown below.</w:t>
+        <w:t xml:space="preserve"> file and would like to return to the user </w:t>
+      </w:r>
+      <w:r>
+        <w:t>session associated with it</w:t>
+      </w:r>
+      <w:r>
+        <w:t>, select the “Existing File” button on the login screen, shown below.</w:t>
       </w:r>
     </w:p>
     <w:p>
@@ -3313,7 +3315,22 @@
       </w:pPr>
       <w:r>
         <w:lastRenderedPageBreak/>
-        <w:t>A window like the one shown below will appear and allow you to select your previously used database file. Once you have selected the file, click the “Open” button in the lower right corner of the window.</w:t>
+        <w:t xml:space="preserve">A window like the one shown below will </w:t>
+      </w:r>
+      <w:r>
+        <w:t xml:space="preserve">appear and allow you to select an existing </w:t>
+      </w:r>
+      <w:r>
+        <w:t>database file. Once you have selected the file, click the “Open” button in the lower right corner of the window.</w:t>
+      </w:r>
+      <w:r>
+        <w:t xml:space="preserve"> NOTE: All database files </w:t>
+      </w:r>
+      <w:r>
+        <w:t>have</w:t>
+      </w:r>
+      <w:r>
+        <w:t xml:space="preserve"> a *.mv.db extension.</w:t>
       </w:r>
     </w:p>
     <w:p>
@@ -3382,7 +3399,19 @@
     <w:p>
       <w:r>
         <w:tab/>
-        <w:t>The name of the file will appear on the button that formerly said “Existing File”. Enter the password associated with that file in the password field on the login page, and click the “Login”</w:t>
+        <w:t>The name of the file will appear on the</w:t>
+      </w:r>
+      <w:r>
+        <w:t xml:space="preserve"> login page</w:t>
+      </w:r>
+      <w:r>
+        <w:t xml:space="preserve"> button that formerly said “Existing File”. Enter the password associated with that file in the password field on the login page, </w:t>
+      </w:r>
+      <w:r>
+        <w:t>and then</w:t>
+      </w:r>
+      <w:r>
+        <w:t xml:space="preserve"> click the “Login”</w:t>
       </w:r>
       <w:r>
         <w:t xml:space="preserve"> button. Your previous user session and all information within will appear as you left it.</w:t>
@@ -3392,20 +3421,32 @@
       <w:pPr>
         <w:pStyle w:val="Heading1"/>
       </w:pPr>
-      <w:bookmarkStart w:id="4" w:name="_Toc478740705"/>
+      <w:bookmarkStart w:id="3" w:name="_Toc478757447"/>
       <w:r>
         <w:t>Using TransACT</w:t>
       </w:r>
-      <w:bookmarkEnd w:id="4"/>
+      <w:bookmarkEnd w:id="3"/>
     </w:p>
     <w:p/>
     <w:p>
       <w:r>
         <w:tab/>
-        <w:t>The main page will appear upon logging into TransACT, as shown below. All transactions that you import from bank statements or add by hand will show up in the transaction table.</w:t>
-      </w:r>
-      <w:r>
-        <w:t xml:space="preserve"> Each transaction is represented as a row in the table view.</w:t>
+        <w:t xml:space="preserve">The main page </w:t>
+      </w:r>
+      <w:r>
+        <w:t>appears</w:t>
+      </w:r>
+      <w:r>
+        <w:t xml:space="preserve"> upon logging into TransACT, as shown below. All transactions that you import from bank statements or add by hand will show up in the transaction table.</w:t>
+      </w:r>
+      <w:r>
+        <w:t xml:space="preserve"> Each transaction is repre</w:t>
+      </w:r>
+      <w:r>
+        <w:t>sented as a row in that</w:t>
+      </w:r>
+      <w:r>
+        <w:t xml:space="preserve"> table view.</w:t>
       </w:r>
       <w:r>
         <w:t xml:space="preserve"> The table has several columns to note. Briefly, column headers Date, Payee, Type, Check </w:t>
@@ -3417,7 +3458,19 @@
         <w:t>umber, Cleared, and Amount will contain the corresponding information of the transaction</w:t>
       </w:r>
       <w:r>
-        <w:t>s. Other headers such as Tags, Account, and Note represent editable fields that you can manipulate to help the organization of the data.</w:t>
+        <w:t xml:space="preserve">s. Other headers such as Tags, Account, and Note represent editable fields that you can </w:t>
+      </w:r>
+      <w:r>
+        <w:t>use</w:t>
+      </w:r>
+      <w:r>
+        <w:t xml:space="preserve"> to help </w:t>
+      </w:r>
+      <w:r>
+        <w:t>organize</w:t>
+      </w:r>
+      <w:r>
+        <w:t xml:space="preserve"> the data.</w:t>
       </w:r>
     </w:p>
     <w:p>
@@ -3430,8 +3483,8 @@
         </w:rPr>
         <w:drawing>
           <wp:inline distT="0" distB="0" distL="0" distR="0" wp14:anchorId="3ED51DEE" wp14:editId="4B939C0E">
-            <wp:extent cx="5943600" cy="2554605"/>
-            <wp:effectExtent l="76200" t="76200" r="133350" b="131445"/>
+            <wp:extent cx="5814663" cy="2499187"/>
+            <wp:effectExtent l="76200" t="76200" r="129540" b="130175"/>
             <wp:docPr id="15" name="Picture 15"/>
             <wp:cNvGraphicFramePr>
               <a:graphicFrameLocks xmlns:a="http://schemas.openxmlformats.org/drawingml/2006/main" noChangeAspect="1"/>
@@ -3452,7 +3505,7 @@
                   <pic:spPr>
                     <a:xfrm>
                       <a:off x="0" y="0"/>
-                      <a:ext cx="5943600" cy="2554605"/>
+                      <a:ext cx="5820299" cy="2501609"/>
                     </a:xfrm>
                     <a:prstGeom prst="rect">
                       <a:avLst/>
@@ -3483,7 +3536,7 @@
       <w:pPr>
         <w:pStyle w:val="Heading1"/>
       </w:pPr>
-      <w:bookmarkStart w:id="5" w:name="_Toc478740706"/>
+      <w:bookmarkStart w:id="4" w:name="_Toc478757448"/>
       <w:r>
         <w:lastRenderedPageBreak/>
         <w:t>Operations Tabs</w:t>
@@ -3491,60 +3544,69 @@
       <w:r>
         <w:t xml:space="preserve"> Overview</w:t>
       </w:r>
+      <w:bookmarkEnd w:id="4"/>
+    </w:p>
+    <w:p/>
+    <w:p>
+      <w:pPr>
+        <w:ind w:firstLine="720"/>
+      </w:pPr>
+      <w:r>
+        <w:t>Three expandable and collapsible tabs on the left hand side of the application organize the application’s functionalities.</w:t>
+      </w:r>
+    </w:p>
+    <w:p>
+      <w:pPr>
+        <w:pStyle w:val="Heading2"/>
+      </w:pPr>
+      <w:bookmarkStart w:id="5" w:name="_Toc478757449"/>
+      <w:r>
+        <w:t>Account Operations Tab</w:t>
+      </w:r>
       <w:bookmarkEnd w:id="5"/>
     </w:p>
     <w:p/>
     <w:p>
-      <w:pPr>
-        <w:ind w:firstLine="720"/>
-      </w:pPr>
-      <w:r>
-        <w:t>Three expandable and collapsible tabs on the left hand side of the application organize the application’s functionalities.</w:t>
+      <w:r>
+        <w:tab/>
+      </w:r>
+      <w:r>
+        <w:t>The first of th</w:t>
+      </w:r>
+      <w:r>
+        <w:t>e three operations tabs is the Account Operations</w:t>
+      </w:r>
+      <w:r>
+        <w:t xml:space="preserve"> tab. Upon expansion, </w:t>
+      </w:r>
+      <w:r>
+        <w:t>it houses</w:t>
+      </w:r>
+      <w:r>
+        <w:t xml:space="preserve"> a list of all </w:t>
+      </w:r>
+      <w:r>
+        <w:t>accounts that you have created</w:t>
+      </w:r>
+      <w:r>
+        <w:t>, alongside an aggregation of all accounts. Selection of any item in this list view will filter the transaction table view to show only transactions in the selected account.</w:t>
+      </w:r>
+      <w:r>
+        <w:t xml:space="preserve"> Now note the buttons beneath the </w:t>
+      </w:r>
+      <w:r>
+        <w:t>list of accounts. The “Add Account” button allows you to create new accounts, and the “Delete Account” button allows you to delete accounts.</w:t>
       </w:r>
     </w:p>
     <w:p>
       <w:pPr>
         <w:pStyle w:val="Heading2"/>
       </w:pPr>
-      <w:bookmarkStart w:id="6" w:name="_Toc478740707"/>
-      <w:r>
-        <w:t>Account Operations Tab</w:t>
+      <w:bookmarkStart w:id="6" w:name="_Toc478757450"/>
+      <w:r>
+        <w:t>Transaction Operations Tab</w:t>
       </w:r>
       <w:bookmarkEnd w:id="6"/>
-    </w:p>
-    <w:p/>
-    <w:p>
-      <w:r>
-        <w:tab/>
-      </w:r>
-      <w:r>
-        <w:t>The first of the three operations tabs is the “Account Operations” tab. Upon expansion, t</w:t>
-      </w:r>
-      <w:r>
-        <w:t xml:space="preserve">he list view shown will house a list of all </w:t>
-      </w:r>
-      <w:r>
-        <w:t>accounts that you have created</w:t>
-      </w:r>
-      <w:r>
-        <w:t>, alongside an aggregation of all accounts. Selection of any item in this list view will filter the transaction table view to show only transactions in the selected account.</w:t>
-      </w:r>
-      <w:r>
-        <w:t xml:space="preserve"> Now note the buttons beneath the </w:t>
-      </w:r>
-      <w:r>
-        <w:t>list of accounts. The “Add Account” button allows you to create new accounts, and the “Delete Account” button allows you to delete accounts.</w:t>
-      </w:r>
-    </w:p>
-    <w:p>
-      <w:pPr>
-        <w:pStyle w:val="Heading2"/>
-      </w:pPr>
-      <w:bookmarkStart w:id="7" w:name="_Toc478740708"/>
-      <w:r>
-        <w:t>Transaction Operations Tab</w:t>
-      </w:r>
-      <w:bookmarkEnd w:id="7"/>
     </w:p>
     <w:p/>
     <w:p>
@@ -3553,38 +3615,111 @@
         <w:t xml:space="preserve">Expanding the “Transaction Operations” tab shows three buttons. The “Add Transaction” button is used to </w:t>
       </w:r>
       <w:r>
-        <w:t xml:space="preserve">access a window where the user can </w:t>
-      </w:r>
-      <w:r>
-        <w:t xml:space="preserve">enter a single transaction manually into the transaction table. The “Import Transactions” button </w:t>
-      </w:r>
-      <w:r>
-        <w:t>opens a window from which the user can bulk import transactions through a helpful interface. The “Add Automatic Tags” button opens a window that allows the user to associate different categorical tags with certain payees so that transactions with those payees are automatically tagged upon import.</w:t>
+        <w:t xml:space="preserve">access a window where </w:t>
+      </w:r>
+      <w:r>
+        <w:t>you</w:t>
+      </w:r>
+      <w:r>
+        <w:t xml:space="preserve"> can </w:t>
+      </w:r>
+      <w:r>
+        <w:t>enter</w:t>
+      </w:r>
+      <w:r>
+        <w:t xml:space="preserve"> information for</w:t>
+      </w:r>
+      <w:r>
+        <w:t xml:space="preserve"> a single transaction manually into the transaction table. The “Import Transactions” button </w:t>
+      </w:r>
+      <w:r>
+        <w:t xml:space="preserve">opens a window </w:t>
+      </w:r>
+      <w:r>
+        <w:t>through</w:t>
+      </w:r>
+      <w:r>
+        <w:t xml:space="preserve"> which you</w:t>
+      </w:r>
+      <w:r>
+        <w:t xml:space="preserve"> can bulk import transactions through a helpful interface. The “Add Automatic Tags” button ope</w:t>
+      </w:r>
+      <w:r>
+        <w:t>ns a window that allows you</w:t>
+      </w:r>
+      <w:r>
+        <w:t xml:space="preserve"> to associate different categorical tags with certain payees so that transactions with those payees are automatically tagged upon import.</w:t>
       </w:r>
     </w:p>
     <w:p>
       <w:pPr>
         <w:pStyle w:val="Heading2"/>
       </w:pPr>
-      <w:bookmarkStart w:id="8" w:name="_Toc478740709"/>
+      <w:bookmarkStart w:id="7" w:name="_Toc478757451"/>
       <w:r>
         <w:t>Miscellaneous Tab</w:t>
       </w:r>
-      <w:bookmarkEnd w:id="8"/>
+      <w:bookmarkEnd w:id="7"/>
     </w:p>
     <w:p/>
     <w:p>
       <w:r>
         <w:tab/>
-        <w:t>The “Miscellaneous” tab encapsulates all of the application’s functionalities that don’t belong in the above two categories. The expansion of this tab shows three button. The first is “Analyze Finances” button. Clicking this will open a new window where the user can view charts that summarize the data in the transaction table on the main page. The charts can be filtered and dynamically interchanged to suit the user’s needs. Next is the “Export Data” button that allows users to save and export a database file to back up their data. This new file can be saved anywhere and is an exact copy of the current working database file. Finally the “Logout</w:t>
-      </w:r>
-      <w:proofErr w:type="gramStart"/>
-      <w:r>
-        <w:t>”  button</w:t>
-      </w:r>
-      <w:proofErr w:type="gramEnd"/>
-      <w:r>
-        <w:t xml:space="preserve"> securely logs the user out of the current session, saving all data before exiting.</w:t>
+        <w:t>The “Miscellaneous” tab encapsulates all of the applicat</w:t>
+      </w:r>
+      <w:r>
+        <w:t>ion’s functionalities that do not</w:t>
+      </w:r>
+      <w:r>
+        <w:t xml:space="preserve"> belong in the above two categories. The expansion of this tab shows three button</w:t>
+      </w:r>
+      <w:r>
+        <w:t>s</w:t>
+      </w:r>
+      <w:r>
+        <w:t>. The first is</w:t>
+      </w:r>
+      <w:r>
+        <w:t xml:space="preserve"> the</w:t>
+      </w:r>
+      <w:r>
+        <w:t xml:space="preserve"> “Analyze Finances” button. Clicking this will open a new window where </w:t>
+      </w:r>
+      <w:r>
+        <w:t>you</w:t>
+      </w:r>
+      <w:r>
+        <w:t xml:space="preserve"> can view charts that summarize the data in the transaction table on the main page. The charts can be filtered and dynamically interchanged to suit </w:t>
+      </w:r>
+      <w:r>
+        <w:t>your</w:t>
+      </w:r>
+      <w:r>
+        <w:t xml:space="preserve"> needs. Next is the “Export Data” button that allows </w:t>
+      </w:r>
+      <w:r>
+        <w:t>you</w:t>
+      </w:r>
+      <w:r>
+        <w:t xml:space="preserve"> to save and export a database file to back up their data. This new file can be saved anywhere and is an exact copy of the current working database file. </w:t>
+      </w:r>
+      <w:r>
+        <w:t>Finally,</w:t>
+      </w:r>
+      <w:r>
+        <w:t xml:space="preserve"> the “Logout</w:t>
+      </w:r>
+      <w:r>
+        <w:t>” button</w:t>
+      </w:r>
+      <w:r>
+        <w:t xml:space="preserve"> securely logs </w:t>
+      </w:r>
+      <w:r>
+        <w:t>you</w:t>
+      </w:r>
+      <w:r>
+        <w:t xml:space="preserve"> out of the current session, saving all data before exiting.</w:t>
       </w:r>
     </w:p>
     <w:p/>
@@ -3598,12 +3733,12 @@
       <w:pPr>
         <w:pStyle w:val="Heading1"/>
       </w:pPr>
-      <w:bookmarkStart w:id="9" w:name="_Toc478740710"/>
+      <w:bookmarkStart w:id="8" w:name="_Toc478757452"/>
       <w:r>
         <w:lastRenderedPageBreak/>
         <w:t>Creating a New Account</w:t>
       </w:r>
-      <w:bookmarkEnd w:id="9"/>
+      <w:bookmarkEnd w:id="8"/>
     </w:p>
     <w:p/>
     <w:p>
@@ -3830,11 +3965,11 @@
       <w:pPr>
         <w:pStyle w:val="Heading1"/>
       </w:pPr>
-      <w:bookmarkStart w:id="10" w:name="_Toc478740711"/>
+      <w:bookmarkStart w:id="9" w:name="_Toc478757453"/>
       <w:r>
         <w:t>Importing Transactions into an Account</w:t>
       </w:r>
-      <w:bookmarkEnd w:id="10"/>
+      <w:bookmarkEnd w:id="9"/>
     </w:p>
     <w:p/>
     <w:p>
@@ -3842,7 +3977,7 @@
         <w:tab/>
       </w:r>
       <w:r>
-        <w:t>Bank statements containing transaction histories can be downloaded from banks in CVS or QFX format. TransACT is compatible with a variety of different file formats. To import the transactions from such a file, first click on the “Import Transactions” button in the “Transaction Operations” tab.</w:t>
+        <w:t>Bank statements containing transaction histories can be downloaded from banks in CVS or QFX format. TransACT is compatible with a variety of different file formats. To import the transactions from such a file, first click on the “Import Transactions” button in the Transaction Operations tab.</w:t>
       </w:r>
     </w:p>
     <w:p>
@@ -3979,7 +4114,19 @@
     <w:p>
       <w:r>
         <w:tab/>
-        <w:t>A file chooser window like that shown below will open. Navigate to where the file is located, and select it. Then click “Open”.</w:t>
+        <w:t xml:space="preserve">A file chooser window </w:t>
+      </w:r>
+      <w:r>
+        <w:t>similar to</w:t>
+      </w:r>
+      <w:r>
+        <w:t xml:space="preserve"> that shown below will open. Navigate to where the </w:t>
+      </w:r>
+      <w:r>
+        <w:t xml:space="preserve">bank statement </w:t>
+      </w:r>
+      <w:r>
+        <w:t>file is located, and select it. Then click “Open”.</w:t>
       </w:r>
     </w:p>
     <w:p>
@@ -4113,18 +4260,39 @@
       <w:pPr>
         <w:pStyle w:val="Heading2"/>
       </w:pPr>
-      <w:bookmarkStart w:id="11" w:name="_Toc478740712"/>
+      <w:bookmarkStart w:id="10" w:name="_Toc478757454"/>
       <w:r>
         <w:lastRenderedPageBreak/>
         <w:t>Using the Ignored Editor</w:t>
       </w:r>
-      <w:bookmarkEnd w:id="11"/>
+      <w:bookmarkEnd w:id="10"/>
     </w:p>
     <w:p/>
     <w:p>
       <w:r>
         <w:tab/>
-        <w:t>Rules can be made and persisted with the Ignored Transactions editor. Often there are certain types of transaction that show up on bank statements that the user wishes not to import. To ignore transactions such as these, first enter an expression that TransACT will use to look for the transactions to ignore. Often this is a payee name. State whether the expression should match or be contained within the payee field by selecting an option from the “Rule” dropdown. Click “Add” to add the rule to the table on the right hand side of the window. TransACT will now use this rule during the import process to set aside any transactions that match. When finished, exit out of the Ignored Editor and click the “Import” button on the “Bulk Import” window.</w:t>
+        <w:t xml:space="preserve">Often, </w:t>
+      </w:r>
+      <w:r>
+        <w:t>there are certain types of transaction</w:t>
+      </w:r>
+      <w:r>
+        <w:t>s</w:t>
+      </w:r>
+      <w:r>
+        <w:t xml:space="preserve"> that show up on bank statements that </w:t>
+      </w:r>
+      <w:r>
+        <w:t>you wish</w:t>
+      </w:r>
+      <w:r>
+        <w:t xml:space="preserve"> not to import. To ignore transactions such as these, first enter an expression that TransACT will use to look for the transactions to ignore. Often this is a payee name. State whether the expression should match or be contained within the payee field by selecting an option from the “Rule” dropdown. Click “Add” to add the rule to the table on the right hand side of the window. TransACT will now use this rule during the import process to set aside any transactions that match. When finished, exit out of the Ignored Editor and cl</w:t>
+      </w:r>
+      <w:r>
+        <w:t xml:space="preserve">ick the “Import” button on the </w:t>
+      </w:r>
+      <w:r>
+        <w:t>Bulk Import window.</w:t>
       </w:r>
     </w:p>
     <w:p>
@@ -4193,7 +4361,13 @@
     <w:p>
       <w:r>
         <w:tab/>
-        <w:t>If TransACT comes across any transactions that match the rules in the Ignore Editor upon import, it will ask the user to review or discard them. A popup such as shown below will appear. Clicking the “Discard Transactions” button will automatically throw away all transactions caught by the Ignore Editor rules.</w:t>
+        <w:t xml:space="preserve">If TransACT comes across any transactions that match the rules in the Ignore Editor upon import, it will ask </w:t>
+      </w:r>
+      <w:r>
+        <w:t>you</w:t>
+      </w:r>
+      <w:r>
+        <w:t xml:space="preserve"> to review or discard them. A popup such as shown below will appear. Clicking the “Discard Transactions” button will automatically throw away all transactions caught by the Ignore Editor rules.</w:t>
       </w:r>
     </w:p>
     <w:p>
@@ -4271,7 +4445,31 @@
       </w:pPr>
       <w:r>
         <w:lastRenderedPageBreak/>
-        <w:t>Clicking “Review Transactions” will prompt the user to review the caught transaction. A window will then appear, populated with all fields representing the transaction. These fields are editable if the user wishes to change aspects of the transaction. The user will then be given the option to skip or import each individual transaction. Skipping the transaction will throw it away, whereas importing it will import the singular transaction (and any modifications) into the transaction table view.</w:t>
+        <w:t>Clicking “Review Tra</w:t>
+      </w:r>
+      <w:r>
+        <w:t xml:space="preserve">nsactions” will prompt you </w:t>
+      </w:r>
+      <w:r>
+        <w:t>to review the caught transaction</w:t>
+      </w:r>
+      <w:r>
+        <w:t>(s)</w:t>
+      </w:r>
+      <w:r>
+        <w:t>. A window will then appear, populated with all fields representing the transaction</w:t>
+      </w:r>
+      <w:r>
+        <w:t>. These fields are editable if you wish</w:t>
+      </w:r>
+      <w:r>
+        <w:t xml:space="preserve"> to chang</w:t>
+      </w:r>
+      <w:r>
+        <w:t>e aspects of the transaction. You</w:t>
+      </w:r>
+      <w:r>
+        <w:t xml:space="preserve"> will then be given the option to skip or import each individual transaction. Skipping the transaction will throw it away, whereas importing it will import the singular transaction (and any modifications) into the transaction table view.</w:t>
       </w:r>
     </w:p>
     <w:p>
@@ -4406,12 +4604,12 @@
       <w:pPr>
         <w:pStyle w:val="Heading1"/>
       </w:pPr>
-      <w:bookmarkStart w:id="12" w:name="_Toc478740713"/>
+      <w:bookmarkStart w:id="11" w:name="_Toc478757455"/>
       <w:r>
         <w:lastRenderedPageBreak/>
         <w:t>Manually Adding Single Transactions</w:t>
       </w:r>
-      <w:bookmarkEnd w:id="12"/>
+      <w:bookmarkEnd w:id="11"/>
     </w:p>
     <w:p/>
     <w:p>
@@ -4425,11 +4623,11 @@
       <w:pPr>
         <w:pStyle w:val="Heading2"/>
       </w:pPr>
-      <w:bookmarkStart w:id="13" w:name="_Toc478740714"/>
+      <w:bookmarkStart w:id="12" w:name="_Toc478757456"/>
       <w:r>
         <w:t>Using the Add Transaction Window</w:t>
       </w:r>
-      <w:bookmarkEnd w:id="13"/>
+      <w:bookmarkEnd w:id="12"/>
     </w:p>
     <w:p/>
     <w:p>
@@ -4437,7 +4635,13 @@
         <w:tab/>
       </w:r>
       <w:r>
-        <w:t>The easiest way to add a single transaction would be to use the Add Transaction window. In the “Transaction Operations” tab, click the “Add Transaction” button, as shown below.</w:t>
+        <w:t>The easiest way to add a single transaction would be to use the Add Transaction window.</w:t>
+      </w:r>
+      <w:r>
+        <w:t xml:space="preserve"> In the Transaction Operations</w:t>
+      </w:r>
+      <w:r>
+        <w:t xml:space="preserve"> tab, click the “Add Transaction” button, as shown below.</w:t>
       </w:r>
     </w:p>
     <w:p>
@@ -4524,7 +4728,7 @@
       </w:pPr>
       <w:r>
         <w:lastRenderedPageBreak/>
-        <w:t>The Add Transaction window will then appear, as shown below. Fill in all required fields and click the “Add Transaction” button to finish and insert the transaction information into the table view. The Tag and Notes fields are not required, although they may assist with keeping track of useful information. Leaving the Pending checkbox unchecked declares that the transaction has been cleared.</w:t>
+        <w:t>The Add Transaction window will then appear, as shown below. Fill in all required fields and click the “Add Transaction” button to finish and insert the transaction information into the table view. The Tag and Notes fields are not required, although they may assist with keeping track of useful information. Leaving the Pending checkbox unchecked declares that the transaction has cleared.</w:t>
       </w:r>
     </w:p>
     <w:p>
@@ -4590,7 +4794,7 @@
       <w:pPr>
         <w:pStyle w:val="Heading2"/>
       </w:pPr>
-      <w:bookmarkStart w:id="14" w:name="_Toc478740715"/>
+      <w:bookmarkStart w:id="13" w:name="_Toc478757457"/>
       <w:r>
         <w:t xml:space="preserve">Adding Transactions </w:t>
       </w:r>
@@ -4600,7 +4804,7 @@
       <w:r>
         <w:t xml:space="preserve"> Right-Click Menu</w:t>
       </w:r>
-      <w:bookmarkEnd w:id="14"/>
+      <w:bookmarkEnd w:id="13"/>
     </w:p>
     <w:p/>
     <w:p>
@@ -4753,22 +4957,22 @@
       <w:pPr>
         <w:pStyle w:val="Heading1"/>
       </w:pPr>
-      <w:bookmarkStart w:id="15" w:name="_Toc478740716"/>
+      <w:bookmarkStart w:id="14" w:name="_Toc478757458"/>
       <w:r>
         <w:t>Deleting</w:t>
       </w:r>
+      <w:bookmarkEnd w:id="14"/>
+    </w:p>
+    <w:p/>
+    <w:p>
+      <w:pPr>
+        <w:pStyle w:val="Heading2"/>
+      </w:pPr>
+      <w:bookmarkStart w:id="15" w:name="_Toc478757459"/>
+      <w:r>
+        <w:t>Deleting Transactions</w:t>
+      </w:r>
       <w:bookmarkEnd w:id="15"/>
-    </w:p>
-    <w:p/>
-    <w:p>
-      <w:pPr>
-        <w:pStyle w:val="Heading2"/>
-      </w:pPr>
-      <w:bookmarkStart w:id="16" w:name="_Toc478740717"/>
-      <w:r>
-        <w:t>Deleting Transactions</w:t>
-      </w:r>
-      <w:bookmarkEnd w:id="16"/>
     </w:p>
     <w:p/>
     <w:p>
@@ -4777,7 +4981,13 @@
         <w:t xml:space="preserve">To delete one or more transactions, simply highlight </w:t>
       </w:r>
       <w:r>
-        <w:t>the transactions that are to be deleted. Then, either select the “Delete Selected Transaction(s)” option from the right-click context menu (shown below), or press the Delete key on your computer’s keyboard.</w:t>
+        <w:t xml:space="preserve">the transactions that are to be deleted. </w:t>
+      </w:r>
+      <w:r>
+        <w:t xml:space="preserve">Selecting more than one transaction can be done with Shift+click or Ctrl+click. </w:t>
+      </w:r>
+      <w:r>
+        <w:t>Then, either select the “Delete Selected Transaction(s)” option from the right-click context menu (shown below), or press the Delete key on your computer’s keyboard.</w:t>
       </w:r>
     </w:p>
     <w:p/>
@@ -4869,12 +5079,12 @@
       <w:pPr>
         <w:pStyle w:val="Heading2"/>
       </w:pPr>
-      <w:bookmarkStart w:id="17" w:name="_Toc478740718"/>
+      <w:bookmarkStart w:id="16" w:name="_Toc478757460"/>
       <w:r>
         <w:lastRenderedPageBreak/>
         <w:t>Deleting Accounts</w:t>
       </w:r>
-      <w:bookmarkEnd w:id="17"/>
+      <w:bookmarkEnd w:id="16"/>
     </w:p>
     <w:p/>
     <w:p>
@@ -4996,18 +5206,30 @@
       <w:pPr>
         <w:pStyle w:val="Heading1"/>
       </w:pPr>
-      <w:bookmarkStart w:id="18" w:name="_Toc478740719"/>
+      <w:bookmarkStart w:id="17" w:name="_Toc478757461"/>
       <w:r>
         <w:lastRenderedPageBreak/>
         <w:t>Automatically Adding Tags to Imported Transactions</w:t>
       </w:r>
-      <w:bookmarkEnd w:id="18"/>
+      <w:bookmarkEnd w:id="17"/>
     </w:p>
     <w:p/>
     <w:p>
       <w:r>
         <w:tab/>
-        <w:t>TransACT is capable of automatically applying tags to payees upon import. All the user needs to do is set up what tags they would like to associate with certain payees before importing their bank statements. To do this, first click on the “Add Automatic Tags” button in the Transaction Operations tab</w:t>
+        <w:t xml:space="preserve">TransACT is capable of automatically applying tags to payees upon import. All </w:t>
+      </w:r>
+      <w:r>
+        <w:t>you need</w:t>
+      </w:r>
+      <w:r>
+        <w:t xml:space="preserve"> to do is set up what tags </w:t>
+      </w:r>
+      <w:r>
+        <w:t>you</w:t>
+      </w:r>
+      <w:r>
+        <w:t xml:space="preserve"> would like to associate with certain payees before importing their bank statements. To do this, click on the “Add Automatic Tags” button in the Transaction Operations tab</w:t>
       </w:r>
       <w:r>
         <w:t>, shown below</w:t>
@@ -5293,18 +5515,18 @@
       <w:pPr>
         <w:pStyle w:val="Heading1"/>
       </w:pPr>
-      <w:bookmarkStart w:id="19" w:name="_Toc478740720"/>
+      <w:bookmarkStart w:id="18" w:name="_Toc478757462"/>
       <w:r>
         <w:lastRenderedPageBreak/>
         <w:t>Editing the Table View</w:t>
       </w:r>
-      <w:bookmarkEnd w:id="19"/>
+      <w:bookmarkEnd w:id="18"/>
     </w:p>
     <w:p/>
     <w:p>
       <w:r>
         <w:tab/>
-        <w:t>The transaction table view is directly modifiable itself. Ten columns exist in the table view representing different transaction components, as can be seen below.</w:t>
+        <w:t>The transaction table view is directly modifiable. Ten columns exist in the table view representing different transaction components, as can be seen below.</w:t>
       </w:r>
       <w:r>
         <w:t xml:space="preserve"> </w:t>
@@ -5374,13 +5596,31 @@
         <w:tab/>
       </w:r>
       <w:r>
-        <w:t>Eight of the ten columns are directly editable. To change data in the Date, Payee, Tags, Type, Check Number, Cleared, Amount, or Note columns, simply click on the table cell. Either a dropdown or an editable text field will appear in its place. For dropdowns, select the new value the transaction will have. For editable text fields, enter the desired information, and press the Enter key on your computer’s keyboard to save and continue.</w:t>
+        <w:t>Eight of the ten columns are directly editable. To change data in the Date, Payee, Tags, Type, Check Number, Cleared, Amount, or Note columns, simply click on the table cell</w:t>
+      </w:r>
+      <w:r>
+        <w:t xml:space="preserve"> you want to change</w:t>
+      </w:r>
+      <w:r>
+        <w:t>. Either a dropdown or an editable tex</w:t>
+      </w:r>
+      <w:r>
+        <w:t>t field will appear</w:t>
+      </w:r>
+      <w:r>
+        <w:t>. For dropdowns, select the new value the transaction will have. For editable text fields, enter the desired information, and press the Enter key on your computer’s keyboard to save and continue.</w:t>
       </w:r>
     </w:p>
     <w:p>
       <w:r>
         <w:tab/>
-        <w:t>Four columns can be hidden through the right-click context menu. The Tag, Account, Check Number, and Running Account Balance columns can be hidden by selecting their respective “Hide” option in the context menu, shown below. Columns can be shown again at any time through the context menu as well.</w:t>
+        <w:t xml:space="preserve">Four columns can be hidden through the right-click context menu. The Tag, Account, Check Number, and Running Account Balance columns can be hidden by selecting their respective “Hide” option in the context menu, shown below. Columns can be shown again at any time </w:t>
+      </w:r>
+      <w:r>
+        <w:t>through the context menu</w:t>
+      </w:r>
+      <w:r>
+        <w:t>.</w:t>
       </w:r>
     </w:p>
     <w:p>
@@ -5446,33 +5686,60 @@
       <w:pPr>
         <w:pStyle w:val="Heading1"/>
       </w:pPr>
-      <w:bookmarkStart w:id="20" w:name="_Toc478740721"/>
+      <w:bookmarkStart w:id="19" w:name="_Toc478757463"/>
       <w:r>
         <w:lastRenderedPageBreak/>
         <w:t>Filtering Transactions</w:t>
       </w:r>
+      <w:bookmarkEnd w:id="19"/>
+    </w:p>
+    <w:p/>
+    <w:p>
+      <w:r>
+        <w:tab/>
+        <w:t>Transactions in the table view are filterable. Eight of th</w:t>
+      </w:r>
+      <w:r>
+        <w:t>e ten columns can be filtered –</w:t>
+      </w:r>
+      <w:r>
+        <w:t xml:space="preserve"> the Date, Payee, Account, Type, Check Number, Cleared, Amount, and Running Account Balance columns.</w:t>
+      </w:r>
+      <w:r>
+        <w:t xml:space="preserve"> The filtering is either chronological, alphabetical, or numerical in nature, depending on the data in that column. Click the gray column header</w:t>
+      </w:r>
+      <w:r>
+        <w:t>s</w:t>
+      </w:r>
+      <w:r>
+        <w:t xml:space="preserve"> above the column</w:t>
+      </w:r>
+      <w:r>
+        <w:t>s</w:t>
+      </w:r>
+      <w:r>
+        <w:t xml:space="preserve"> to</w:t>
+      </w:r>
+      <w:r>
+        <w:t xml:space="preserve"> sort the transactions accordingly</w:t>
+      </w:r>
+      <w:r>
+        <w:t>.</w:t>
+      </w:r>
+      <w:r>
+        <w:t xml:space="preserve"> Small triangular arrows will appear, showing in what order the data is being displayed.</w:t>
+      </w:r>
+    </w:p>
+    <w:p/>
+    <w:p>
+      <w:pPr>
+        <w:pStyle w:val="Heading2"/>
+      </w:pPr>
+      <w:bookmarkStart w:id="20" w:name="_Toc478757464"/>
+      <w:r>
+        <w:t>Filter by Search</w:t>
+      </w:r>
       <w:bookmarkEnd w:id="20"/>
-    </w:p>
-    <w:p/>
-    <w:p>
-      <w:r>
-        <w:tab/>
-        <w:t>Transactions in the table view are filterable. Eight of the ten columns can be filtered by the Date, Payee, Account, Type, Check Number, Cleared, Amount, and Running Account Balance columns.</w:t>
-      </w:r>
-      <w:r>
-        <w:t xml:space="preserve"> The filtering is either chronological, alphabetical, or numerical in nature, depending on the data in that column. Click the gray column header above the column to sort the transactions according to that data.</w:t>
-      </w:r>
-    </w:p>
-    <w:p/>
-    <w:p>
-      <w:pPr>
-        <w:pStyle w:val="Heading2"/>
-      </w:pPr>
-      <w:bookmarkStart w:id="21" w:name="_Toc478740722"/>
-      <w:r>
-        <w:t>Filter by Search</w:t>
-      </w:r>
-      <w:bookmarkEnd w:id="21"/>
     </w:p>
     <w:p/>
     <w:p>
@@ -5547,17 +5814,23 @@
       <w:pPr>
         <w:pStyle w:val="Heading2"/>
       </w:pPr>
-      <w:bookmarkStart w:id="22" w:name="_Toc478740723"/>
+      <w:bookmarkStart w:id="21" w:name="_Toc478757465"/>
       <w:r>
         <w:t>Filter by Selecting an Account</w:t>
       </w:r>
-      <w:bookmarkEnd w:id="22"/>
+      <w:bookmarkEnd w:id="21"/>
     </w:p>
     <w:p/>
     <w:p>
       <w:r>
         <w:tab/>
-        <w:t>The transaction table view can also be filtered by Account. By selecting an account in the account list view in the Account Operations tab (shown below), the transaction table will show only transactions in that account.</w:t>
+        <w:t>The transaction table view can also be filtered by Account. By selecting an acc</w:t>
+      </w:r>
+      <w:r>
+        <w:t>ount in the account list view in</w:t>
+      </w:r>
+      <w:r>
+        <w:t xml:space="preserve"> the Account Operations tab (shown below), the transaction table will show only transactions in that account.</w:t>
       </w:r>
     </w:p>
     <w:p>
@@ -5570,8 +5843,8 @@
         </w:rPr>
         <w:drawing>
           <wp:inline distT="0" distB="0" distL="0" distR="0" wp14:anchorId="7EB0F4EC" wp14:editId="0A742936">
-            <wp:extent cx="1570181" cy="3432726"/>
-            <wp:effectExtent l="76200" t="76200" r="125730" b="130175"/>
+            <wp:extent cx="1514764" cy="3311573"/>
+            <wp:effectExtent l="76200" t="76200" r="142875" b="136525"/>
             <wp:docPr id="46" name="Picture 46"/>
             <wp:cNvGraphicFramePr>
               <a:graphicFrameLocks xmlns:a="http://schemas.openxmlformats.org/drawingml/2006/main" noChangeAspect="1"/>
@@ -5591,7 +5864,7 @@
                   <pic:spPr bwMode="auto">
                     <a:xfrm>
                       <a:off x="0" y="0"/>
-                      <a:ext cx="1579386" cy="3452849"/>
+                      <a:ext cx="1531841" cy="3348907"/>
                     </a:xfrm>
                     <a:prstGeom prst="rect">
                       <a:avLst/>
@@ -5625,21 +5898,17 @@
     </w:p>
     <w:p>
       <w:pPr>
-        <w:jc w:val="center"/>
-      </w:pPr>
-    </w:p>
-    <w:p>
-      <w:pPr>
         <w:pStyle w:val="Heading1"/>
       </w:pPr>
-      <w:bookmarkStart w:id="23" w:name="_Toc478740724"/>
-      <w:r>
+      <w:bookmarkStart w:id="22" w:name="_Toc478757466"/>
+      <w:r>
+        <w:lastRenderedPageBreak/>
         <w:t>Undo</w:t>
       </w:r>
       <w:r>
         <w:t>ing Actions</w:t>
       </w:r>
-      <w:bookmarkEnd w:id="23"/>
+      <w:bookmarkEnd w:id="22"/>
     </w:p>
     <w:p/>
     <w:p>
@@ -5655,11 +5924,11 @@
       <w:pPr>
         <w:pStyle w:val="Heading1"/>
       </w:pPr>
-      <w:bookmarkStart w:id="24" w:name="_Toc478740725"/>
+      <w:bookmarkStart w:id="23" w:name="_Toc478757467"/>
       <w:r>
         <w:t>Analyzing Finances</w:t>
       </w:r>
-      <w:bookmarkEnd w:id="24"/>
+      <w:bookmarkEnd w:id="23"/>
     </w:p>
     <w:p/>
     <w:p>
@@ -5777,8 +6046,21 @@
     </w:p>
     <w:p>
       <w:r>
+        <w:lastRenderedPageBreak/>
         <w:tab/>
-        <w:t>The Financial Analysis window will appear, showing the Expenditure Line Chart by default, as shown below. Using the controls on this window will allow the user to obtain a new look at their financial information.</w:t>
+        <w:t xml:space="preserve">The Financial Analysis window will appear, showing the Expenditure Line Chart by default, as shown below. Using the controls on this window will allow </w:t>
+      </w:r>
+      <w:r>
+        <w:t>you</w:t>
+      </w:r>
+      <w:r>
+        <w:t xml:space="preserve"> to obtain a new look at </w:t>
+      </w:r>
+      <w:r>
+        <w:t>your</w:t>
+      </w:r>
+      <w:r>
+        <w:t xml:space="preserve"> financial information.</w:t>
       </w:r>
     </w:p>
     <w:p/>
@@ -5850,11 +6132,11 @@
       <w:pPr>
         <w:pStyle w:val="Heading2"/>
       </w:pPr>
-      <w:bookmarkStart w:id="25" w:name="_Toc478740726"/>
+      <w:bookmarkStart w:id="24" w:name="_Toc478757468"/>
       <w:r>
         <w:t>Filtering</w:t>
       </w:r>
-      <w:bookmarkEnd w:id="25"/>
+      <w:bookmarkEnd w:id="24"/>
       <w:r>
         <w:t xml:space="preserve"> </w:t>
       </w:r>
@@ -5863,7 +6145,19 @@
     <w:p>
       <w:r>
         <w:tab/>
-        <w:t>The Financial Analysis page allows all charts to be filtered by both date and account with the controls at the top of the page (shown below). Using the Account dropdown at the top of the page, the charts can show data from transactions originating in a single account or across all accounts. Start and end dates can be specified using the Start Date and End Date input fields to show only the transactions that occurred on and between those dates. To set filters, simply enter the desired data into these filter fields and click the “Enter” button.</w:t>
+        <w:t>The Financial Analysis page allows all charts to be filtered by both date and account with the controls at the top of the page (shown bel</w:t>
+      </w:r>
+      <w:r>
+        <w:t>ow). Using the Account dropdown,</w:t>
+      </w:r>
+      <w:r>
+        <w:t xml:space="preserve"> the charts can show data from transactions </w:t>
+      </w:r>
+      <w:r>
+        <w:t>existing</w:t>
+      </w:r>
+      <w:r>
+        <w:t xml:space="preserve"> in a single account or across all accounts. Start and end dates can be specified using the Start Date and End Date input fields to show only the transactions that occurred on and between those dates. To set filters, simply enter the desired data into these fields and click the “Enter” button.</w:t>
       </w:r>
       <w:r>
         <w:t xml:space="preserve"> </w:t>
@@ -5936,12 +6230,12 @@
       <w:pPr>
         <w:pStyle w:val="Heading2"/>
       </w:pPr>
-      <w:bookmarkStart w:id="26" w:name="_Toc478740727"/>
+      <w:bookmarkStart w:id="25" w:name="_Toc478757469"/>
       <w:r>
         <w:lastRenderedPageBreak/>
         <w:t>Different Charts</w:t>
       </w:r>
-      <w:bookmarkEnd w:id="26"/>
+      <w:bookmarkEnd w:id="25"/>
     </w:p>
     <w:p>
       <w:r>
@@ -6063,18 +6357,33 @@
       <w:pPr>
         <w:pStyle w:val="Heading3"/>
       </w:pPr>
-      <w:bookmarkStart w:id="27" w:name="_Toc478740728"/>
+      <w:bookmarkStart w:id="26" w:name="_Toc478757470"/>
       <w:r>
         <w:lastRenderedPageBreak/>
         <w:t>Expenditure Line Chart</w:t>
       </w:r>
-      <w:bookmarkEnd w:id="27"/>
+      <w:bookmarkEnd w:id="26"/>
     </w:p>
     <w:p/>
     <w:p>
       <w:r>
         <w:tab/>
-        <w:t xml:space="preserve">The Expenditure Line chart represents the flux of amount of money in the account(s) being analyzed. </w:t>
+        <w:t xml:space="preserve">The Expenditure Line chart represents the </w:t>
+      </w:r>
+      <w:r>
+        <w:t>change</w:t>
+      </w:r>
+      <w:r>
+        <w:t xml:space="preserve"> in account balances of the account(s)</w:t>
+      </w:r>
+      <w:r>
+        <w:t xml:space="preserve"> being analyzed</w:t>
+      </w:r>
+      <w:r>
+        <w:t xml:space="preserve"> over time</w:t>
+      </w:r>
+      <w:r>
+        <w:t xml:space="preserve">. </w:t>
       </w:r>
       <w:r>
         <w:t xml:space="preserve">If more money comes in to the account(s) than goes out, the chart will show that net increase, and vice versa, over a set </w:t>
@@ -6201,18 +6510,30 @@
       <w:pPr>
         <w:pStyle w:val="Heading3"/>
       </w:pPr>
-      <w:bookmarkStart w:id="28" w:name="_Toc478740729"/>
+      <w:bookmarkStart w:id="27" w:name="_Toc478757471"/>
       <w:r>
         <w:lastRenderedPageBreak/>
         <w:t>Expenditure Pie Chart by Tags</w:t>
       </w:r>
-      <w:bookmarkEnd w:id="28"/>
+      <w:bookmarkEnd w:id="27"/>
     </w:p>
     <w:p/>
     <w:p>
       <w:r>
         <w:tab/>
-        <w:t>The Expenditure Pie Chart by Tags shows proportions of expenditures determined by tagged transactions. This pie chart allows the user to visualize how much of their total expenditures went towards certain categories.</w:t>
+        <w:t xml:space="preserve">The Expenditure Pie Chart by Tags shows proportions of expenditures determined by tagged transactions. This pie chart allows </w:t>
+      </w:r>
+      <w:r>
+        <w:t>you</w:t>
+      </w:r>
+      <w:r>
+        <w:t xml:space="preserve"> to visualize how much of </w:t>
+      </w:r>
+      <w:r>
+        <w:t>your</w:t>
+      </w:r>
+      <w:r>
+        <w:t xml:space="preserve"> total expenditures went towards certain categories.</w:t>
       </w:r>
     </w:p>
     <w:p>
@@ -6337,29 +6658,30 @@
       <w:pPr>
         <w:pStyle w:val="Heading3"/>
       </w:pPr>
-      <w:bookmarkStart w:id="29" w:name="_Toc478740730"/>
+      <w:bookmarkStart w:id="28" w:name="_Toc478757472"/>
       <w:r>
         <w:lastRenderedPageBreak/>
         <w:t>Expenditure Pie Chart by Payee</w:t>
       </w:r>
-      <w:bookmarkEnd w:id="29"/>
+      <w:bookmarkEnd w:id="28"/>
     </w:p>
     <w:p/>
     <w:p>
       <w:r>
         <w:tab/>
-      </w:r>
-      <w:r>
-        <w:t xml:space="preserve">The Expenditure Pie Chart by </w:t>
-      </w:r>
-      <w:r>
-        <w:t>Payee</w:t>
-      </w:r>
-      <w:r>
-        <w:t xml:space="preserve"> shows proportions of expenditures</w:t>
-      </w:r>
-      <w:r>
-        <w:t xml:space="preserve"> according to payees. This helps the user see how much money they spend or make at any one place or for any one thing.</w:t>
+        <w:t>The Expenditure Pie Chart by Payee shows proportions of expenditures accordin</w:t>
+      </w:r>
+      <w:r>
+        <w:t>g to payees. This helps you</w:t>
+      </w:r>
+      <w:r>
+        <w:t xml:space="preserve"> see how much money </w:t>
+      </w:r>
+      <w:r>
+        <w:t>you</w:t>
+      </w:r>
+      <w:r>
+        <w:t xml:space="preserve"> spend or make at any one place or for any one thing.</w:t>
       </w:r>
     </w:p>
     <w:p/>
@@ -6476,12 +6798,12 @@
       <w:pPr>
         <w:pStyle w:val="Heading3"/>
       </w:pPr>
-      <w:bookmarkStart w:id="30" w:name="_Toc478740731"/>
+      <w:bookmarkStart w:id="29" w:name="_Toc478757473"/>
       <w:r>
         <w:lastRenderedPageBreak/>
         <w:t>Income Bar Chart</w:t>
       </w:r>
-      <w:bookmarkEnd w:id="30"/>
+      <w:bookmarkEnd w:id="29"/>
     </w:p>
     <w:p/>
     <w:p>
@@ -6490,7 +6812,13 @@
         <w:t>The Income Bar</w:t>
       </w:r>
       <w:r>
-        <w:t xml:space="preserve"> chart shows how much money made or placed</w:t>
+        <w:t xml:space="preserve"> chart shows how much money</w:t>
+      </w:r>
+      <w:r>
+        <w:t xml:space="preserve"> was</w:t>
+      </w:r>
+      <w:r>
+        <w:t xml:space="preserve"> made or placed</w:t>
       </w:r>
       <w:r>
         <w:t xml:space="preserve"> into the account(s) being analyzed on a </w:t>
@@ -6573,12 +6901,12 @@
       <w:pPr>
         <w:pStyle w:val="Heading3"/>
       </w:pPr>
-      <w:bookmarkStart w:id="31" w:name="_Toc478740732"/>
+      <w:bookmarkStart w:id="30" w:name="_Toc478757474"/>
       <w:r>
         <w:lastRenderedPageBreak/>
         <w:t>Net Balance Line Chart</w:t>
       </w:r>
-      <w:bookmarkEnd w:id="31"/>
+      <w:bookmarkEnd w:id="30"/>
     </w:p>
     <w:p/>
     <w:p>
@@ -6586,7 +6914,13 @@
         <w:ind w:firstLine="720"/>
       </w:pPr>
       <w:r>
-        <w:t>The Net Balance Line Chart shows the change in the overall balance of the account(s) being analyzed. The user can see the numerical balance of the account(s) at any point in time.</w:t>
+        <w:t>The Net Balance Line Chart shows the change in the overall balance of th</w:t>
+      </w:r>
+      <w:r>
+        <w:t>e account(s) being analyzed. You</w:t>
+      </w:r>
+      <w:r>
+        <w:t xml:space="preserve"> can see the numerical balance of the account(s) at any point in time.</w:t>
       </w:r>
     </w:p>
     <w:p/>
@@ -6695,26 +7029,18 @@
       <w:pPr>
         <w:pStyle w:val="Heading1"/>
       </w:pPr>
-      <w:bookmarkStart w:id="32" w:name="_Toc478740733"/>
+      <w:bookmarkStart w:id="31" w:name="_Toc478757475"/>
       <w:r>
         <w:lastRenderedPageBreak/>
         <w:t>Exporting Data</w:t>
       </w:r>
-      <w:bookmarkEnd w:id="32"/>
+      <w:bookmarkEnd w:id="31"/>
     </w:p>
     <w:p/>
     <w:p>
       <w:r>
         <w:tab/>
-        <w:t xml:space="preserve">Exporting data will create a duplicate database file containing the same information as the one currently being used. This is useful for backing up records. To export data, click the “Export Data” button in the </w:t>
-      </w:r>
-      <w:proofErr w:type="gramStart"/>
-      <w:r>
-        <w:t>Miscellaneous</w:t>
-      </w:r>
-      <w:proofErr w:type="gramEnd"/>
-      <w:r>
-        <w:t xml:space="preserve"> tab. </w:t>
+        <w:t xml:space="preserve">Exporting data will create a duplicate database file containing the same information as the one currently being used. This is useful for backing up records. To export data, click the “Export Data” button in the Miscellaneous tab. </w:t>
       </w:r>
     </w:p>
     <w:p>
@@ -6783,7 +7109,13 @@
     <w:p>
       <w:r>
         <w:tab/>
-        <w:t>A window similar to the one shown below will appear. Feel free to rename the file to something simple, otherwise, it will default to a string of numbers representing the date at which the data was exported. Select a place to save the file and click the “Save” button. This file can later be accessed like any other database file, using the same password that is securing the original database file and user session.</w:t>
+        <w:t>A window similar to the one shown below will appear. Feel free to rename the file to something simple, otherwise, it will default to a string of numbers representing the date at which the data was exported</w:t>
+      </w:r>
+      <w:r>
+        <w:t xml:space="preserve"> plus the name of the original file</w:t>
+      </w:r>
+      <w:r>
+        <w:t>. Select a place to save the file and click the “Save” button. This file can later be accessed like any other database file, using the same password that is securing the original database file and user session.</w:t>
       </w:r>
     </w:p>
     <w:p>
@@ -6853,12 +7185,12 @@
       <w:pPr>
         <w:pStyle w:val="Heading1"/>
       </w:pPr>
-      <w:bookmarkStart w:id="33" w:name="_Toc478740734"/>
+      <w:bookmarkStart w:id="32" w:name="_Toc478757476"/>
       <w:r>
         <w:lastRenderedPageBreak/>
         <w:t>Logging Out</w:t>
       </w:r>
-      <w:bookmarkEnd w:id="33"/>
+      <w:bookmarkEnd w:id="32"/>
     </w:p>
     <w:p/>
     <w:p>
@@ -7144,6 +7476,7 @@
                               <w:dataBinding w:prefixMappings="xmlns:ns0='http://schemas.openxmlformats.org/package/2006/metadata/core-properties' xmlns:ns1='http://purl.org/dc/elements/1.1/'" w:xpath="/ns0:coreProperties[1]/ns1:title[1]" w:storeItemID="{6C3C8BC8-F283-45AE-878A-BAB7291924A1}"/>
                               <w:text/>
                             </w:sdtPr>
+                            <w:sdtEndPr/>
                             <w:sdtContent>
                               <w:r>
                                 <w:rPr>
@@ -7176,13 +7509,14 @@
                                 <w:docPart w:val="83F8D6DBA9814F92BE7717AE587CE1D6"/>
                               </w:placeholder>
                               <w:dataBinding w:prefixMappings="xmlns:ns0='http://schemas.microsoft.com/office/2006/coverPageProps'" w:xpath="/ns0:CoverPageProperties[1]/ns0:PublishDate[1]" w:storeItemID="{55AF091B-3C7A-41E3-B477-F2FDAA23CFDA}"/>
-                              <w:date w:fullDate="2017-03-30T00:00:00Z">
+                              <w:date w:fullDate="2017-03-31T00:00:00Z">
                                 <w:dateFormat w:val="M/d/yyyy"/>
                                 <w:lid w:val="en-US"/>
                                 <w:storeMappedDataAs w:val="dateTime"/>
                                 <w:calendar w:val="gregorian"/>
                               </w:date>
                             </w:sdtPr>
+                            <w:sdtEndPr/>
                             <w:sdtContent>
                               <w:r>
                                 <w:rPr>
@@ -7190,7 +7524,7 @@
                                   <w:color w:val="7F7F7F" w:themeColor="text1" w:themeTint="80"/>
                                   <w:sz w:val="20"/>
                                 </w:rPr>
-                                <w:t>3/30/2017</w:t>
+                                <w:t>3/31/2017</w:t>
                               </w:r>
                             </w:sdtContent>
                           </w:sdt>
@@ -7249,6 +7583,7 @@
                         <w:dataBinding w:prefixMappings="xmlns:ns0='http://schemas.openxmlformats.org/package/2006/metadata/core-properties' xmlns:ns1='http://purl.org/dc/elements/1.1/'" w:xpath="/ns0:coreProperties[1]/ns1:title[1]" w:storeItemID="{6C3C8BC8-F283-45AE-878A-BAB7291924A1}"/>
                         <w:text/>
                       </w:sdtPr>
+                      <w:sdtEndPr/>
                       <w:sdtContent>
                         <w:r>
                           <w:rPr>
@@ -7281,13 +7616,14 @@
                           <w:docPart w:val="83F8D6DBA9814F92BE7717AE587CE1D6"/>
                         </w:placeholder>
                         <w:dataBinding w:prefixMappings="xmlns:ns0='http://schemas.microsoft.com/office/2006/coverPageProps'" w:xpath="/ns0:CoverPageProperties[1]/ns0:PublishDate[1]" w:storeItemID="{55AF091B-3C7A-41E3-B477-F2FDAA23CFDA}"/>
-                        <w:date w:fullDate="2017-03-30T00:00:00Z">
+                        <w:date w:fullDate="2017-03-31T00:00:00Z">
                           <w:dateFormat w:val="M/d/yyyy"/>
                           <w:lid w:val="en-US"/>
                           <w:storeMappedDataAs w:val="dateTime"/>
                           <w:calendar w:val="gregorian"/>
                         </w:date>
                       </w:sdtPr>
+                      <w:sdtEndPr/>
                       <w:sdtContent>
                         <w:r>
                           <w:rPr>
@@ -7295,7 +7631,7 @@
                             <w:color w:val="7F7F7F" w:themeColor="text1" w:themeTint="80"/>
                             <w:sz w:val="20"/>
                           </w:rPr>
-                          <w:t>3/30/2017</w:t>
+                          <w:t>3/31/2017</w:t>
                         </w:r>
                       </w:sdtContent>
                     </w:sdt>
@@ -7660,12 +7996,10 @@
                               </w:rPr>
                               <w:alias w:val="Title"/>
                               <w:id w:val="805429516"/>
-                              <w:placeholder>
-                                <w:docPart w:val="238448F6782B411EB7F395C4BF54434D"/>
-                              </w:placeholder>
                               <w:dataBinding w:prefixMappings="xmlns:ns0='http://schemas.openxmlformats.org/package/2006/metadata/core-properties' xmlns:ns1='http://purl.org/dc/elements/1.1/'" w:xpath="/ns0:coreProperties[1]/ns1:title[1]" w:storeItemID="{6C3C8BC8-F283-45AE-878A-BAB7291924A1}"/>
                               <w:text/>
                             </w:sdtPr>
+                            <w:sdtEndPr/>
                             <w:sdtContent>
                               <w:r>
                                 <w:rPr>
@@ -7694,17 +8028,15 @@
                               </w:rPr>
                               <w:alias w:val="Date"/>
                               <w:id w:val="805429517"/>
-                              <w:placeholder>
-                                <w:docPart w:val="2A4F556AB9ED4CA988407738B1038A30"/>
-                              </w:placeholder>
                               <w:dataBinding w:prefixMappings="xmlns:ns0='http://schemas.microsoft.com/office/2006/coverPageProps'" w:xpath="/ns0:CoverPageProperties[1]/ns0:PublishDate[1]" w:storeItemID="{55AF091B-3C7A-41E3-B477-F2FDAA23CFDA}"/>
-                              <w:date w:fullDate="2017-03-30T00:00:00Z">
+                              <w:date w:fullDate="2017-03-31T00:00:00Z">
                                 <w:dateFormat w:val="M/d/yyyy"/>
                                 <w:lid w:val="en-US"/>
                                 <w:storeMappedDataAs w:val="dateTime"/>
                                 <w:calendar w:val="gregorian"/>
                               </w:date>
                             </w:sdtPr>
+                            <w:sdtEndPr/>
                             <w:sdtContent>
                               <w:r>
                                 <w:rPr>
@@ -7712,7 +8044,7 @@
                                   <w:color w:val="7F7F7F" w:themeColor="text1" w:themeTint="80"/>
                                   <w:sz w:val="20"/>
                                 </w:rPr>
-                                <w:t>3/30/2017</w:t>
+                                <w:t>3/31/2017</w:t>
                               </w:r>
                             </w:sdtContent>
                           </w:sdt>
@@ -7765,12 +8097,10 @@
                         </w:rPr>
                         <w:alias w:val="Title"/>
                         <w:id w:val="805429516"/>
-                        <w:placeholder>
-                          <w:docPart w:val="238448F6782B411EB7F395C4BF54434D"/>
-                        </w:placeholder>
                         <w:dataBinding w:prefixMappings="xmlns:ns0='http://schemas.openxmlformats.org/package/2006/metadata/core-properties' xmlns:ns1='http://purl.org/dc/elements/1.1/'" w:xpath="/ns0:coreProperties[1]/ns1:title[1]" w:storeItemID="{6C3C8BC8-F283-45AE-878A-BAB7291924A1}"/>
                         <w:text/>
                       </w:sdtPr>
+                      <w:sdtEndPr/>
                       <w:sdtContent>
                         <w:r>
                           <w:rPr>
@@ -7799,17 +8129,15 @@
                         </w:rPr>
                         <w:alias w:val="Date"/>
                         <w:id w:val="805429517"/>
-                        <w:placeholder>
-                          <w:docPart w:val="2A4F556AB9ED4CA988407738B1038A30"/>
-                        </w:placeholder>
                         <w:dataBinding w:prefixMappings="xmlns:ns0='http://schemas.microsoft.com/office/2006/coverPageProps'" w:xpath="/ns0:CoverPageProperties[1]/ns0:PublishDate[1]" w:storeItemID="{55AF091B-3C7A-41E3-B477-F2FDAA23CFDA}"/>
-                        <w:date w:fullDate="2017-03-30T00:00:00Z">
+                        <w:date w:fullDate="2017-03-31T00:00:00Z">
                           <w:dateFormat w:val="M/d/yyyy"/>
                           <w:lid w:val="en-US"/>
                           <w:storeMappedDataAs w:val="dateTime"/>
                           <w:calendar w:val="gregorian"/>
                         </w:date>
                       </w:sdtPr>
+                      <w:sdtEndPr/>
                       <w:sdtContent>
                         <w:r>
                           <w:rPr>
@@ -7817,7 +8145,7 @@
                             <w:color w:val="7F7F7F" w:themeColor="text1" w:themeTint="80"/>
                             <w:sz w:val="20"/>
                           </w:rPr>
-                          <w:t>3/30/2017</w:t>
+                          <w:t>3/31/2017</w:t>
                         </w:r>
                       </w:sdtContent>
                     </w:sdt>
@@ -8010,7 +8338,7 @@
                               <w:sz w:val="40"/>
                               <w:szCs w:val="40"/>
                             </w:rPr>
-                            <w:t>1</w:t>
+                            <w:t>19</w:t>
                           </w:r>
                           <w:r>
                             <w:rPr>
@@ -8070,7 +8398,7 @@
                         <w:sz w:val="40"/>
                         <w:szCs w:val="40"/>
                       </w:rPr>
-                      <w:t>1</w:t>
+                      <w:t>19</w:t>
                     </w:r>
                     <w:r>
                       <w:rPr>
@@ -8993,7 +9321,6 @@
     <w:basedOn w:val="Normal"/>
     <w:link w:val="FooterChar"/>
     <w:uiPriority w:val="99"/>
-    <w:semiHidden/>
     <w:unhideWhenUsed/>
     <w:pPr>
       <w:tabs>
@@ -9007,7 +9334,6 @@
     <w:basedOn w:val="DefaultParagraphFont"/>
     <w:link w:val="Footer"/>
     <w:uiPriority w:val="99"/>
-    <w:semiHidden/>
     <w:rPr>
       <w:rFonts w:cs="Times New Roman"/>
       <w:color w:val="000000" w:themeColor="text1"/>
@@ -9833,7 +10159,7 @@
     <w:charset w:val="00"/>
     <w:family w:val="roman"/>
     <w:pitch w:val="variable"/>
-    <w:sig w:usb0="E0002AFF" w:usb1="C0007841" w:usb2="00000009" w:usb3="00000000" w:csb0="000001FF" w:csb1="00000000"/>
+    <w:sig w:usb0="E0002EFF" w:usb1="C000785B" w:usb2="00000009" w:usb3="00000000" w:csb0="000001FF" w:csb1="00000000"/>
   </w:font>
   <w:font w:name="Symbol">
     <w:panose1 w:val="05050102010706020507"/>
@@ -9868,14 +10194,14 @@
     <w:charset w:val="00"/>
     <w:family w:val="swiss"/>
     <w:pitch w:val="variable"/>
-    <w:sig w:usb0="E10002FF" w:usb1="4000ACFF" w:usb2="00000009" w:usb3="00000000" w:csb0="0000019F" w:csb1="00000000"/>
+    <w:sig w:usb0="E0002AFF" w:usb1="C000247B" w:usb2="00000009" w:usb3="00000000" w:csb0="000001FF" w:csb1="00000000"/>
   </w:font>
   <w:font w:name="Calibri Light">
     <w:panose1 w:val="020F0302020204030204"/>
     <w:charset w:val="00"/>
     <w:family w:val="swiss"/>
     <w:pitch w:val="variable"/>
-    <w:sig w:usb0="A0002AEF" w:usb1="4000207B" w:usb2="00000000" w:usb3="00000000" w:csb0="000001FF" w:csb1="00000000"/>
+    <w:sig w:usb0="E0002AFF" w:usb1="C000247B" w:usb2="00000009" w:usb3="00000000" w:csb0="000001FF" w:csb1="00000000"/>
   </w:font>
 </w:fonts>
 </file>
@@ -9895,6 +10221,8 @@
   </w:compat>
   <w:rsids>
     <w:rsidRoot w:val="00BF2425"/>
+    <w:rsid w:val="000E19E3"/>
+    <w:rsid w:val="007970DD"/>
     <w:rsid w:val="00BF2425"/>
   </w:rsids>
   <m:mathPr>
@@ -10769,13 +11097,24 @@
 </file>
 
 <file path=customXml/item1.xml><?xml version="1.0" encoding="utf-8"?>
-<templateProperties xmlns="urn:microsoft.template.properties">
-  <_Version/>
-  <_LCID/>
-</templateProperties>
+<CoverPageProperties xmlns="http://schemas.microsoft.com/office/2006/coverPageProps">
+  <PublishDate>2017-03-31T00:00:00</PublishDate>
+  <Abstract/>
+  <CompanyAddress/>
+  <CompanyPhone/>
+  <CompanyFax/>
+  <CompanyEmail/>
+</CoverPageProperties>
 </file>
 
 <file path=customXml/item2.xml><?xml version="1.0" encoding="utf-8"?>
+<tns:customPropertyEditors xmlns:tns="http://schemas.microsoft.com/office/2006/customDocumentInformationPanel">
+  <tns:showOnOpen>false</tns:showOnOpen>
+  <tns:defaultPropertyEditorNamespace>Standard properties</tns:defaultPropertyEditorNamespace>
+</tns:customPropertyEditors>
+</file>
+
+<file path=customXml/item3.xml><?xml version="1.0" encoding="utf-8"?>
 <?mso-contentType ?>
 <FormTemplates xmlns="http://schemas.microsoft.com/sharepoint/v3/contenttype/forms">
   <Display>DocumentLibraryForm</Display>
@@ -10784,22 +11123,11 @@
 </FormTemplates>
 </file>
 
-<file path=customXml/item3.xml><?xml version="1.0" encoding="utf-8"?>
-<tns:customPropertyEditors xmlns:tns="http://schemas.microsoft.com/office/2006/customDocumentInformationPanel">
-  <tns:showOnOpen>false</tns:showOnOpen>
-  <tns:defaultPropertyEditorNamespace>Standard properties</tns:defaultPropertyEditorNamespace>
-</tns:customPropertyEditors>
-</file>
-
 <file path=customXml/item4.xml><?xml version="1.0" encoding="utf-8"?>
-<CoverPageProperties xmlns="http://schemas.microsoft.com/office/2006/coverPageProps">
-  <PublishDate>2017-03-30T00:00:00</PublishDate>
-  <Abstract/>
-  <CompanyAddress/>
-  <CompanyPhone/>
-  <CompanyFax/>
-  <CompanyEmail/>
-</CoverPageProperties>
+<templateProperties xmlns="urn:microsoft.template.properties">
+  <_Version/>
+  <_LCID/>
+</templateProperties>
 </file>
 
 <file path=customXml/item5.xml><?xml version="1.0" encoding="utf-8"?>
@@ -10807,6 +11135,30 @@
 </file>
 
 <file path=customXml/itemProps1.xml><?xml version="1.0" encoding="utf-8"?>
+<ds:datastoreItem xmlns:ds="http://schemas.openxmlformats.org/officeDocument/2006/customXml" ds:itemID="{55AF091B-3C7A-41E3-B477-F2FDAA23CFDA}">
+  <ds:schemaRefs>
+    <ds:schemaRef ds:uri="http://schemas.microsoft.com/office/2006/coverPageProps"/>
+  </ds:schemaRefs>
+</ds:datastoreItem>
+</file>
+
+<file path=customXml/itemProps2.xml><?xml version="1.0" encoding="utf-8"?>
+<ds:datastoreItem xmlns:ds="http://schemas.openxmlformats.org/officeDocument/2006/customXml" ds:itemID="{83B41FA1-A166-4203-827F-22BD32762337}">
+  <ds:schemaRefs>
+    <ds:schemaRef ds:uri="http://schemas.microsoft.com/office/2006/customDocumentInformationPanel"/>
+  </ds:schemaRefs>
+</ds:datastoreItem>
+</file>
+
+<file path=customXml/itemProps3.xml><?xml version="1.0" encoding="utf-8"?>
+<ds:datastoreItem xmlns:ds="http://schemas.openxmlformats.org/officeDocument/2006/customXml" ds:itemID="{4A5268FB-C3AF-435D-8262-946262642809}">
+  <ds:schemaRefs>
+    <ds:schemaRef ds:uri="http://schemas.microsoft.com/sharepoint/v3/contenttype/forms"/>
+  </ds:schemaRefs>
+</ds:datastoreItem>
+</file>
+
+<file path=customXml/itemProps4.xml><?xml version="1.0" encoding="utf-8"?>
 <ds:datastoreItem xmlns:ds="http://schemas.openxmlformats.org/officeDocument/2006/customXml" ds:itemID="{25229087-0CE3-49F2-8F52-E7138F37D32E}">
   <ds:schemaRefs>
     <ds:schemaRef ds:uri="urn:microsoft.template.properties"/>
@@ -10814,32 +11166,8 @@
 </ds:datastoreItem>
 </file>
 
-<file path=customXml/itemProps2.xml><?xml version="1.0" encoding="utf-8"?>
-<ds:datastoreItem xmlns:ds="http://schemas.openxmlformats.org/officeDocument/2006/customXml" ds:itemID="{4A5268FB-C3AF-435D-8262-946262642809}">
-  <ds:schemaRefs>
-    <ds:schemaRef ds:uri="http://schemas.microsoft.com/sharepoint/v3/contenttype/forms"/>
-  </ds:schemaRefs>
-</ds:datastoreItem>
-</file>
-
-<file path=customXml/itemProps3.xml><?xml version="1.0" encoding="utf-8"?>
-<ds:datastoreItem xmlns:ds="http://schemas.openxmlformats.org/officeDocument/2006/customXml" ds:itemID="{83B41FA1-A166-4203-827F-22BD32762337}">
-  <ds:schemaRefs>
-    <ds:schemaRef ds:uri="http://schemas.microsoft.com/office/2006/customDocumentInformationPanel"/>
-  </ds:schemaRefs>
-</ds:datastoreItem>
-</file>
-
-<file path=customXml/itemProps4.xml><?xml version="1.0" encoding="utf-8"?>
-<ds:datastoreItem xmlns:ds="http://schemas.openxmlformats.org/officeDocument/2006/customXml" ds:itemID="{55AF091B-3C7A-41E3-B477-F2FDAA23CFDA}">
-  <ds:schemaRefs>
-    <ds:schemaRef ds:uri="http://schemas.microsoft.com/office/2006/coverPageProps"/>
-  </ds:schemaRefs>
-</ds:datastoreItem>
-</file>
-
 <file path=customXml/itemProps5.xml><?xml version="1.0" encoding="utf-8"?>
-<ds:datastoreItem xmlns:ds="http://schemas.openxmlformats.org/officeDocument/2006/customXml" ds:itemID="{F7115295-3882-416E-984E-45D432007455}">
+<ds:datastoreItem xmlns:ds="http://schemas.openxmlformats.org/officeDocument/2006/customXml" ds:itemID="{06D5948E-63AD-4D3F-8000-EE8E70891F71}">
   <ds:schemaRefs>
     <ds:schemaRef ds:uri="http://schemas.openxmlformats.org/officeDocument/2006/bibliography"/>
   </ds:schemaRefs>

</xml_diff>

<commit_message>
[LED-201] updated user manual
</commit_message>
<xml_diff>
--- a/TransACT User Manual.docx
+++ b/TransACT User Manual.docx
@@ -934,7 +934,7 @@
           <w:r>
             <w:fldChar w:fldCharType="separate"/>
           </w:r>
-          <w:hyperlink w:anchor="_Toc478757444" w:history="1">
+          <w:hyperlink w:anchor="_Toc480395087" w:history="1">
             <w:r>
               <w:rPr>
                 <w:rStyle w:val="Hyperlink"/>
@@ -957,7 +957,7 @@
               <w:rPr>
                 <w:webHidden/>
               </w:rPr>
-              <w:instrText xml:space="preserve"> PAGEREF _Toc478757444 \h </w:instrText>
+              <w:instrText xml:space="preserve"> PAGEREF _Toc480395087 \h </w:instrText>
             </w:r>
             <w:r>
               <w:rPr>
@@ -994,7 +994,7 @@
               <w:szCs w:val="22"/>
             </w:rPr>
           </w:pPr>
-          <w:hyperlink w:anchor="_Toc478757445" w:history="1">
+          <w:hyperlink w:anchor="_Toc480395088" w:history="1">
             <w:r>
               <w:rPr>
                 <w:rStyle w:val="Hyperlink"/>
@@ -1017,7 +1017,7 @@
               <w:rPr>
                 <w:webHidden/>
               </w:rPr>
-              <w:instrText xml:space="preserve"> PAGEREF _Toc478757445 \h </w:instrText>
+              <w:instrText xml:space="preserve"> PAGEREF _Toc480395088 \h </w:instrText>
             </w:r>
             <w:r>
               <w:rPr>
@@ -1054,7 +1054,7 @@
               <w:szCs w:val="22"/>
             </w:rPr>
           </w:pPr>
-          <w:hyperlink w:anchor="_Toc478757446" w:history="1">
+          <w:hyperlink w:anchor="_Toc480395089" w:history="1">
             <w:r>
               <w:rPr>
                 <w:rStyle w:val="Hyperlink"/>
@@ -1077,7 +1077,7 @@
               <w:rPr>
                 <w:webHidden/>
               </w:rPr>
-              <w:instrText xml:space="preserve"> PAGEREF _Toc478757446 \h </w:instrText>
+              <w:instrText xml:space="preserve"> PAGEREF _Toc480395089 \h </w:instrText>
             </w:r>
             <w:r>
               <w:rPr>
@@ -1114,7 +1114,7 @@
               <w:szCs w:val="22"/>
             </w:rPr>
           </w:pPr>
-          <w:hyperlink w:anchor="_Toc478757447" w:history="1">
+          <w:hyperlink w:anchor="_Toc480395090" w:history="1">
             <w:r>
               <w:rPr>
                 <w:rStyle w:val="Hyperlink"/>
@@ -1137,7 +1137,7 @@
               <w:rPr>
                 <w:webHidden/>
               </w:rPr>
-              <w:instrText xml:space="preserve"> PAGEREF _Toc478757447 \h </w:instrText>
+              <w:instrText xml:space="preserve"> PAGEREF _Toc480395090 \h </w:instrText>
             </w:r>
             <w:r>
               <w:rPr>
@@ -1174,7 +1174,7 @@
               <w:szCs w:val="22"/>
             </w:rPr>
           </w:pPr>
-          <w:hyperlink w:anchor="_Toc478757448" w:history="1">
+          <w:hyperlink w:anchor="_Toc480395091" w:history="1">
             <w:r>
               <w:rPr>
                 <w:rStyle w:val="Hyperlink"/>
@@ -1197,7 +1197,7 @@
               <w:rPr>
                 <w:webHidden/>
               </w:rPr>
-              <w:instrText xml:space="preserve"> PAGEREF _Toc478757448 \h </w:instrText>
+              <w:instrText xml:space="preserve"> PAGEREF _Toc480395091 \h </w:instrText>
             </w:r>
             <w:r>
               <w:rPr>
@@ -1234,7 +1234,7 @@
               <w:szCs w:val="22"/>
             </w:rPr>
           </w:pPr>
-          <w:hyperlink w:anchor="_Toc478757449" w:history="1">
+          <w:hyperlink w:anchor="_Toc480395092" w:history="1">
             <w:r>
               <w:rPr>
                 <w:rStyle w:val="Hyperlink"/>
@@ -1257,7 +1257,7 @@
               <w:rPr>
                 <w:webHidden/>
               </w:rPr>
-              <w:instrText xml:space="preserve"> PAGEREF _Toc478757449 \h </w:instrText>
+              <w:instrText xml:space="preserve"> PAGEREF _Toc480395092 \h </w:instrText>
             </w:r>
             <w:r>
               <w:rPr>
@@ -1294,7 +1294,7 @@
               <w:szCs w:val="22"/>
             </w:rPr>
           </w:pPr>
-          <w:hyperlink w:anchor="_Toc478757450" w:history="1">
+          <w:hyperlink w:anchor="_Toc480395093" w:history="1">
             <w:r>
               <w:rPr>
                 <w:rStyle w:val="Hyperlink"/>
@@ -1317,7 +1317,7 @@
               <w:rPr>
                 <w:webHidden/>
               </w:rPr>
-              <w:instrText xml:space="preserve"> PAGEREF _Toc478757450 \h </w:instrText>
+              <w:instrText xml:space="preserve"> PAGEREF _Toc480395093 \h </w:instrText>
             </w:r>
             <w:r>
               <w:rPr>
@@ -1354,7 +1354,7 @@
               <w:szCs w:val="22"/>
             </w:rPr>
           </w:pPr>
-          <w:hyperlink w:anchor="_Toc478757451" w:history="1">
+          <w:hyperlink w:anchor="_Toc480395094" w:history="1">
             <w:r>
               <w:rPr>
                 <w:rStyle w:val="Hyperlink"/>
@@ -1377,7 +1377,7 @@
               <w:rPr>
                 <w:webHidden/>
               </w:rPr>
-              <w:instrText xml:space="preserve"> PAGEREF _Toc478757451 \h </w:instrText>
+              <w:instrText xml:space="preserve"> PAGEREF _Toc480395094 \h </w:instrText>
             </w:r>
             <w:r>
               <w:rPr>
@@ -1414,7 +1414,7 @@
               <w:szCs w:val="22"/>
             </w:rPr>
           </w:pPr>
-          <w:hyperlink w:anchor="_Toc478757452" w:history="1">
+          <w:hyperlink w:anchor="_Toc480395095" w:history="1">
             <w:r>
               <w:rPr>
                 <w:rStyle w:val="Hyperlink"/>
@@ -1437,7 +1437,7 @@
               <w:rPr>
                 <w:webHidden/>
               </w:rPr>
-              <w:instrText xml:space="preserve"> PAGEREF _Toc478757452 \h </w:instrText>
+              <w:instrText xml:space="preserve"> PAGEREF _Toc480395095 \h </w:instrText>
             </w:r>
             <w:r>
               <w:rPr>
@@ -1474,7 +1474,7 @@
               <w:szCs w:val="22"/>
             </w:rPr>
           </w:pPr>
-          <w:hyperlink w:anchor="_Toc478757453" w:history="1">
+          <w:hyperlink w:anchor="_Toc480395096" w:history="1">
             <w:r>
               <w:rPr>
                 <w:rStyle w:val="Hyperlink"/>
@@ -1497,7 +1497,7 @@
               <w:rPr>
                 <w:webHidden/>
               </w:rPr>
-              <w:instrText xml:space="preserve"> PAGEREF _Toc478757453 \h </w:instrText>
+              <w:instrText xml:space="preserve"> PAGEREF _Toc480395096 \h </w:instrText>
             </w:r>
             <w:r>
               <w:rPr>
@@ -1515,6 +1515,126 @@
                 <w:webHidden/>
               </w:rPr>
               <w:t>7</w:t>
+            </w:r>
+            <w:r>
+              <w:rPr>
+                <w:webHidden/>
+              </w:rPr>
+              <w:fldChar w:fldCharType="end"/>
+            </w:r>
+          </w:hyperlink>
+        </w:p>
+        <w:p>
+          <w:pPr>
+            <w:pStyle w:val="TOC1"/>
+            <w:rPr>
+              <w:rFonts w:eastAsiaTheme="minorEastAsia" w:cstheme="minorBidi"/>
+              <w:smallCaps w:val="0"/>
+              <w:color w:val="auto"/>
+              <w:szCs w:val="22"/>
+            </w:rPr>
+          </w:pPr>
+          <w:hyperlink w:anchor="_Toc480395097" w:history="1">
+            <w:r>
+              <w:rPr>
+                <w:rStyle w:val="Hyperlink"/>
+              </w:rPr>
+              <w:t>Using the Ignored Transaction Editor</w:t>
+            </w:r>
+            <w:r>
+              <w:rPr>
+                <w:webHidden/>
+              </w:rPr>
+              <w:tab/>
+            </w:r>
+            <w:r>
+              <w:rPr>
+                <w:webHidden/>
+              </w:rPr>
+              <w:fldChar w:fldCharType="begin"/>
+            </w:r>
+            <w:r>
+              <w:rPr>
+                <w:webHidden/>
+              </w:rPr>
+              <w:instrText xml:space="preserve"> PAGEREF _Toc480395097 \h </w:instrText>
+            </w:r>
+            <w:r>
+              <w:rPr>
+                <w:webHidden/>
+              </w:rPr>
+            </w:r>
+            <w:r>
+              <w:rPr>
+                <w:webHidden/>
+              </w:rPr>
+              <w:fldChar w:fldCharType="separate"/>
+            </w:r>
+            <w:r>
+              <w:rPr>
+                <w:webHidden/>
+              </w:rPr>
+              <w:t>8</w:t>
+            </w:r>
+            <w:r>
+              <w:rPr>
+                <w:webHidden/>
+              </w:rPr>
+              <w:fldChar w:fldCharType="end"/>
+            </w:r>
+          </w:hyperlink>
+        </w:p>
+        <w:p>
+          <w:pPr>
+            <w:pStyle w:val="TOC1"/>
+            <w:rPr>
+              <w:rFonts w:eastAsiaTheme="minorEastAsia" w:cstheme="minorBidi"/>
+              <w:smallCaps w:val="0"/>
+              <w:color w:val="auto"/>
+              <w:szCs w:val="22"/>
+            </w:rPr>
+          </w:pPr>
+          <w:hyperlink w:anchor="_Toc480395098" w:history="1">
+            <w:r>
+              <w:rPr>
+                <w:rStyle w:val="Hyperlink"/>
+              </w:rPr>
+              <w:t>Manually Adding Single Transactions</w:t>
+            </w:r>
+            <w:r>
+              <w:rPr>
+                <w:webHidden/>
+              </w:rPr>
+              <w:tab/>
+            </w:r>
+            <w:r>
+              <w:rPr>
+                <w:webHidden/>
+              </w:rPr>
+              <w:fldChar w:fldCharType="begin"/>
+            </w:r>
+            <w:r>
+              <w:rPr>
+                <w:webHidden/>
+              </w:rPr>
+              <w:instrText xml:space="preserve"> PAGEREF _Toc480395098 \h </w:instrText>
+            </w:r>
+            <w:r>
+              <w:rPr>
+                <w:webHidden/>
+              </w:rPr>
+            </w:r>
+            <w:r>
+              <w:rPr>
+                <w:webHidden/>
+              </w:rPr>
+              <w:fldChar w:fldCharType="separate"/>
+            </w:r>
+            <w:r>
+              <w:rPr>
+                <w:webHidden/>
+              </w:rPr>
+              <w:t>11</w:t>
             </w:r>
             <w:r>
               <w:rPr>
@@ -1534,12 +1654,12 @@
               <w:szCs w:val="22"/>
             </w:rPr>
           </w:pPr>
-          <w:hyperlink w:anchor="_Toc478757454" w:history="1">
+          <w:hyperlink w:anchor="_Toc480395099" w:history="1">
             <w:r>
               <w:rPr>
                 <w:rStyle w:val="Hyperlink"/>
               </w:rPr>
-              <w:t>Using the Ignored Editor</w:t>
+              <w:t>Using the Add Transaction Window</w:t>
             </w:r>
             <w:r>
               <w:rPr>
@@ -1557,7 +1677,7 @@
               <w:rPr>
                 <w:webHidden/>
               </w:rPr>
-              <w:instrText xml:space="preserve"> PAGEREF _Toc478757454 \h </w:instrText>
+              <w:instrText xml:space="preserve"> PAGEREF _Toc480395099 \h </w:instrText>
             </w:r>
             <w:r>
               <w:rPr>
@@ -1574,7 +1694,67 @@
               <w:rPr>
                 <w:webHidden/>
               </w:rPr>
-              <w:t>9</w:t>
+              <w:t>11</w:t>
+            </w:r>
+            <w:r>
+              <w:rPr>
+                <w:webHidden/>
+              </w:rPr>
+              <w:fldChar w:fldCharType="end"/>
+            </w:r>
+          </w:hyperlink>
+        </w:p>
+        <w:p>
+          <w:pPr>
+            <w:pStyle w:val="TOC2"/>
+            <w:rPr>
+              <w:rFonts w:eastAsiaTheme="minorEastAsia" w:cstheme="minorBidi"/>
+              <w:smallCaps w:val="0"/>
+              <w:color w:val="auto"/>
+              <w:szCs w:val="22"/>
+            </w:rPr>
+          </w:pPr>
+          <w:hyperlink w:anchor="_Toc480395100" w:history="1">
+            <w:r>
+              <w:rPr>
+                <w:rStyle w:val="Hyperlink"/>
+              </w:rPr>
+              <w:t>Adding Transactions through the Right-Click Menu</w:t>
+            </w:r>
+            <w:r>
+              <w:rPr>
+                <w:webHidden/>
+              </w:rPr>
+              <w:tab/>
+            </w:r>
+            <w:r>
+              <w:rPr>
+                <w:webHidden/>
+              </w:rPr>
+              <w:fldChar w:fldCharType="begin"/>
+            </w:r>
+            <w:r>
+              <w:rPr>
+                <w:webHidden/>
+              </w:rPr>
+              <w:instrText xml:space="preserve"> PAGEREF _Toc480395100 \h </w:instrText>
+            </w:r>
+            <w:r>
+              <w:rPr>
+                <w:webHidden/>
+              </w:rPr>
+            </w:r>
+            <w:r>
+              <w:rPr>
+                <w:webHidden/>
+              </w:rPr>
+              <w:fldChar w:fldCharType="separate"/>
+            </w:r>
+            <w:r>
+              <w:rPr>
+                <w:webHidden/>
+              </w:rPr>
+              <w:t>12</w:t>
             </w:r>
             <w:r>
               <w:rPr>
@@ -1594,12 +1774,12 @@
               <w:szCs w:val="22"/>
             </w:rPr>
           </w:pPr>
-          <w:hyperlink w:anchor="_Toc478757455" w:history="1">
+          <w:hyperlink w:anchor="_Toc480395101" w:history="1">
             <w:r>
               <w:rPr>
                 <w:rStyle w:val="Hyperlink"/>
               </w:rPr>
-              <w:t>Manually Adding Single Transactions</w:t>
+              <w:t>Deleting</w:t>
             </w:r>
             <w:r>
               <w:rPr>
@@ -1617,7 +1797,7 @@
               <w:rPr>
                 <w:webHidden/>
               </w:rPr>
-              <w:instrText xml:space="preserve"> PAGEREF _Toc478757455 \h </w:instrText>
+              <w:instrText xml:space="preserve"> PAGEREF _Toc480395101 \h </w:instrText>
             </w:r>
             <w:r>
               <w:rPr>
@@ -1634,7 +1814,7 @@
               <w:rPr>
                 <w:webHidden/>
               </w:rPr>
-              <w:t>11</w:t>
+              <w:t>13</w:t>
             </w:r>
             <w:r>
               <w:rPr>
@@ -1654,12 +1834,12 @@
               <w:szCs w:val="22"/>
             </w:rPr>
           </w:pPr>
-          <w:hyperlink w:anchor="_Toc478757456" w:history="1">
+          <w:hyperlink w:anchor="_Toc480395102" w:history="1">
             <w:r>
               <w:rPr>
                 <w:rStyle w:val="Hyperlink"/>
               </w:rPr>
-              <w:t>Using the Add Transaction Window</w:t>
+              <w:t>Deleting Transactions</w:t>
             </w:r>
             <w:r>
               <w:rPr>
@@ -1677,7 +1857,7 @@
               <w:rPr>
                 <w:webHidden/>
               </w:rPr>
-              <w:instrText xml:space="preserve"> PAGEREF _Toc478757456 \h </w:instrText>
+              <w:instrText xml:space="preserve"> PAGEREF _Toc480395102 \h </w:instrText>
             </w:r>
             <w:r>
               <w:rPr>
@@ -1694,7 +1874,7 @@
               <w:rPr>
                 <w:webHidden/>
               </w:rPr>
-              <w:t>11</w:t>
+              <w:t>13</w:t>
             </w:r>
             <w:r>
               <w:rPr>
@@ -1714,12 +1894,12 @@
               <w:szCs w:val="22"/>
             </w:rPr>
           </w:pPr>
-          <w:hyperlink w:anchor="_Toc478757457" w:history="1">
+          <w:hyperlink w:anchor="_Toc480395103" w:history="1">
             <w:r>
               <w:rPr>
                 <w:rStyle w:val="Hyperlink"/>
               </w:rPr>
-              <w:t>Adding Transactions through the Right-Click Menu</w:t>
+              <w:t>Deleting Accounts</w:t>
             </w:r>
             <w:r>
               <w:rPr>
@@ -1737,7 +1917,7 @@
               <w:rPr>
                 <w:webHidden/>
               </w:rPr>
-              <w:instrText xml:space="preserve"> PAGEREF _Toc478757457 \h </w:instrText>
+              <w:instrText xml:space="preserve"> PAGEREF _Toc480395103 \h </w:instrText>
             </w:r>
             <w:r>
               <w:rPr>
@@ -1754,7 +1934,7 @@
               <w:rPr>
                 <w:webHidden/>
               </w:rPr>
-              <w:t>12</w:t>
+              <w:t>14</w:t>
             </w:r>
             <w:r>
               <w:rPr>
@@ -1774,12 +1954,12 @@
               <w:szCs w:val="22"/>
             </w:rPr>
           </w:pPr>
-          <w:hyperlink w:anchor="_Toc478757458" w:history="1">
+          <w:hyperlink w:anchor="_Toc480395104" w:history="1">
             <w:r>
               <w:rPr>
                 <w:rStyle w:val="Hyperlink"/>
               </w:rPr>
-              <w:t>Deleting</w:t>
+              <w:t>Automatically Adding Tags to Imported Transactions</w:t>
             </w:r>
             <w:r>
               <w:rPr>
@@ -1797,7 +1977,7 @@
               <w:rPr>
                 <w:webHidden/>
               </w:rPr>
-              <w:instrText xml:space="preserve"> PAGEREF _Toc478757458 \h </w:instrText>
+              <w:instrText xml:space="preserve"> PAGEREF _Toc480395104 \h </w:instrText>
             </w:r>
             <w:r>
               <w:rPr>
@@ -1814,7 +1994,127 @@
               <w:rPr>
                 <w:webHidden/>
               </w:rPr>
-              <w:t>13</w:t>
+              <w:t>15</w:t>
+            </w:r>
+            <w:r>
+              <w:rPr>
+                <w:webHidden/>
+              </w:rPr>
+              <w:fldChar w:fldCharType="end"/>
+            </w:r>
+          </w:hyperlink>
+        </w:p>
+        <w:p>
+          <w:pPr>
+            <w:pStyle w:val="TOC1"/>
+            <w:rPr>
+              <w:rFonts w:eastAsiaTheme="minorEastAsia" w:cstheme="minorBidi"/>
+              <w:smallCaps w:val="0"/>
+              <w:color w:val="auto"/>
+              <w:szCs w:val="22"/>
+            </w:rPr>
+          </w:pPr>
+          <w:hyperlink w:anchor="_Toc480395105" w:history="1">
+            <w:r>
+              <w:rPr>
+                <w:rStyle w:val="Hyperlink"/>
+              </w:rPr>
+              <w:t>Editing the Table View</w:t>
+            </w:r>
+            <w:r>
+              <w:rPr>
+                <w:webHidden/>
+              </w:rPr>
+              <w:tab/>
+            </w:r>
+            <w:r>
+              <w:rPr>
+                <w:webHidden/>
+              </w:rPr>
+              <w:fldChar w:fldCharType="begin"/>
+            </w:r>
+            <w:r>
+              <w:rPr>
+                <w:webHidden/>
+              </w:rPr>
+              <w:instrText xml:space="preserve"> PAGEREF _Toc480395105 \h </w:instrText>
+            </w:r>
+            <w:r>
+              <w:rPr>
+                <w:webHidden/>
+              </w:rPr>
+            </w:r>
+            <w:r>
+              <w:rPr>
+                <w:webHidden/>
+              </w:rPr>
+              <w:fldChar w:fldCharType="separate"/>
+            </w:r>
+            <w:r>
+              <w:rPr>
+                <w:webHidden/>
+              </w:rPr>
+              <w:t>17</w:t>
+            </w:r>
+            <w:r>
+              <w:rPr>
+                <w:webHidden/>
+              </w:rPr>
+              <w:fldChar w:fldCharType="end"/>
+            </w:r>
+          </w:hyperlink>
+        </w:p>
+        <w:p>
+          <w:pPr>
+            <w:pStyle w:val="TOC1"/>
+            <w:rPr>
+              <w:rFonts w:eastAsiaTheme="minorEastAsia" w:cstheme="minorBidi"/>
+              <w:smallCaps w:val="0"/>
+              <w:color w:val="auto"/>
+              <w:szCs w:val="22"/>
+            </w:rPr>
+          </w:pPr>
+          <w:hyperlink w:anchor="_Toc480395106" w:history="1">
+            <w:r>
+              <w:rPr>
+                <w:rStyle w:val="Hyperlink"/>
+              </w:rPr>
+              <w:t>Organizing Transactions</w:t>
+            </w:r>
+            <w:r>
+              <w:rPr>
+                <w:webHidden/>
+              </w:rPr>
+              <w:tab/>
+            </w:r>
+            <w:r>
+              <w:rPr>
+                <w:webHidden/>
+              </w:rPr>
+              <w:fldChar w:fldCharType="begin"/>
+            </w:r>
+            <w:r>
+              <w:rPr>
+                <w:webHidden/>
+              </w:rPr>
+              <w:instrText xml:space="preserve"> PAGEREF _Toc480395106 \h </w:instrText>
+            </w:r>
+            <w:r>
+              <w:rPr>
+                <w:webHidden/>
+              </w:rPr>
+            </w:r>
+            <w:r>
+              <w:rPr>
+                <w:webHidden/>
+              </w:rPr>
+              <w:fldChar w:fldCharType="separate"/>
+            </w:r>
+            <w:r>
+              <w:rPr>
+                <w:webHidden/>
+              </w:rPr>
+              <w:t>18</w:t>
             </w:r>
             <w:r>
               <w:rPr>
@@ -1834,12 +2134,12 @@
               <w:szCs w:val="22"/>
             </w:rPr>
           </w:pPr>
-          <w:hyperlink w:anchor="_Toc478757459" w:history="1">
+          <w:hyperlink w:anchor="_Toc480395107" w:history="1">
             <w:r>
               <w:rPr>
                 <w:rStyle w:val="Hyperlink"/>
               </w:rPr>
-              <w:t>Deleting Transactions</w:t>
+              <w:t>Filter by Search</w:t>
             </w:r>
             <w:r>
               <w:rPr>
@@ -1857,7 +2157,7 @@
               <w:rPr>
                 <w:webHidden/>
               </w:rPr>
-              <w:instrText xml:space="preserve"> PAGEREF _Toc478757459 \h </w:instrText>
+              <w:instrText xml:space="preserve"> PAGEREF _Toc480395107 \h </w:instrText>
             </w:r>
             <w:r>
               <w:rPr>
@@ -1874,7 +2174,7 @@
               <w:rPr>
                 <w:webHidden/>
               </w:rPr>
-              <w:t>13</w:t>
+              <w:t>18</w:t>
             </w:r>
             <w:r>
               <w:rPr>
@@ -1894,12 +2194,12 @@
               <w:szCs w:val="22"/>
             </w:rPr>
           </w:pPr>
-          <w:hyperlink w:anchor="_Toc478757460" w:history="1">
+          <w:hyperlink w:anchor="_Toc480395108" w:history="1">
             <w:r>
               <w:rPr>
                 <w:rStyle w:val="Hyperlink"/>
               </w:rPr>
-              <w:t>Deleting Accounts</w:t>
+              <w:t>Filter by Selecting an Account</w:t>
             </w:r>
             <w:r>
               <w:rPr>
@@ -1917,7 +2217,7 @@
               <w:rPr>
                 <w:webHidden/>
               </w:rPr>
-              <w:instrText xml:space="preserve"> PAGEREF _Toc478757460 \h </w:instrText>
+              <w:instrText xml:space="preserve"> PAGEREF _Toc480395108 \h </w:instrText>
             </w:r>
             <w:r>
               <w:rPr>
@@ -1934,7 +2234,7 @@
               <w:rPr>
                 <w:webHidden/>
               </w:rPr>
-              <w:t>14</w:t>
+              <w:t>18</w:t>
             </w:r>
             <w:r>
               <w:rPr>
@@ -1954,12 +2254,12 @@
               <w:szCs w:val="22"/>
             </w:rPr>
           </w:pPr>
-          <w:hyperlink w:anchor="_Toc478757461" w:history="1">
+          <w:hyperlink w:anchor="_Toc480395109" w:history="1">
             <w:r>
               <w:rPr>
                 <w:rStyle w:val="Hyperlink"/>
               </w:rPr>
-              <w:t>Automatically Adding Tags to Imported Transactions</w:t>
+              <w:t>Undoing Actions</w:t>
             </w:r>
             <w:r>
               <w:rPr>
@@ -1977,7 +2277,7 @@
               <w:rPr>
                 <w:webHidden/>
               </w:rPr>
-              <w:instrText xml:space="preserve"> PAGEREF _Toc478757461 \h </w:instrText>
+              <w:instrText xml:space="preserve"> PAGEREF _Toc480395109 \h </w:instrText>
             </w:r>
             <w:r>
               <w:rPr>
@@ -1994,7 +2294,7 @@
               <w:rPr>
                 <w:webHidden/>
               </w:rPr>
-              <w:t>15</w:t>
+              <w:t>19</w:t>
             </w:r>
             <w:r>
               <w:rPr>
@@ -2014,12 +2314,12 @@
               <w:szCs w:val="22"/>
             </w:rPr>
           </w:pPr>
-          <w:hyperlink w:anchor="_Toc478757462" w:history="1">
+          <w:hyperlink w:anchor="_Toc480395110" w:history="1">
             <w:r>
               <w:rPr>
                 <w:rStyle w:val="Hyperlink"/>
               </w:rPr>
-              <w:t>Editing the Table View</w:t>
+              <w:t>Analyzing Finances</w:t>
             </w:r>
             <w:r>
               <w:rPr>
@@ -2037,7 +2337,7 @@
               <w:rPr>
                 <w:webHidden/>
               </w:rPr>
-              <w:instrText xml:space="preserve"> PAGEREF _Toc478757462 \h </w:instrText>
+              <w:instrText xml:space="preserve"> PAGEREF _Toc480395110 \h </w:instrText>
             </w:r>
             <w:r>
               <w:rPr>
@@ -2054,7 +2354,427 @@
               <w:rPr>
                 <w:webHidden/>
               </w:rPr>
-              <w:t>17</w:t>
+              <w:t>19</w:t>
+            </w:r>
+            <w:r>
+              <w:rPr>
+                <w:webHidden/>
+              </w:rPr>
+              <w:fldChar w:fldCharType="end"/>
+            </w:r>
+          </w:hyperlink>
+        </w:p>
+        <w:p>
+          <w:pPr>
+            <w:pStyle w:val="TOC2"/>
+            <w:rPr>
+              <w:rFonts w:eastAsiaTheme="minorEastAsia" w:cstheme="minorBidi"/>
+              <w:smallCaps w:val="0"/>
+              <w:color w:val="auto"/>
+              <w:szCs w:val="22"/>
+            </w:rPr>
+          </w:pPr>
+          <w:hyperlink w:anchor="_Toc480395111" w:history="1">
+            <w:r>
+              <w:rPr>
+                <w:rStyle w:val="Hyperlink"/>
+              </w:rPr>
+              <w:t>Filtering</w:t>
+            </w:r>
+            <w:r>
+              <w:rPr>
+                <w:webHidden/>
+              </w:rPr>
+              <w:tab/>
+            </w:r>
+            <w:r>
+              <w:rPr>
+                <w:webHidden/>
+              </w:rPr>
+              <w:fldChar w:fldCharType="begin"/>
+            </w:r>
+            <w:r>
+              <w:rPr>
+                <w:webHidden/>
+              </w:rPr>
+              <w:instrText xml:space="preserve"> PAGEREF _Toc480395111 \h </w:instrText>
+            </w:r>
+            <w:r>
+              <w:rPr>
+                <w:webHidden/>
+              </w:rPr>
+            </w:r>
+            <w:r>
+              <w:rPr>
+                <w:webHidden/>
+              </w:rPr>
+              <w:fldChar w:fldCharType="separate"/>
+            </w:r>
+            <w:r>
+              <w:rPr>
+                <w:webHidden/>
+              </w:rPr>
+              <w:t>20</w:t>
+            </w:r>
+            <w:r>
+              <w:rPr>
+                <w:webHidden/>
+              </w:rPr>
+              <w:fldChar w:fldCharType="end"/>
+            </w:r>
+          </w:hyperlink>
+        </w:p>
+        <w:p>
+          <w:pPr>
+            <w:pStyle w:val="TOC2"/>
+            <w:rPr>
+              <w:rFonts w:eastAsiaTheme="minorEastAsia" w:cstheme="minorBidi"/>
+              <w:smallCaps w:val="0"/>
+              <w:color w:val="auto"/>
+              <w:szCs w:val="22"/>
+            </w:rPr>
+          </w:pPr>
+          <w:hyperlink w:anchor="_Toc480395112" w:history="1">
+            <w:r>
+              <w:rPr>
+                <w:rStyle w:val="Hyperlink"/>
+              </w:rPr>
+              <w:t>Different Charts</w:t>
+            </w:r>
+            <w:r>
+              <w:rPr>
+                <w:webHidden/>
+              </w:rPr>
+              <w:tab/>
+            </w:r>
+            <w:r>
+              <w:rPr>
+                <w:webHidden/>
+              </w:rPr>
+              <w:fldChar w:fldCharType="begin"/>
+            </w:r>
+            <w:r>
+              <w:rPr>
+                <w:webHidden/>
+              </w:rPr>
+              <w:instrText xml:space="preserve"> PAGEREF _Toc480395112 \h </w:instrText>
+            </w:r>
+            <w:r>
+              <w:rPr>
+                <w:webHidden/>
+              </w:rPr>
+            </w:r>
+            <w:r>
+              <w:rPr>
+                <w:webHidden/>
+              </w:rPr>
+              <w:fldChar w:fldCharType="separate"/>
+            </w:r>
+            <w:r>
+              <w:rPr>
+                <w:webHidden/>
+              </w:rPr>
+              <w:t>21</w:t>
+            </w:r>
+            <w:r>
+              <w:rPr>
+                <w:webHidden/>
+              </w:rPr>
+              <w:fldChar w:fldCharType="end"/>
+            </w:r>
+          </w:hyperlink>
+        </w:p>
+        <w:p>
+          <w:pPr>
+            <w:pStyle w:val="TOC3"/>
+            <w:rPr>
+              <w:rFonts w:eastAsiaTheme="minorEastAsia" w:cstheme="minorBidi"/>
+              <w:smallCaps w:val="0"/>
+              <w:color w:val="auto"/>
+              <w:szCs w:val="22"/>
+            </w:rPr>
+          </w:pPr>
+          <w:hyperlink w:anchor="_Toc480395113" w:history="1">
+            <w:r>
+              <w:rPr>
+                <w:rStyle w:val="Hyperlink"/>
+              </w:rPr>
+              <w:t>Expenditure Line Chart</w:t>
+            </w:r>
+            <w:r>
+              <w:rPr>
+                <w:webHidden/>
+              </w:rPr>
+              <w:tab/>
+            </w:r>
+            <w:r>
+              <w:rPr>
+                <w:webHidden/>
+              </w:rPr>
+              <w:fldChar w:fldCharType="begin"/>
+            </w:r>
+            <w:r>
+              <w:rPr>
+                <w:webHidden/>
+              </w:rPr>
+              <w:instrText xml:space="preserve"> PAGEREF _Toc480395113 \h </w:instrText>
+            </w:r>
+            <w:r>
+              <w:rPr>
+                <w:webHidden/>
+              </w:rPr>
+            </w:r>
+            <w:r>
+              <w:rPr>
+                <w:webHidden/>
+              </w:rPr>
+              <w:fldChar w:fldCharType="separate"/>
+            </w:r>
+            <w:r>
+              <w:rPr>
+                <w:webHidden/>
+              </w:rPr>
+              <w:t>22</w:t>
+            </w:r>
+            <w:r>
+              <w:rPr>
+                <w:webHidden/>
+              </w:rPr>
+              <w:fldChar w:fldCharType="end"/>
+            </w:r>
+          </w:hyperlink>
+        </w:p>
+        <w:p>
+          <w:pPr>
+            <w:pStyle w:val="TOC3"/>
+            <w:rPr>
+              <w:rFonts w:eastAsiaTheme="minorEastAsia" w:cstheme="minorBidi"/>
+              <w:smallCaps w:val="0"/>
+              <w:color w:val="auto"/>
+              <w:szCs w:val="22"/>
+            </w:rPr>
+          </w:pPr>
+          <w:hyperlink w:anchor="_Toc480395114" w:history="1">
+            <w:r>
+              <w:rPr>
+                <w:rStyle w:val="Hyperlink"/>
+              </w:rPr>
+              <w:t>Expenditure Pie Chart by Tags</w:t>
+            </w:r>
+            <w:r>
+              <w:rPr>
+                <w:webHidden/>
+              </w:rPr>
+              <w:tab/>
+            </w:r>
+            <w:r>
+              <w:rPr>
+                <w:webHidden/>
+              </w:rPr>
+              <w:fldChar w:fldCharType="begin"/>
+            </w:r>
+            <w:r>
+              <w:rPr>
+                <w:webHidden/>
+              </w:rPr>
+              <w:instrText xml:space="preserve"> PAGEREF _Toc480395114 \h </w:instrText>
+            </w:r>
+            <w:r>
+              <w:rPr>
+                <w:webHidden/>
+              </w:rPr>
+            </w:r>
+            <w:r>
+              <w:rPr>
+                <w:webHidden/>
+              </w:rPr>
+              <w:fldChar w:fldCharType="separate"/>
+            </w:r>
+            <w:r>
+              <w:rPr>
+                <w:webHidden/>
+              </w:rPr>
+              <w:t>23</w:t>
+            </w:r>
+            <w:r>
+              <w:rPr>
+                <w:webHidden/>
+              </w:rPr>
+              <w:fldChar w:fldCharType="end"/>
+            </w:r>
+          </w:hyperlink>
+        </w:p>
+        <w:p>
+          <w:pPr>
+            <w:pStyle w:val="TOC3"/>
+            <w:rPr>
+              <w:rFonts w:eastAsiaTheme="minorEastAsia" w:cstheme="minorBidi"/>
+              <w:smallCaps w:val="0"/>
+              <w:color w:val="auto"/>
+              <w:szCs w:val="22"/>
+            </w:rPr>
+          </w:pPr>
+          <w:hyperlink w:anchor="_Toc480395115" w:history="1">
+            <w:r>
+              <w:rPr>
+                <w:rStyle w:val="Hyperlink"/>
+              </w:rPr>
+              <w:t>Expenditure Pie Chart by Payee</w:t>
+            </w:r>
+            <w:r>
+              <w:rPr>
+                <w:webHidden/>
+              </w:rPr>
+              <w:tab/>
+            </w:r>
+            <w:r>
+              <w:rPr>
+                <w:webHidden/>
+              </w:rPr>
+              <w:fldChar w:fldCharType="begin"/>
+            </w:r>
+            <w:r>
+              <w:rPr>
+                <w:webHidden/>
+              </w:rPr>
+              <w:instrText xml:space="preserve"> PAGEREF _Toc480395115 \h </w:instrText>
+            </w:r>
+            <w:r>
+              <w:rPr>
+                <w:webHidden/>
+              </w:rPr>
+            </w:r>
+            <w:r>
+              <w:rPr>
+                <w:webHidden/>
+              </w:rPr>
+              <w:fldChar w:fldCharType="separate"/>
+            </w:r>
+            <w:r>
+              <w:rPr>
+                <w:webHidden/>
+              </w:rPr>
+              <w:t>24</w:t>
+            </w:r>
+            <w:r>
+              <w:rPr>
+                <w:webHidden/>
+              </w:rPr>
+              <w:fldChar w:fldCharType="end"/>
+            </w:r>
+          </w:hyperlink>
+        </w:p>
+        <w:p>
+          <w:pPr>
+            <w:pStyle w:val="TOC3"/>
+            <w:rPr>
+              <w:rFonts w:eastAsiaTheme="minorEastAsia" w:cstheme="minorBidi"/>
+              <w:smallCaps w:val="0"/>
+              <w:color w:val="auto"/>
+              <w:szCs w:val="22"/>
+            </w:rPr>
+          </w:pPr>
+          <w:hyperlink w:anchor="_Toc480395116" w:history="1">
+            <w:r>
+              <w:rPr>
+                <w:rStyle w:val="Hyperlink"/>
+              </w:rPr>
+              <w:t>Income Bar Chart</w:t>
+            </w:r>
+            <w:r>
+              <w:rPr>
+                <w:webHidden/>
+              </w:rPr>
+              <w:tab/>
+            </w:r>
+            <w:r>
+              <w:rPr>
+                <w:webHidden/>
+              </w:rPr>
+              <w:fldChar w:fldCharType="begin"/>
+            </w:r>
+            <w:r>
+              <w:rPr>
+                <w:webHidden/>
+              </w:rPr>
+              <w:instrText xml:space="preserve"> PAGEREF _Toc480395116 \h </w:instrText>
+            </w:r>
+            <w:r>
+              <w:rPr>
+                <w:webHidden/>
+              </w:rPr>
+            </w:r>
+            <w:r>
+              <w:rPr>
+                <w:webHidden/>
+              </w:rPr>
+              <w:fldChar w:fldCharType="separate"/>
+            </w:r>
+            <w:r>
+              <w:rPr>
+                <w:webHidden/>
+              </w:rPr>
+              <w:t>25</w:t>
+            </w:r>
+            <w:r>
+              <w:rPr>
+                <w:webHidden/>
+              </w:rPr>
+              <w:fldChar w:fldCharType="end"/>
+            </w:r>
+          </w:hyperlink>
+        </w:p>
+        <w:p>
+          <w:pPr>
+            <w:pStyle w:val="TOC3"/>
+            <w:rPr>
+              <w:rFonts w:eastAsiaTheme="minorEastAsia" w:cstheme="minorBidi"/>
+              <w:smallCaps w:val="0"/>
+              <w:color w:val="auto"/>
+              <w:szCs w:val="22"/>
+            </w:rPr>
+          </w:pPr>
+          <w:hyperlink w:anchor="_Toc480395117" w:history="1">
+            <w:r>
+              <w:rPr>
+                <w:rStyle w:val="Hyperlink"/>
+              </w:rPr>
+              <w:t>Net Balance Line Chart</w:t>
+            </w:r>
+            <w:r>
+              <w:rPr>
+                <w:webHidden/>
+              </w:rPr>
+              <w:tab/>
+            </w:r>
+            <w:r>
+              <w:rPr>
+                <w:webHidden/>
+              </w:rPr>
+              <w:fldChar w:fldCharType="begin"/>
+            </w:r>
+            <w:r>
+              <w:rPr>
+                <w:webHidden/>
+              </w:rPr>
+              <w:instrText xml:space="preserve"> PAGEREF _Toc480395117 \h </w:instrText>
+            </w:r>
+            <w:r>
+              <w:rPr>
+                <w:webHidden/>
+              </w:rPr>
+            </w:r>
+            <w:r>
+              <w:rPr>
+                <w:webHidden/>
+              </w:rPr>
+              <w:fldChar w:fldCharType="separate"/>
+            </w:r>
+            <w:r>
+              <w:rPr>
+                <w:webHidden/>
+              </w:rPr>
+              <w:t>26</w:t>
             </w:r>
             <w:r>
               <w:rPr>
@@ -2074,12 +2794,12 @@
               <w:szCs w:val="22"/>
             </w:rPr>
           </w:pPr>
-          <w:hyperlink w:anchor="_Toc478757463" w:history="1">
+          <w:hyperlink w:anchor="_Toc480395118" w:history="1">
             <w:r>
               <w:rPr>
                 <w:rStyle w:val="Hyperlink"/>
               </w:rPr>
-              <w:t>Filtering Transactions</w:t>
+              <w:t>Exporting Data</w:t>
             </w:r>
             <w:r>
               <w:rPr>
@@ -2097,7 +2817,7 @@
               <w:rPr>
                 <w:webHidden/>
               </w:rPr>
-              <w:instrText xml:space="preserve"> PAGEREF _Toc478757463 \h </w:instrText>
+              <w:instrText xml:space="preserve"> PAGEREF _Toc480395118 \h </w:instrText>
             </w:r>
             <w:r>
               <w:rPr>
@@ -2114,127 +2834,7 @@
               <w:rPr>
                 <w:webHidden/>
               </w:rPr>
-              <w:t>18</w:t>
-            </w:r>
-            <w:r>
-              <w:rPr>
-                <w:webHidden/>
-              </w:rPr>
-              <w:fldChar w:fldCharType="end"/>
-            </w:r>
-          </w:hyperlink>
-        </w:p>
-        <w:p>
-          <w:pPr>
-            <w:pStyle w:val="TOC2"/>
-            <w:rPr>
-              <w:rFonts w:eastAsiaTheme="minorEastAsia" w:cstheme="minorBidi"/>
-              <w:smallCaps w:val="0"/>
-              <w:color w:val="auto"/>
-              <w:szCs w:val="22"/>
-            </w:rPr>
-          </w:pPr>
-          <w:hyperlink w:anchor="_Toc478757464" w:history="1">
-            <w:r>
-              <w:rPr>
-                <w:rStyle w:val="Hyperlink"/>
-              </w:rPr>
-              <w:t>Filter by Search</w:t>
-            </w:r>
-            <w:r>
-              <w:rPr>
-                <w:webHidden/>
-              </w:rPr>
-              <w:tab/>
-            </w:r>
-            <w:r>
-              <w:rPr>
-                <w:webHidden/>
-              </w:rPr>
-              <w:fldChar w:fldCharType="begin"/>
-            </w:r>
-            <w:r>
-              <w:rPr>
-                <w:webHidden/>
-              </w:rPr>
-              <w:instrText xml:space="preserve"> PAGEREF _Toc478757464 \h </w:instrText>
-            </w:r>
-            <w:r>
-              <w:rPr>
-                <w:webHidden/>
-              </w:rPr>
-            </w:r>
-            <w:r>
-              <w:rPr>
-                <w:webHidden/>
-              </w:rPr>
-              <w:fldChar w:fldCharType="separate"/>
-            </w:r>
-            <w:r>
-              <w:rPr>
-                <w:webHidden/>
-              </w:rPr>
-              <w:t>18</w:t>
-            </w:r>
-            <w:r>
-              <w:rPr>
-                <w:webHidden/>
-              </w:rPr>
-              <w:fldChar w:fldCharType="end"/>
-            </w:r>
-          </w:hyperlink>
-        </w:p>
-        <w:p>
-          <w:pPr>
-            <w:pStyle w:val="TOC2"/>
-            <w:rPr>
-              <w:rFonts w:eastAsiaTheme="minorEastAsia" w:cstheme="minorBidi"/>
-              <w:smallCaps w:val="0"/>
-              <w:color w:val="auto"/>
-              <w:szCs w:val="22"/>
-            </w:rPr>
-          </w:pPr>
-          <w:hyperlink w:anchor="_Toc478757465" w:history="1">
-            <w:r>
-              <w:rPr>
-                <w:rStyle w:val="Hyperlink"/>
-              </w:rPr>
-              <w:t>Filter by Selecting an Account</w:t>
-            </w:r>
-            <w:r>
-              <w:rPr>
-                <w:webHidden/>
-              </w:rPr>
-              <w:tab/>
-            </w:r>
-            <w:r>
-              <w:rPr>
-                <w:webHidden/>
-              </w:rPr>
-              <w:fldChar w:fldCharType="begin"/>
-            </w:r>
-            <w:r>
-              <w:rPr>
-                <w:webHidden/>
-              </w:rPr>
-              <w:instrText xml:space="preserve"> PAGEREF _Toc478757465 \h </w:instrText>
-            </w:r>
-            <w:r>
-              <w:rPr>
-                <w:webHidden/>
-              </w:rPr>
-            </w:r>
-            <w:r>
-              <w:rPr>
-                <w:webHidden/>
-              </w:rPr>
-              <w:fldChar w:fldCharType="separate"/>
-            </w:r>
-            <w:r>
-              <w:rPr>
-                <w:webHidden/>
-              </w:rPr>
-              <w:t>18</w:t>
+              <w:t>27</w:t>
             </w:r>
             <w:r>
               <w:rPr>
@@ -2254,12 +2854,12 @@
               <w:szCs w:val="22"/>
             </w:rPr>
           </w:pPr>
-          <w:hyperlink w:anchor="_Toc478757466" w:history="1">
+          <w:hyperlink w:anchor="_Toc480395119" w:history="1">
             <w:r>
               <w:rPr>
                 <w:rStyle w:val="Hyperlink"/>
               </w:rPr>
-              <w:t>Undoing Actions</w:t>
+              <w:t>Logging Out</w:t>
             </w:r>
             <w:r>
               <w:rPr>
@@ -2277,607 +2877,7 @@
               <w:rPr>
                 <w:webHidden/>
               </w:rPr>
-              <w:instrText xml:space="preserve"> PAGEREF _Toc478757466 \h </w:instrText>
-            </w:r>
-            <w:r>
-              <w:rPr>
-                <w:webHidden/>
-              </w:rPr>
-            </w:r>
-            <w:r>
-              <w:rPr>
-                <w:webHidden/>
-              </w:rPr>
-              <w:fldChar w:fldCharType="separate"/>
-            </w:r>
-            <w:r>
-              <w:rPr>
-                <w:webHidden/>
-              </w:rPr>
-              <w:t>19</w:t>
-            </w:r>
-            <w:r>
-              <w:rPr>
-                <w:webHidden/>
-              </w:rPr>
-              <w:fldChar w:fldCharType="end"/>
-            </w:r>
-          </w:hyperlink>
-        </w:p>
-        <w:p>
-          <w:pPr>
-            <w:pStyle w:val="TOC1"/>
-            <w:rPr>
-              <w:rFonts w:eastAsiaTheme="minorEastAsia" w:cstheme="minorBidi"/>
-              <w:smallCaps w:val="0"/>
-              <w:color w:val="auto"/>
-              <w:szCs w:val="22"/>
-            </w:rPr>
-          </w:pPr>
-          <w:hyperlink w:anchor="_Toc478757467" w:history="1">
-            <w:r>
-              <w:rPr>
-                <w:rStyle w:val="Hyperlink"/>
-              </w:rPr>
-              <w:t>Analyzing Finances</w:t>
-            </w:r>
-            <w:r>
-              <w:rPr>
-                <w:webHidden/>
-              </w:rPr>
-              <w:tab/>
-            </w:r>
-            <w:r>
-              <w:rPr>
-                <w:webHidden/>
-              </w:rPr>
-              <w:fldChar w:fldCharType="begin"/>
-            </w:r>
-            <w:r>
-              <w:rPr>
-                <w:webHidden/>
-              </w:rPr>
-              <w:instrText xml:space="preserve"> PAGEREF _Toc478757467 \h </w:instrText>
-            </w:r>
-            <w:r>
-              <w:rPr>
-                <w:webHidden/>
-              </w:rPr>
-            </w:r>
-            <w:r>
-              <w:rPr>
-                <w:webHidden/>
-              </w:rPr>
-              <w:fldChar w:fldCharType="separate"/>
-            </w:r>
-            <w:r>
-              <w:rPr>
-                <w:webHidden/>
-              </w:rPr>
-              <w:t>19</w:t>
-            </w:r>
-            <w:r>
-              <w:rPr>
-                <w:webHidden/>
-              </w:rPr>
-              <w:fldChar w:fldCharType="end"/>
-            </w:r>
-          </w:hyperlink>
-        </w:p>
-        <w:p>
-          <w:pPr>
-            <w:pStyle w:val="TOC2"/>
-            <w:rPr>
-              <w:rFonts w:eastAsiaTheme="minorEastAsia" w:cstheme="minorBidi"/>
-              <w:smallCaps w:val="0"/>
-              <w:color w:val="auto"/>
-              <w:szCs w:val="22"/>
-            </w:rPr>
-          </w:pPr>
-          <w:hyperlink w:anchor="_Toc478757468" w:history="1">
-            <w:r>
-              <w:rPr>
-                <w:rStyle w:val="Hyperlink"/>
-              </w:rPr>
-              <w:t>Filtering</w:t>
-            </w:r>
-            <w:r>
-              <w:rPr>
-                <w:webHidden/>
-              </w:rPr>
-              <w:tab/>
-            </w:r>
-            <w:r>
-              <w:rPr>
-                <w:webHidden/>
-              </w:rPr>
-              <w:fldChar w:fldCharType="begin"/>
-            </w:r>
-            <w:r>
-              <w:rPr>
-                <w:webHidden/>
-              </w:rPr>
-              <w:instrText xml:space="preserve"> PAGEREF _Toc478757468 \h </w:instrText>
-            </w:r>
-            <w:r>
-              <w:rPr>
-                <w:webHidden/>
-              </w:rPr>
-            </w:r>
-            <w:r>
-              <w:rPr>
-                <w:webHidden/>
-              </w:rPr>
-              <w:fldChar w:fldCharType="separate"/>
-            </w:r>
-            <w:r>
-              <w:rPr>
-                <w:webHidden/>
-              </w:rPr>
-              <w:t>20</w:t>
-            </w:r>
-            <w:r>
-              <w:rPr>
-                <w:webHidden/>
-              </w:rPr>
-              <w:fldChar w:fldCharType="end"/>
-            </w:r>
-          </w:hyperlink>
-        </w:p>
-        <w:p>
-          <w:pPr>
-            <w:pStyle w:val="TOC2"/>
-            <w:rPr>
-              <w:rFonts w:eastAsiaTheme="minorEastAsia" w:cstheme="minorBidi"/>
-              <w:smallCaps w:val="0"/>
-              <w:color w:val="auto"/>
-              <w:szCs w:val="22"/>
-            </w:rPr>
-          </w:pPr>
-          <w:hyperlink w:anchor="_Toc478757469" w:history="1">
-            <w:r>
-              <w:rPr>
-                <w:rStyle w:val="Hyperlink"/>
-              </w:rPr>
-              <w:t>Different Charts</w:t>
-            </w:r>
-            <w:r>
-              <w:rPr>
-                <w:webHidden/>
-              </w:rPr>
-              <w:tab/>
-            </w:r>
-            <w:r>
-              <w:rPr>
-                <w:webHidden/>
-              </w:rPr>
-              <w:fldChar w:fldCharType="begin"/>
-            </w:r>
-            <w:r>
-              <w:rPr>
-                <w:webHidden/>
-              </w:rPr>
-              <w:instrText xml:space="preserve"> PAGEREF _Toc478757469 \h </w:instrText>
-            </w:r>
-            <w:r>
-              <w:rPr>
-                <w:webHidden/>
-              </w:rPr>
-            </w:r>
-            <w:r>
-              <w:rPr>
-                <w:webHidden/>
-              </w:rPr>
-              <w:fldChar w:fldCharType="separate"/>
-            </w:r>
-            <w:r>
-              <w:rPr>
-                <w:webHidden/>
-              </w:rPr>
-              <w:t>21</w:t>
-            </w:r>
-            <w:r>
-              <w:rPr>
-                <w:webHidden/>
-              </w:rPr>
-              <w:fldChar w:fldCharType="end"/>
-            </w:r>
-          </w:hyperlink>
-        </w:p>
-        <w:p>
-          <w:pPr>
-            <w:pStyle w:val="TOC3"/>
-            <w:rPr>
-              <w:rFonts w:eastAsiaTheme="minorEastAsia" w:cstheme="minorBidi"/>
-              <w:smallCaps w:val="0"/>
-              <w:color w:val="auto"/>
-              <w:szCs w:val="22"/>
-            </w:rPr>
-          </w:pPr>
-          <w:hyperlink w:anchor="_Toc478757470" w:history="1">
-            <w:r>
-              <w:rPr>
-                <w:rStyle w:val="Hyperlink"/>
-              </w:rPr>
-              <w:t>Expenditure Line Chart</w:t>
-            </w:r>
-            <w:r>
-              <w:rPr>
-                <w:webHidden/>
-              </w:rPr>
-              <w:tab/>
-            </w:r>
-            <w:r>
-              <w:rPr>
-                <w:webHidden/>
-              </w:rPr>
-              <w:fldChar w:fldCharType="begin"/>
-            </w:r>
-            <w:r>
-              <w:rPr>
-                <w:webHidden/>
-              </w:rPr>
-              <w:instrText xml:space="preserve"> PAGEREF _Toc478757470 \h </w:instrText>
-            </w:r>
-            <w:r>
-              <w:rPr>
-                <w:webHidden/>
-              </w:rPr>
-            </w:r>
-            <w:r>
-              <w:rPr>
-                <w:webHidden/>
-              </w:rPr>
-              <w:fldChar w:fldCharType="separate"/>
-            </w:r>
-            <w:r>
-              <w:rPr>
-                <w:webHidden/>
-              </w:rPr>
-              <w:t>22</w:t>
-            </w:r>
-            <w:r>
-              <w:rPr>
-                <w:webHidden/>
-              </w:rPr>
-              <w:fldChar w:fldCharType="end"/>
-            </w:r>
-          </w:hyperlink>
-        </w:p>
-        <w:p>
-          <w:pPr>
-            <w:pStyle w:val="TOC3"/>
-            <w:rPr>
-              <w:rFonts w:eastAsiaTheme="minorEastAsia" w:cstheme="minorBidi"/>
-              <w:smallCaps w:val="0"/>
-              <w:color w:val="auto"/>
-              <w:szCs w:val="22"/>
-            </w:rPr>
-          </w:pPr>
-          <w:hyperlink w:anchor="_Toc478757471" w:history="1">
-            <w:r>
-              <w:rPr>
-                <w:rStyle w:val="Hyperlink"/>
-              </w:rPr>
-              <w:t>Expenditure Pie Chart by Tags</w:t>
-            </w:r>
-            <w:r>
-              <w:rPr>
-                <w:webHidden/>
-              </w:rPr>
-              <w:tab/>
-            </w:r>
-            <w:r>
-              <w:rPr>
-                <w:webHidden/>
-              </w:rPr>
-              <w:fldChar w:fldCharType="begin"/>
-            </w:r>
-            <w:r>
-              <w:rPr>
-                <w:webHidden/>
-              </w:rPr>
-              <w:instrText xml:space="preserve"> PAGEREF _Toc478757471 \h </w:instrText>
-            </w:r>
-            <w:r>
-              <w:rPr>
-                <w:webHidden/>
-              </w:rPr>
-            </w:r>
-            <w:r>
-              <w:rPr>
-                <w:webHidden/>
-              </w:rPr>
-              <w:fldChar w:fldCharType="separate"/>
-            </w:r>
-            <w:r>
-              <w:rPr>
-                <w:webHidden/>
-              </w:rPr>
-              <w:t>23</w:t>
-            </w:r>
-            <w:r>
-              <w:rPr>
-                <w:webHidden/>
-              </w:rPr>
-              <w:fldChar w:fldCharType="end"/>
-            </w:r>
-          </w:hyperlink>
-        </w:p>
-        <w:p>
-          <w:pPr>
-            <w:pStyle w:val="TOC3"/>
-            <w:rPr>
-              <w:rFonts w:eastAsiaTheme="minorEastAsia" w:cstheme="minorBidi"/>
-              <w:smallCaps w:val="0"/>
-              <w:color w:val="auto"/>
-              <w:szCs w:val="22"/>
-            </w:rPr>
-          </w:pPr>
-          <w:hyperlink w:anchor="_Toc478757472" w:history="1">
-            <w:r>
-              <w:rPr>
-                <w:rStyle w:val="Hyperlink"/>
-              </w:rPr>
-              <w:t>Expenditure Pie Chart by Payee</w:t>
-            </w:r>
-            <w:r>
-              <w:rPr>
-                <w:webHidden/>
-              </w:rPr>
-              <w:tab/>
-            </w:r>
-            <w:r>
-              <w:rPr>
-                <w:webHidden/>
-              </w:rPr>
-              <w:fldChar w:fldCharType="begin"/>
-            </w:r>
-            <w:r>
-              <w:rPr>
-                <w:webHidden/>
-              </w:rPr>
-              <w:instrText xml:space="preserve"> PAGEREF _Toc478757472 \h </w:instrText>
-            </w:r>
-            <w:r>
-              <w:rPr>
-                <w:webHidden/>
-              </w:rPr>
-            </w:r>
-            <w:r>
-              <w:rPr>
-                <w:webHidden/>
-              </w:rPr>
-              <w:fldChar w:fldCharType="separate"/>
-            </w:r>
-            <w:r>
-              <w:rPr>
-                <w:webHidden/>
-              </w:rPr>
-              <w:t>24</w:t>
-            </w:r>
-            <w:r>
-              <w:rPr>
-                <w:webHidden/>
-              </w:rPr>
-              <w:fldChar w:fldCharType="end"/>
-            </w:r>
-          </w:hyperlink>
-        </w:p>
-        <w:p>
-          <w:pPr>
-            <w:pStyle w:val="TOC3"/>
-            <w:rPr>
-              <w:rFonts w:eastAsiaTheme="minorEastAsia" w:cstheme="minorBidi"/>
-              <w:smallCaps w:val="0"/>
-              <w:color w:val="auto"/>
-              <w:szCs w:val="22"/>
-            </w:rPr>
-          </w:pPr>
-          <w:hyperlink w:anchor="_Toc478757473" w:history="1">
-            <w:r>
-              <w:rPr>
-                <w:rStyle w:val="Hyperlink"/>
-              </w:rPr>
-              <w:t>Income Bar Chart</w:t>
-            </w:r>
-            <w:r>
-              <w:rPr>
-                <w:webHidden/>
-              </w:rPr>
-              <w:tab/>
-            </w:r>
-            <w:r>
-              <w:rPr>
-                <w:webHidden/>
-              </w:rPr>
-              <w:fldChar w:fldCharType="begin"/>
-            </w:r>
-            <w:r>
-              <w:rPr>
-                <w:webHidden/>
-              </w:rPr>
-              <w:instrText xml:space="preserve"> PAGEREF _Toc478757473 \h </w:instrText>
-            </w:r>
-            <w:r>
-              <w:rPr>
-                <w:webHidden/>
-              </w:rPr>
-            </w:r>
-            <w:r>
-              <w:rPr>
-                <w:webHidden/>
-              </w:rPr>
-              <w:fldChar w:fldCharType="separate"/>
-            </w:r>
-            <w:r>
-              <w:rPr>
-                <w:webHidden/>
-              </w:rPr>
-              <w:t>25</w:t>
-            </w:r>
-            <w:r>
-              <w:rPr>
-                <w:webHidden/>
-              </w:rPr>
-              <w:fldChar w:fldCharType="end"/>
-            </w:r>
-          </w:hyperlink>
-        </w:p>
-        <w:p>
-          <w:pPr>
-            <w:pStyle w:val="TOC3"/>
-            <w:rPr>
-              <w:rFonts w:eastAsiaTheme="minorEastAsia" w:cstheme="minorBidi"/>
-              <w:smallCaps w:val="0"/>
-              <w:color w:val="auto"/>
-              <w:szCs w:val="22"/>
-            </w:rPr>
-          </w:pPr>
-          <w:hyperlink w:anchor="_Toc478757474" w:history="1">
-            <w:r>
-              <w:rPr>
-                <w:rStyle w:val="Hyperlink"/>
-              </w:rPr>
-              <w:t>Net Balance Line Chart</w:t>
-            </w:r>
-            <w:r>
-              <w:rPr>
-                <w:webHidden/>
-              </w:rPr>
-              <w:tab/>
-            </w:r>
-            <w:r>
-              <w:rPr>
-                <w:webHidden/>
-              </w:rPr>
-              <w:fldChar w:fldCharType="begin"/>
-            </w:r>
-            <w:r>
-              <w:rPr>
-                <w:webHidden/>
-              </w:rPr>
-              <w:instrText xml:space="preserve"> PAGEREF _Toc478757474 \h </w:instrText>
-            </w:r>
-            <w:r>
-              <w:rPr>
-                <w:webHidden/>
-              </w:rPr>
-            </w:r>
-            <w:r>
-              <w:rPr>
-                <w:webHidden/>
-              </w:rPr>
-              <w:fldChar w:fldCharType="separate"/>
-            </w:r>
-            <w:r>
-              <w:rPr>
-                <w:webHidden/>
-              </w:rPr>
-              <w:t>26</w:t>
-            </w:r>
-            <w:r>
-              <w:rPr>
-                <w:webHidden/>
-              </w:rPr>
-              <w:fldChar w:fldCharType="end"/>
-            </w:r>
-          </w:hyperlink>
-        </w:p>
-        <w:p>
-          <w:pPr>
-            <w:pStyle w:val="TOC1"/>
-            <w:rPr>
-              <w:rFonts w:eastAsiaTheme="minorEastAsia" w:cstheme="minorBidi"/>
-              <w:smallCaps w:val="0"/>
-              <w:color w:val="auto"/>
-              <w:szCs w:val="22"/>
-            </w:rPr>
-          </w:pPr>
-          <w:hyperlink w:anchor="_Toc478757475" w:history="1">
-            <w:r>
-              <w:rPr>
-                <w:rStyle w:val="Hyperlink"/>
-              </w:rPr>
-              <w:t>Exporting Data</w:t>
-            </w:r>
-            <w:r>
-              <w:rPr>
-                <w:webHidden/>
-              </w:rPr>
-              <w:tab/>
-            </w:r>
-            <w:r>
-              <w:rPr>
-                <w:webHidden/>
-              </w:rPr>
-              <w:fldChar w:fldCharType="begin"/>
-            </w:r>
-            <w:r>
-              <w:rPr>
-                <w:webHidden/>
-              </w:rPr>
-              <w:instrText xml:space="preserve"> PAGEREF _Toc478757475 \h </w:instrText>
-            </w:r>
-            <w:r>
-              <w:rPr>
-                <w:webHidden/>
-              </w:rPr>
-            </w:r>
-            <w:r>
-              <w:rPr>
-                <w:webHidden/>
-              </w:rPr>
-              <w:fldChar w:fldCharType="separate"/>
-            </w:r>
-            <w:r>
-              <w:rPr>
-                <w:webHidden/>
-              </w:rPr>
-              <w:t>27</w:t>
-            </w:r>
-            <w:r>
-              <w:rPr>
-                <w:webHidden/>
-              </w:rPr>
-              <w:fldChar w:fldCharType="end"/>
-            </w:r>
-          </w:hyperlink>
-        </w:p>
-        <w:p>
-          <w:pPr>
-            <w:pStyle w:val="TOC1"/>
-            <w:rPr>
-              <w:rFonts w:eastAsiaTheme="minorEastAsia" w:cstheme="minorBidi"/>
-              <w:smallCaps w:val="0"/>
-              <w:color w:val="auto"/>
-              <w:szCs w:val="22"/>
-            </w:rPr>
-          </w:pPr>
-          <w:hyperlink w:anchor="_Toc478757476" w:history="1">
-            <w:r>
-              <w:rPr>
-                <w:rStyle w:val="Hyperlink"/>
-              </w:rPr>
-              <w:t>Logging Out</w:t>
-            </w:r>
-            <w:r>
-              <w:rPr>
-                <w:webHidden/>
-              </w:rPr>
-              <w:tab/>
-            </w:r>
-            <w:r>
-              <w:rPr>
-                <w:webHidden/>
-              </w:rPr>
-              <w:fldChar w:fldCharType="begin"/>
-            </w:r>
-            <w:r>
-              <w:rPr>
-                <w:webHidden/>
-              </w:rPr>
-              <w:instrText xml:space="preserve"> PAGEREF _Toc478757476 \h </w:instrText>
+              <w:instrText xml:space="preserve"> PAGEREF _Toc480395119 \h </w:instrText>
             </w:r>
             <w:r>
               <w:rPr>
@@ -2931,17 +2931,19 @@
       <w:r>
         <w:br w:type="page"/>
       </w:r>
+      <w:bookmarkStart w:id="0" w:name="_GoBack"/>
+      <w:bookmarkEnd w:id="0"/>
     </w:p>
     <w:p>
       <w:pPr>
         <w:pStyle w:val="Heading1"/>
       </w:pPr>
-      <w:bookmarkStart w:id="0" w:name="_Toc478757444"/>
+      <w:bookmarkStart w:id="1" w:name="_Toc480395087"/>
       <w:r>
         <w:lastRenderedPageBreak/>
         <w:t>Getting Started</w:t>
       </w:r>
-      <w:bookmarkEnd w:id="0"/>
+      <w:bookmarkEnd w:id="1"/>
     </w:p>
     <w:p/>
     <w:p>
@@ -2969,11 +2971,11 @@
       <w:pPr>
         <w:pStyle w:val="Heading2"/>
       </w:pPr>
-      <w:bookmarkStart w:id="1" w:name="_Toc478757445"/>
+      <w:bookmarkStart w:id="2" w:name="_Toc480395088"/>
       <w:r>
         <w:t>Creating a New Database File and Password</w:t>
       </w:r>
-      <w:bookmarkEnd w:id="1"/>
+      <w:bookmarkEnd w:id="2"/>
     </w:p>
     <w:p/>
     <w:p>
@@ -2995,8 +2997,8 @@
         </w:rPr>
         <w:drawing>
           <wp:inline distT="0" distB="0" distL="0" distR="0" wp14:anchorId="10A6B365" wp14:editId="47093749">
-            <wp:extent cx="3980872" cy="2377335"/>
-            <wp:effectExtent l="76200" t="76200" r="133985" b="137795"/>
+            <wp:extent cx="3778623" cy="2256555"/>
+            <wp:effectExtent l="76200" t="76200" r="127000" b="125095"/>
             <wp:docPr id="1" name="Picture 1"/>
             <wp:cNvGraphicFramePr>
               <a:graphicFrameLocks xmlns:a="http://schemas.openxmlformats.org/drawingml/2006/main" noChangeAspect="1"/>
@@ -3016,7 +3018,7 @@
                   <pic:spPr bwMode="auto">
                     <a:xfrm>
                       <a:off x="0" y="0"/>
-                      <a:ext cx="4037888" cy="2411385"/>
+                      <a:ext cx="3841390" cy="2294039"/>
                     </a:xfrm>
                     <a:prstGeom prst="rect">
                       <a:avLst/>
@@ -3068,6 +3070,9 @@
       <w:r>
         <w:t xml:space="preserve"> Then, click on the “Select Location” button.</w:t>
       </w:r>
+      <w:r>
+        <w:t xml:space="preserve"> NOTE: There is no way to recover lost or forgotten passwords. A lost or forgotten password will result in a loss of the entire account and information therein.</w:t>
+      </w:r>
     </w:p>
     <w:p>
       <w:pPr>
@@ -3079,8 +3084,8 @@
         </w:rPr>
         <w:drawing>
           <wp:inline distT="0" distB="0" distL="0" distR="0" wp14:anchorId="2BA58560" wp14:editId="044334B7">
-            <wp:extent cx="2875178" cy="2198255"/>
-            <wp:effectExtent l="76200" t="76200" r="135255" b="126365"/>
+            <wp:extent cx="2768970" cy="2117053"/>
+            <wp:effectExtent l="76200" t="76200" r="127000" b="131445"/>
             <wp:docPr id="12" name="Picture 12"/>
             <wp:cNvGraphicFramePr>
               <a:graphicFrameLocks xmlns:a="http://schemas.openxmlformats.org/drawingml/2006/main" noChangeAspect="1"/>
@@ -3100,7 +3105,7 @@
                   <pic:spPr bwMode="auto">
                     <a:xfrm>
                       <a:off x="0" y="0"/>
-                      <a:ext cx="2900377" cy="2217522"/>
+                      <a:ext cx="2799651" cy="2140511"/>
                     </a:xfrm>
                     <a:prstGeom prst="rect">
                       <a:avLst/>
@@ -3146,6 +3151,9 @@
       </w:r>
       <w:r>
         <w:t xml:space="preserve"> appear. Place the file wherever you want, and feel free to rename it. Click “Save” when you are done and you will return to the Create New File window. Click the “OK” button to continue. The application will automatically log you into your first user session!</w:t>
+      </w:r>
+      <w:r>
+        <w:t xml:space="preserve"> NOTE: All data entered into your user session is encrypted for security purposes. </w:t>
       </w:r>
     </w:p>
     <w:p>
@@ -3211,11 +3219,11 @@
       <w:pPr>
         <w:pStyle w:val="Heading2"/>
       </w:pPr>
-      <w:bookmarkStart w:id="2" w:name="_Toc478757446"/>
+      <w:bookmarkStart w:id="3" w:name="_Toc480395089"/>
       <w:r>
         <w:t>Working from an Existing Database File</w:t>
       </w:r>
-      <w:bookmarkEnd w:id="2"/>
+      <w:bookmarkEnd w:id="3"/>
     </w:p>
     <w:p/>
     <w:p>
@@ -3236,6 +3244,25 @@
       </w:r>
       <w:r>
         <w:t>, select the “Existing File” button on the login screen, shown below.</w:t>
+      </w:r>
+      <w:r>
+        <w:t xml:space="preserve"> NOTE: </w:t>
+      </w:r>
+      <w:proofErr w:type="spellStart"/>
+      <w:r>
+        <w:t>TransACT</w:t>
+      </w:r>
+      <w:proofErr w:type="spellEnd"/>
+      <w:r>
+        <w:t xml:space="preserve"> will automatically remember the last database file you used, regardless of where it is saved on your local machine. If the name of the database file appears in place of “Existing File” then it is already loaded, and you do not have </w:t>
+      </w:r>
+      <w:proofErr w:type="gramStart"/>
+      <w:r>
+        <w:t>to manually select</w:t>
+      </w:r>
+      <w:proofErr w:type="gramEnd"/>
+      <w:r>
+        <w:t xml:space="preserve"> it.</w:t>
       </w:r>
     </w:p>
     <w:p>
@@ -3307,8 +3334,6 @@
       </w:r>
     </w:p>
     <w:p/>
-    <w:p/>
-    <w:p/>
     <w:p>
       <w:pPr>
         <w:ind w:firstLine="720"/>
@@ -3421,11 +3446,11 @@
       <w:pPr>
         <w:pStyle w:val="Heading1"/>
       </w:pPr>
-      <w:bookmarkStart w:id="3" w:name="_Toc478757447"/>
+      <w:bookmarkStart w:id="4" w:name="_Toc480395090"/>
       <w:r>
         <w:t>Using TransACT</w:t>
       </w:r>
-      <w:bookmarkEnd w:id="3"/>
+      <w:bookmarkEnd w:id="4"/>
     </w:p>
     <w:p/>
     <w:p>
@@ -3536,7 +3561,7 @@
       <w:pPr>
         <w:pStyle w:val="Heading1"/>
       </w:pPr>
-      <w:bookmarkStart w:id="4" w:name="_Toc478757448"/>
+      <w:bookmarkStart w:id="5" w:name="_Toc480395091"/>
       <w:r>
         <w:lastRenderedPageBreak/>
         <w:t>Operations Tabs</w:t>
@@ -3544,7 +3569,7 @@
       <w:r>
         <w:t xml:space="preserve"> Overview</w:t>
       </w:r>
-      <w:bookmarkEnd w:id="4"/>
+      <w:bookmarkEnd w:id="5"/>
     </w:p>
     <w:p/>
     <w:p>
@@ -3554,16 +3579,25 @@
       <w:r>
         <w:t>Three expandable and collapsible tabs on the left hand side of the application organize the application’s functionalities.</w:t>
       </w:r>
+      <w:r>
+        <w:t xml:space="preserve"> The functions of the buttons contained within these tabs will be explained in </w:t>
+      </w:r>
+      <w:r>
+        <w:t>following</w:t>
+      </w:r>
+      <w:r>
+        <w:t xml:space="preserve"> sections.</w:t>
+      </w:r>
     </w:p>
     <w:p>
       <w:pPr>
         <w:pStyle w:val="Heading2"/>
       </w:pPr>
-      <w:bookmarkStart w:id="5" w:name="_Toc478757449"/>
+      <w:bookmarkStart w:id="6" w:name="_Toc480395092"/>
       <w:r>
         <w:t>Account Operations Tab</w:t>
       </w:r>
-      <w:bookmarkEnd w:id="5"/>
+      <w:bookmarkEnd w:id="6"/>
     </w:p>
     <w:p/>
     <w:p>
@@ -3595,24 +3629,57 @@
         <w:t xml:space="preserve"> Now note the buttons beneath the </w:t>
       </w:r>
       <w:r>
-        <w:t>list of accounts. The “Add Account” button allows you to create new accounts, and the “Delete Account” button allows you to delete accounts.</w:t>
+        <w:t>list of accounts. The “</w:t>
+      </w:r>
+      <w:hyperlink w:anchor="_Creating_a_New" w:history="1">
+        <w:r>
+          <w:rPr>
+            <w:rStyle w:val="Hyperlink"/>
+          </w:rPr>
+          <w:t>Add Account</w:t>
+        </w:r>
+      </w:hyperlink>
+      <w:r>
+        <w:t>” button allows you to create new accounts, and the “</w:t>
+      </w:r>
+      <w:hyperlink w:anchor="_Deleting_Accounts" w:history="1">
+        <w:r>
+          <w:rPr>
+            <w:rStyle w:val="Hyperlink"/>
+          </w:rPr>
+          <w:t>Delete Account</w:t>
+        </w:r>
+      </w:hyperlink>
+      <w:r>
+        <w:t>” button allows you to delete accounts.</w:t>
       </w:r>
     </w:p>
     <w:p>
       <w:pPr>
         <w:pStyle w:val="Heading2"/>
       </w:pPr>
-      <w:bookmarkStart w:id="6" w:name="_Toc478757450"/>
+      <w:bookmarkStart w:id="7" w:name="_Toc480395093"/>
       <w:r>
         <w:t>Transaction Operations Tab</w:t>
       </w:r>
-      <w:bookmarkEnd w:id="6"/>
+      <w:bookmarkEnd w:id="7"/>
     </w:p>
     <w:p/>
     <w:p>
       <w:r>
         <w:tab/>
-        <w:t xml:space="preserve">Expanding the “Transaction Operations” tab shows three buttons. The “Add Transaction” button is used to </w:t>
+        <w:t>Expanding the “Transaction Operations” tab shows three buttons. The “</w:t>
+      </w:r>
+      <w:hyperlink w:anchor="_Using_the_Add" w:history="1">
+        <w:r>
+          <w:rPr>
+            <w:rStyle w:val="Hyperlink"/>
+          </w:rPr>
+          <w:t>Add Transaction</w:t>
+        </w:r>
+      </w:hyperlink>
+      <w:r>
+        <w:t xml:space="preserve">” button is used to </w:t>
       </w:r>
       <w:r>
         <w:t xml:space="preserve">access a window where </w:t>
@@ -3630,7 +3697,18 @@
         <w:t xml:space="preserve"> information for</w:t>
       </w:r>
       <w:r>
-        <w:t xml:space="preserve"> a single transaction manually into the transaction table. The “Import Transactions” button </w:t>
+        <w:t xml:space="preserve"> a single transaction manually into the transaction table. The “</w:t>
+      </w:r>
+      <w:hyperlink w:anchor="_Importing_Transactions_into" w:history="1">
+        <w:r>
+          <w:rPr>
+            <w:rStyle w:val="Hyperlink"/>
+          </w:rPr>
+          <w:t>Import Transactions</w:t>
+        </w:r>
+      </w:hyperlink>
+      <w:r>
+        <w:t xml:space="preserve">” button </w:t>
       </w:r>
       <w:r>
         <w:t xml:space="preserve">opens a window </w:t>
@@ -3642,7 +3720,30 @@
         <w:t xml:space="preserve"> which you</w:t>
       </w:r>
       <w:r>
-        <w:t xml:space="preserve"> can bulk import transactions through a helpful interface. The “Add Automatic Tags” button ope</w:t>
+        <w:t xml:space="preserve"> can bulk import transactions through a helpful interface. The “</w:t>
+      </w:r>
+      <w:hyperlink w:anchor="_Automatically_Adding_Tags" w:history="1">
+        <w:r>
+          <w:rPr>
+            <w:rStyle w:val="Hyperlink"/>
+          </w:rPr>
+          <w:t>Add A</w:t>
+        </w:r>
+        <w:r>
+          <w:rPr>
+            <w:rStyle w:val="Hyperlink"/>
+          </w:rPr>
+          <w:t>u</w:t>
+        </w:r>
+        <w:r>
+          <w:rPr>
+            <w:rStyle w:val="Hyperlink"/>
+          </w:rPr>
+          <w:t>tomatic Tags</w:t>
+        </w:r>
+      </w:hyperlink>
+      <w:r>
+        <w:t>” button ope</w:t>
       </w:r>
       <w:r>
         <w:t>ns a window that allows you</w:t>
@@ -3650,16 +3751,51 @@
       <w:r>
         <w:t xml:space="preserve"> to associate different categorical tags with certain payees so that transactions with those payees are automatically tagged upon import.</w:t>
       </w:r>
+      <w:r>
+        <w:t xml:space="preserve"> The “</w:t>
+      </w:r>
+      <w:hyperlink w:anchor="_Using_the_Ignored" w:history="1">
+        <w:r>
+          <w:rPr>
+            <w:rStyle w:val="Hyperlink"/>
+          </w:rPr>
+          <w:t>Igno</w:t>
+        </w:r>
+        <w:r>
+          <w:rPr>
+            <w:rStyle w:val="Hyperlink"/>
+          </w:rPr>
+          <w:t>r</w:t>
+        </w:r>
+        <w:r>
+          <w:rPr>
+            <w:rStyle w:val="Hyperlink"/>
+          </w:rPr>
+          <w:t>ed Transactions</w:t>
+        </w:r>
+      </w:hyperlink>
+      <w:r>
+        <w:t>”</w:t>
+      </w:r>
+      <w:r>
+        <w:t xml:space="preserve"> button allows you to </w:t>
+      </w:r>
+      <w:r>
+        <w:t>declare transactions that</w:t>
+      </w:r>
+      <w:r>
+        <w:t xml:space="preserve"> you wish not to import into the table view in a bulk import.</w:t>
+      </w:r>
     </w:p>
     <w:p>
       <w:pPr>
         <w:pStyle w:val="Heading2"/>
       </w:pPr>
-      <w:bookmarkStart w:id="7" w:name="_Toc478757451"/>
+      <w:bookmarkStart w:id="8" w:name="_Toc480395094"/>
       <w:r>
         <w:t>Miscellaneous Tab</w:t>
       </w:r>
-      <w:bookmarkEnd w:id="7"/>
+      <w:bookmarkEnd w:id="8"/>
     </w:p>
     <w:p/>
     <w:p>
@@ -3683,7 +3819,18 @@
         <w:t xml:space="preserve"> the</w:t>
       </w:r>
       <w:r>
-        <w:t xml:space="preserve"> “Analyze Finances” button. Clicking this will open a new window where </w:t>
+        <w:t xml:space="preserve"> “</w:t>
+      </w:r>
+      <w:hyperlink w:anchor="_Analyzing_Finances" w:history="1">
+        <w:r>
+          <w:rPr>
+            <w:rStyle w:val="Hyperlink"/>
+          </w:rPr>
+          <w:t>Analyze Finances</w:t>
+        </w:r>
+      </w:hyperlink>
+      <w:r>
+        <w:t xml:space="preserve">” button. Clicking this will open a new window where </w:t>
       </w:r>
       <w:r>
         <w:t>you</w:t>
@@ -3695,20 +3842,45 @@
         <w:t>your</w:t>
       </w:r>
       <w:r>
-        <w:t xml:space="preserve"> needs. Next is the “Export Data” button that allows </w:t>
+        <w:t xml:space="preserve"> needs. Next is the “</w:t>
+      </w:r>
+      <w:hyperlink w:anchor="_Exporting_Data" w:history="1">
+        <w:r>
+          <w:rPr>
+            <w:rStyle w:val="Hyperlink"/>
+          </w:rPr>
+          <w:t>Export Data</w:t>
+        </w:r>
+      </w:hyperlink>
+      <w:r>
+        <w:t xml:space="preserve">” button that allows </w:t>
       </w:r>
       <w:r>
         <w:t>you</w:t>
       </w:r>
       <w:r>
-        <w:t xml:space="preserve"> to save and export a database file to back up their data. This new file can be saved anywhere and is an exact copy of the current working database file. </w:t>
+        <w:t xml:space="preserve"> to save and </w:t>
+      </w:r>
+      <w:r>
+        <w:t>export a database file</w:t>
+      </w:r>
+      <w:r>
+        <w:t xml:space="preserve"> to back up their data. This new file can be saved anywhere and is an exact copy of the current working database file. </w:t>
       </w:r>
       <w:r>
         <w:t>Finally,</w:t>
       </w:r>
       <w:r>
-        <w:t xml:space="preserve"> the “Logout</w:t>
-      </w:r>
+        <w:t xml:space="preserve"> the “</w:t>
+      </w:r>
+      <w:hyperlink w:anchor="_Logging_Out" w:history="1">
+        <w:r>
+          <w:rPr>
+            <w:rStyle w:val="Hyperlink"/>
+          </w:rPr>
+          <w:t>Logout</w:t>
+        </w:r>
+      </w:hyperlink>
       <w:r>
         <w:t>” button</w:t>
       </w:r>
@@ -3728,17 +3900,18 @@
     <w:p/>
     <w:p/>
     <w:p/>
-    <w:p/>
     <w:p>
       <w:pPr>
         <w:pStyle w:val="Heading1"/>
       </w:pPr>
-      <w:bookmarkStart w:id="8" w:name="_Toc478757452"/>
+      <w:bookmarkStart w:id="9" w:name="_Creating_a_New"/>
+      <w:bookmarkStart w:id="10" w:name="_Toc480395095"/>
+      <w:bookmarkEnd w:id="9"/>
       <w:r>
         <w:lastRenderedPageBreak/>
         <w:t>Creating a New Account</w:t>
       </w:r>
-      <w:bookmarkEnd w:id="8"/>
+      <w:bookmarkEnd w:id="10"/>
     </w:p>
     <w:p/>
     <w:p>
@@ -3965,11 +4138,13 @@
       <w:pPr>
         <w:pStyle w:val="Heading1"/>
       </w:pPr>
-      <w:bookmarkStart w:id="9" w:name="_Toc478757453"/>
+      <w:bookmarkStart w:id="11" w:name="_Importing_Transactions_into"/>
+      <w:bookmarkStart w:id="12" w:name="_Toc480395096"/>
+      <w:bookmarkEnd w:id="11"/>
       <w:r>
         <w:t>Importing Transactions into an Account</w:t>
       </w:r>
-      <w:bookmarkEnd w:id="9"/>
+      <w:bookmarkEnd w:id="12"/>
     </w:p>
     <w:p/>
     <w:p>
@@ -3977,7 +4152,19 @@
         <w:tab/>
       </w:r>
       <w:r>
-        <w:t>Bank statements containing transaction histories can be downloaded from banks in CVS or QFX format. TransACT is compatible with a variety of different file formats. To import the transactions from such a file, first click on the “Import Transactions” button in the Transaction Operations tab.</w:t>
+        <w:t xml:space="preserve">Bank statements containing transaction histories can be downloaded from banks in CVS or QFX </w:t>
+      </w:r>
+      <w:r>
+        <w:t xml:space="preserve">file </w:t>
+      </w:r>
+      <w:r>
+        <w:t>format. TransACT is compatible with a variety of different file formats. To import the transactions from such a file</w:t>
+      </w:r>
+      <w:r>
+        <w:t xml:space="preserve"> into the table view on the main page</w:t>
+      </w:r>
+      <w:r>
+        <w:t>, first click on the “Import Transactions” button in the Transaction Operations tab.</w:t>
       </w:r>
     </w:p>
     <w:p>
@@ -4061,10 +4248,10 @@
           <w:noProof/>
         </w:rPr>
         <w:drawing>
-          <wp:inline distT="0" distB="0" distL="0" distR="0" wp14:anchorId="75259C2C" wp14:editId="1D411C83">
-            <wp:extent cx="4498109" cy="1553892"/>
-            <wp:effectExtent l="76200" t="76200" r="131445" b="141605"/>
-            <wp:docPr id="21" name="Picture 21"/>
+          <wp:inline distT="0" distB="0" distL="0" distR="0" wp14:anchorId="4CBE5E71" wp14:editId="05200CA2">
+            <wp:extent cx="3792071" cy="1342534"/>
+            <wp:effectExtent l="76200" t="76200" r="132715" b="124460"/>
+            <wp:docPr id="17" name="Picture 17"/>
             <wp:cNvGraphicFramePr>
               <a:graphicFrameLocks xmlns:a="http://schemas.openxmlformats.org/drawingml/2006/main" noChangeAspect="1"/>
             </wp:cNvGraphicFramePr>
@@ -4084,7 +4271,7 @@
                   <pic:spPr>
                     <a:xfrm>
                       <a:off x="0" y="0"/>
-                      <a:ext cx="4552937" cy="1572833"/>
+                      <a:ext cx="3820820" cy="1352712"/>
                     </a:xfrm>
                     <a:prstGeom prst="rect">
                       <a:avLst/>
@@ -4191,10 +4378,7 @@
     <w:p>
       <w:r>
         <w:tab/>
-        <w:t>Next, select the file type from the “File Type” dropdown. Then select into what account the transactions will be imported from the “Account” dropdown. Clicking the “Import” button will then import the transactions from the selected file into the transaction table view on the main page. Optionally, clicking the “Ignored Editor” button will lead to a window where rules can be set to ignore certain transactions</w:t>
-      </w:r>
-      <w:r>
-        <w:t xml:space="preserve"> upon import.</w:t>
+        <w:t>Next, select the file type from the “File Type” dropdown. Then select into what account the transactions will be imported from the “Account” dropdown. Clicking the “Import” button will then import the transactions from the selected file into the transaction table view on the main page.</w:t>
       </w:r>
     </w:p>
     <w:p>
@@ -4206,10 +4390,10 @@
           <w:noProof/>
         </w:rPr>
         <w:drawing>
-          <wp:inline distT="0" distB="0" distL="0" distR="0" wp14:anchorId="73C93EF1" wp14:editId="702AE451">
-            <wp:extent cx="4547088" cy="1573414"/>
-            <wp:effectExtent l="76200" t="76200" r="139700" b="141605"/>
-            <wp:docPr id="23" name="Picture 23"/>
+          <wp:inline distT="0" distB="0" distL="0" distR="0" wp14:anchorId="2A508660" wp14:editId="227BE147">
+            <wp:extent cx="3818141" cy="1337982"/>
+            <wp:effectExtent l="76200" t="76200" r="125730" b="128905"/>
+            <wp:docPr id="24" name="Picture 24"/>
             <wp:cNvGraphicFramePr>
               <a:graphicFrameLocks xmlns:a="http://schemas.openxmlformats.org/drawingml/2006/main" noChangeAspect="1"/>
             </wp:cNvGraphicFramePr>
@@ -4229,7 +4413,7 @@
                   <pic:spPr>
                     <a:xfrm>
                       <a:off x="0" y="0"/>
-                      <a:ext cx="4630629" cy="1602322"/>
+                      <a:ext cx="3854533" cy="1350735"/>
                     </a:xfrm>
                     <a:prstGeom prst="rect">
                       <a:avLst/>
@@ -4258,18 +4442,26 @@
     </w:p>
     <w:p>
       <w:pPr>
-        <w:pStyle w:val="Heading2"/>
-      </w:pPr>
-      <w:bookmarkStart w:id="10" w:name="_Toc478757454"/>
+        <w:pStyle w:val="Heading1"/>
+      </w:pPr>
+      <w:bookmarkStart w:id="13" w:name="_Using_the_Ignored"/>
+      <w:bookmarkStart w:id="14" w:name="_Toc480395097"/>
+      <w:bookmarkEnd w:id="13"/>
+      <w:r>
+        <w:t xml:space="preserve">Using the </w:t>
+      </w:r>
+      <w:r>
+        <w:t>Ignored Transaction</w:t>
+      </w:r>
+      <w:r>
+        <w:t xml:space="preserve"> Editor</w:t>
+      </w:r>
+      <w:bookmarkEnd w:id="14"/>
+    </w:p>
+    <w:p/>
+    <w:p>
       <w:r>
         <w:lastRenderedPageBreak/>
-        <w:t>Using the Ignored Editor</w:t>
-      </w:r>
-      <w:bookmarkEnd w:id="10"/>
-    </w:p>
-    <w:p/>
-    <w:p>
-      <w:r>
         <w:tab/>
         <w:t xml:space="preserve">Often, </w:t>
       </w:r>
@@ -4286,13 +4478,34 @@
         <w:t>you wish</w:t>
       </w:r>
       <w:r>
-        <w:t xml:space="preserve"> not to import. To ignore transactions such as these, first enter an expression that TransACT will use to look for the transactions to ignore. Often this is a payee name. State whether the expression should match or be contained within the payee field by selecting an option from the “Rule” dropdown. Click “Add” to add the rule to the table on the right hand side of the window. TransACT will now use this rule during the import process to set aside any transactions that match. When finished, exit out of the Ignored Editor and cl</w:t>
-      </w:r>
-      <w:r>
-        <w:t xml:space="preserve">ick the “Import” button on the </w:t>
-      </w:r>
-      <w:r>
-        <w:t>Bulk Import window.</w:t>
+        <w:t xml:space="preserve"> not to import. To ignore transactions such as these</w:t>
+      </w:r>
+      <w:r>
+        <w:t xml:space="preserve">, click on the “Ignored Transactions” button under the Transaction Operations tab. </w:t>
+      </w:r>
+      <w:r>
+        <w:t xml:space="preserve">A window such as shown below will appear. </w:t>
+      </w:r>
+      <w:r>
+        <w:t>Then</w:t>
+      </w:r>
+      <w:r>
+        <w:t xml:space="preserve"> enter an expression that TransACT will use to look for the transactions to ignore. Often this is a payee name. State whether the expression should match or be contained within the payee field by selecting an option from the “Rule” dropdown. Click “Add” to add the rule to the table on the right hand side of the window. TransACT will now use this rule during the import process to set aside any transactions that match. When finished,</w:t>
+      </w:r>
+      <w:r>
+        <w:t xml:space="preserve"> click “Done” to</w:t>
+      </w:r>
+      <w:r>
+        <w:t xml:space="preserve"> exit out of the </w:t>
+      </w:r>
+      <w:r>
+        <w:t>Automatically Ignored Transaction e</w:t>
+      </w:r>
+      <w:r>
+        <w:t>ditor</w:t>
+      </w:r>
+      <w:r>
+        <w:t>.</w:t>
       </w:r>
     </w:p>
     <w:p>
@@ -4304,10 +4517,10 @@
           <w:noProof/>
         </w:rPr>
         <w:drawing>
-          <wp:inline distT="0" distB="0" distL="0" distR="0" wp14:anchorId="052FF28C" wp14:editId="7AF1FE80">
-            <wp:extent cx="4932219" cy="2182208"/>
-            <wp:effectExtent l="76200" t="76200" r="135255" b="142240"/>
-            <wp:docPr id="25" name="Picture 25"/>
+          <wp:inline distT="0" distB="0" distL="0" distR="0" wp14:anchorId="2DFFF0D7" wp14:editId="59C5F381">
+            <wp:extent cx="4323229" cy="2236470"/>
+            <wp:effectExtent l="76200" t="76200" r="134620" b="125730"/>
+            <wp:docPr id="16" name="Picture 16"/>
             <wp:cNvGraphicFramePr>
               <a:graphicFrameLocks xmlns:a="http://schemas.openxmlformats.org/drawingml/2006/main" noChangeAspect="1"/>
             </wp:cNvGraphicFramePr>
@@ -4320,23 +4533,25 @@
                   </pic:nvPicPr>
                   <pic:blipFill rotWithShape="1">
                     <a:blip r:embed="rId24"/>
-                    <a:srcRect l="-1" t="723" r="768"/>
+                    <a:srcRect l="1" r="763"/>
                     <a:stretch/>
                   </pic:blipFill>
                   <pic:spPr bwMode="auto">
                     <a:xfrm>
                       <a:off x="0" y="0"/>
-                      <a:ext cx="4961168" cy="2195016"/>
+                      <a:ext cx="4332003" cy="2241009"/>
                     </a:xfrm>
                     <a:prstGeom prst="rect">
                       <a:avLst/>
                     </a:prstGeom>
-                    <a:ln w="38100" cap="sq">
+                    <a:ln w="38100" cap="sq" cmpd="sng" algn="ctr">
                       <a:solidFill>
                         <a:srgbClr val="000000"/>
                       </a:solidFill>
                       <a:prstDash val="solid"/>
                       <a:miter lim="800000"/>
+                      <a:headEnd type="none" w="med" len="med"/>
+                      <a:tailEnd type="none" w="med" len="med"/>
                     </a:ln>
                     <a:effectLst>
                       <a:outerShdw blurRad="50800" dist="38100" dir="2700000" algn="tl" rotWithShape="0">
@@ -4359,9 +4574,25 @@
       </w:r>
     </w:p>
     <w:p>
-      <w:r>
-        <w:tab/>
-        <w:t xml:space="preserve">If TransACT comes across any transactions that match the rules in the Ignore Editor upon import, it will ask </w:t>
+      <w:pPr>
+        <w:ind w:firstLine="720"/>
+      </w:pPr>
+      <w:r>
+        <w:t xml:space="preserve">If </w:t>
+      </w:r>
+      <w:proofErr w:type="spellStart"/>
+      <w:r>
+        <w:t>TransACT</w:t>
+      </w:r>
+      <w:proofErr w:type="spellEnd"/>
+      <w:r>
+        <w:t xml:space="preserve"> comes across any transactions that match the rules in the Ignore Editor upon</w:t>
+      </w:r>
+      <w:r>
+        <w:t xml:space="preserve"> bulk</w:t>
+      </w:r>
+      <w:r>
+        <w:t xml:space="preserve"> import, it will ask </w:t>
       </w:r>
       <w:r>
         <w:t>you</w:t>
@@ -4431,12 +4662,17 @@
     </w:p>
     <w:p>
       <w:pPr>
-        <w:ind w:firstLine="720"/>
-      </w:pPr>
-    </w:p>
-    <w:p>
-      <w:pPr>
-        <w:ind w:firstLine="720"/>
+        <w:jc w:val="center"/>
+      </w:pPr>
+    </w:p>
+    <w:p>
+      <w:pPr>
+        <w:jc w:val="center"/>
+      </w:pPr>
+    </w:p>
+    <w:p>
+      <w:pPr>
+        <w:jc w:val="center"/>
       </w:pPr>
     </w:p>
     <w:p>
@@ -4604,12 +4840,12 @@
       <w:pPr>
         <w:pStyle w:val="Heading1"/>
       </w:pPr>
-      <w:bookmarkStart w:id="11" w:name="_Toc478757455"/>
+      <w:bookmarkStart w:id="15" w:name="_Toc480395098"/>
       <w:r>
         <w:lastRenderedPageBreak/>
         <w:t>Manually Adding Single Transactions</w:t>
       </w:r>
-      <w:bookmarkEnd w:id="11"/>
+      <w:bookmarkEnd w:id="15"/>
     </w:p>
     <w:p/>
     <w:p>
@@ -4623,11 +4859,13 @@
       <w:pPr>
         <w:pStyle w:val="Heading2"/>
       </w:pPr>
-      <w:bookmarkStart w:id="12" w:name="_Toc478757456"/>
+      <w:bookmarkStart w:id="16" w:name="_Using_the_Add"/>
+      <w:bookmarkStart w:id="17" w:name="_Toc480395099"/>
+      <w:bookmarkEnd w:id="16"/>
       <w:r>
         <w:t>Using the Add Transaction Window</w:t>
       </w:r>
-      <w:bookmarkEnd w:id="12"/>
+      <w:bookmarkEnd w:id="17"/>
     </w:p>
     <w:p/>
     <w:p>
@@ -4794,7 +5032,7 @@
       <w:pPr>
         <w:pStyle w:val="Heading2"/>
       </w:pPr>
-      <w:bookmarkStart w:id="13" w:name="_Toc478757457"/>
+      <w:bookmarkStart w:id="18" w:name="_Toc480395100"/>
       <w:r>
         <w:t xml:space="preserve">Adding Transactions </w:t>
       </w:r>
@@ -4804,7 +5042,7 @@
       <w:r>
         <w:t xml:space="preserve"> Right-Click Menu</w:t>
       </w:r>
-      <w:bookmarkEnd w:id="13"/>
+      <w:bookmarkEnd w:id="18"/>
     </w:p>
     <w:p/>
     <w:p>
@@ -4893,6 +5131,9 @@
         <w:tab/>
         <w:t>A new row will appear in the table. All fields are directly editable through the view. Simply fill in the same information that would have otherwise been entered into the Add Transaction window to create the same transaction record.</w:t>
       </w:r>
+      <w:r>
+        <w:t xml:space="preserve"> NOTE: If the transactions are sorted, the transaction entered into the table will move to its correct position in the order of transactions once the Enter key is pressed.</w:t>
+      </w:r>
     </w:p>
     <w:p>
       <w:pPr>
@@ -4957,22 +5198,22 @@
       <w:pPr>
         <w:pStyle w:val="Heading1"/>
       </w:pPr>
-      <w:bookmarkStart w:id="14" w:name="_Toc478757458"/>
+      <w:bookmarkStart w:id="19" w:name="_Toc480395101"/>
       <w:r>
         <w:t>Deleting</w:t>
       </w:r>
-      <w:bookmarkEnd w:id="14"/>
+      <w:bookmarkEnd w:id="19"/>
     </w:p>
     <w:p/>
     <w:p>
       <w:pPr>
         <w:pStyle w:val="Heading2"/>
       </w:pPr>
-      <w:bookmarkStart w:id="15" w:name="_Toc478757459"/>
+      <w:bookmarkStart w:id="20" w:name="_Toc480395102"/>
       <w:r>
         <w:t>Deleting Transactions</w:t>
       </w:r>
-      <w:bookmarkEnd w:id="15"/>
+      <w:bookmarkEnd w:id="20"/>
     </w:p>
     <w:p/>
     <w:p>
@@ -5065,26 +5306,19 @@
         <w:jc w:val="center"/>
       </w:pPr>
     </w:p>
-    <w:p>
-      <w:pPr>
-        <w:jc w:val="center"/>
-      </w:pPr>
-    </w:p>
-    <w:p>
-      <w:pPr>
-        <w:jc w:val="center"/>
-      </w:pPr>
-    </w:p>
+    <w:p/>
     <w:p>
       <w:pPr>
         <w:pStyle w:val="Heading2"/>
       </w:pPr>
-      <w:bookmarkStart w:id="16" w:name="_Toc478757460"/>
+      <w:bookmarkStart w:id="21" w:name="_Deleting_Accounts"/>
+      <w:bookmarkStart w:id="22" w:name="_Toc480395103"/>
+      <w:bookmarkEnd w:id="21"/>
       <w:r>
         <w:lastRenderedPageBreak/>
         <w:t>Deleting Accounts</w:t>
       </w:r>
-      <w:bookmarkEnd w:id="16"/>
+      <w:bookmarkEnd w:id="22"/>
     </w:p>
     <w:p/>
     <w:p>
@@ -5206,18 +5440,26 @@
       <w:pPr>
         <w:pStyle w:val="Heading1"/>
       </w:pPr>
-      <w:bookmarkStart w:id="17" w:name="_Toc478757461"/>
+      <w:bookmarkStart w:id="23" w:name="_Automatically_Adding_Tags"/>
+      <w:bookmarkStart w:id="24" w:name="_Toc480395104"/>
+      <w:bookmarkEnd w:id="23"/>
       <w:r>
         <w:lastRenderedPageBreak/>
         <w:t>Automatically Adding Tags to Imported Transactions</w:t>
       </w:r>
-      <w:bookmarkEnd w:id="17"/>
+      <w:bookmarkEnd w:id="24"/>
     </w:p>
     <w:p/>
     <w:p>
       <w:r>
         <w:tab/>
-        <w:t xml:space="preserve">TransACT is capable of automatically applying tags to payees upon import. All </w:t>
+        <w:t xml:space="preserve">TransACT is capable of automatically applying tags to </w:t>
+      </w:r>
+      <w:r>
+        <w:t>transactions</w:t>
+      </w:r>
+      <w:r>
+        <w:t xml:space="preserve"> upon import. All </w:t>
       </w:r>
       <w:r>
         <w:t>you need</w:t>
@@ -5319,8 +5561,8 @@
         </w:rPr>
         <w:drawing>
           <wp:inline distT="0" distB="0" distL="0" distR="0" wp14:anchorId="3DC64B31" wp14:editId="252A290B">
-            <wp:extent cx="4719781" cy="3367884"/>
-            <wp:effectExtent l="76200" t="76200" r="138430" b="137795"/>
+            <wp:extent cx="4428533" cy="3160059"/>
+            <wp:effectExtent l="76200" t="76200" r="124460" b="135890"/>
             <wp:docPr id="38" name="Picture 38"/>
             <wp:cNvGraphicFramePr>
               <a:graphicFrameLocks xmlns:a="http://schemas.openxmlformats.org/drawingml/2006/main" noChangeAspect="1"/>
@@ -5341,7 +5583,7 @@
                   <pic:spPr>
                     <a:xfrm>
                       <a:off x="0" y="0"/>
-                      <a:ext cx="4719781" cy="3367884"/>
+                      <a:ext cx="4447255" cy="3173418"/>
                     </a:xfrm>
                     <a:prstGeom prst="rect">
                       <a:avLst/>
@@ -5372,7 +5614,19 @@
       <w:r>
         <w:lastRenderedPageBreak/>
         <w:tab/>
-        <w:t>To add tags to payees, simply find the row representing the payee that is receiving a tag and click on the Tags column in that row. An “Add Tag” button will appear. Click it to add a single tag.</w:t>
+        <w:t xml:space="preserve">To add tags to </w:t>
+      </w:r>
+      <w:r>
+        <w:t>transactions</w:t>
+      </w:r>
+      <w:r>
+        <w:t xml:space="preserve">, simply find the row representing the payee </w:t>
+      </w:r>
+      <w:r>
+        <w:t xml:space="preserve">of the transaction </w:t>
+      </w:r>
+      <w:r>
+        <w:t>that is receiving a tag and click on the Tags column in that row. An “Add Tag” button will appear. Click it to add a single tag.</w:t>
       </w:r>
     </w:p>
     <w:p>
@@ -5515,12 +5769,12 @@
       <w:pPr>
         <w:pStyle w:val="Heading1"/>
       </w:pPr>
-      <w:bookmarkStart w:id="18" w:name="_Toc478757462"/>
+      <w:bookmarkStart w:id="25" w:name="_Toc480395105"/>
       <w:r>
         <w:lastRenderedPageBreak/>
         <w:t>Editing the Table View</w:t>
       </w:r>
-      <w:bookmarkEnd w:id="18"/>
+      <w:bookmarkEnd w:id="25"/>
     </w:p>
     <w:p/>
     <w:p>
@@ -5686,12 +5940,15 @@
       <w:pPr>
         <w:pStyle w:val="Heading1"/>
       </w:pPr>
-      <w:bookmarkStart w:id="19" w:name="_Toc478757463"/>
+      <w:bookmarkStart w:id="26" w:name="_Toc480395106"/>
       <w:r>
         <w:lastRenderedPageBreak/>
-        <w:t>Filtering Transactions</w:t>
-      </w:r>
-      <w:bookmarkEnd w:id="19"/>
+        <w:t>Organizing</w:t>
+      </w:r>
+      <w:r>
+        <w:t xml:space="preserve"> Transactions</w:t>
+      </w:r>
+      <w:bookmarkEnd w:id="26"/>
     </w:p>
     <w:p/>
     <w:p>
@@ -5735,11 +5992,11 @@
       <w:pPr>
         <w:pStyle w:val="Heading2"/>
       </w:pPr>
-      <w:bookmarkStart w:id="20" w:name="_Toc478757464"/>
+      <w:bookmarkStart w:id="27" w:name="_Toc480395107"/>
       <w:r>
         <w:t>Filter by Search</w:t>
       </w:r>
-      <w:bookmarkEnd w:id="20"/>
+      <w:bookmarkEnd w:id="27"/>
     </w:p>
     <w:p/>
     <w:p>
@@ -5814,11 +6071,11 @@
       <w:pPr>
         <w:pStyle w:val="Heading2"/>
       </w:pPr>
-      <w:bookmarkStart w:id="21" w:name="_Toc478757465"/>
+      <w:bookmarkStart w:id="28" w:name="_Toc480395108"/>
       <w:r>
         <w:t>Filter by Selecting an Account</w:t>
       </w:r>
-      <w:bookmarkEnd w:id="21"/>
+      <w:bookmarkEnd w:id="28"/>
     </w:p>
     <w:p/>
     <w:p>
@@ -5900,7 +6157,7 @@
       <w:pPr>
         <w:pStyle w:val="Heading1"/>
       </w:pPr>
-      <w:bookmarkStart w:id="22" w:name="_Toc478757466"/>
+      <w:bookmarkStart w:id="29" w:name="_Toc480395109"/>
       <w:r>
         <w:lastRenderedPageBreak/>
         <w:t>Undo</w:t>
@@ -5908,7 +6165,7 @@
       <w:r>
         <w:t>ing Actions</w:t>
       </w:r>
-      <w:bookmarkEnd w:id="22"/>
+      <w:bookmarkEnd w:id="29"/>
     </w:p>
     <w:p/>
     <w:p>
@@ -5919,16 +6176,21 @@
       <w:r>
         <w:t>.</w:t>
       </w:r>
+      <w:r>
+        <w:t xml:space="preserve"> A confirmation popup will appear and allow you to verify that you intend to undo the action in question. </w:t>
+      </w:r>
     </w:p>
     <w:p>
       <w:pPr>
         <w:pStyle w:val="Heading1"/>
       </w:pPr>
-      <w:bookmarkStart w:id="23" w:name="_Toc478757467"/>
+      <w:bookmarkStart w:id="30" w:name="_Analyzing_Finances"/>
+      <w:bookmarkStart w:id="31" w:name="_Toc480395110"/>
+      <w:bookmarkEnd w:id="30"/>
       <w:r>
         <w:t>Analyzing Finances</w:t>
       </w:r>
-      <w:bookmarkEnd w:id="23"/>
+      <w:bookmarkEnd w:id="31"/>
     </w:p>
     <w:p/>
     <w:p>
@@ -6132,11 +6394,11 @@
       <w:pPr>
         <w:pStyle w:val="Heading2"/>
       </w:pPr>
-      <w:bookmarkStart w:id="24" w:name="_Toc478757468"/>
+      <w:bookmarkStart w:id="32" w:name="_Toc480395111"/>
       <w:r>
         <w:t>Filtering</w:t>
       </w:r>
-      <w:bookmarkEnd w:id="24"/>
+      <w:bookmarkEnd w:id="32"/>
       <w:r>
         <w:t xml:space="preserve"> </w:t>
       </w:r>
@@ -6230,12 +6492,12 @@
       <w:pPr>
         <w:pStyle w:val="Heading2"/>
       </w:pPr>
-      <w:bookmarkStart w:id="25" w:name="_Toc478757469"/>
+      <w:bookmarkStart w:id="33" w:name="_Toc480395112"/>
       <w:r>
         <w:lastRenderedPageBreak/>
         <w:t>Different Charts</w:t>
       </w:r>
-      <w:bookmarkEnd w:id="25"/>
+      <w:bookmarkEnd w:id="33"/>
     </w:p>
     <w:p>
       <w:r>
@@ -6357,12 +6619,12 @@
       <w:pPr>
         <w:pStyle w:val="Heading3"/>
       </w:pPr>
-      <w:bookmarkStart w:id="26" w:name="_Toc478757470"/>
+      <w:bookmarkStart w:id="34" w:name="_Toc480395113"/>
       <w:r>
         <w:lastRenderedPageBreak/>
         <w:t>Expenditure Line Chart</w:t>
       </w:r>
-      <w:bookmarkEnd w:id="26"/>
+      <w:bookmarkEnd w:id="34"/>
     </w:p>
     <w:p/>
     <w:p>
@@ -6510,12 +6772,12 @@
       <w:pPr>
         <w:pStyle w:val="Heading3"/>
       </w:pPr>
-      <w:bookmarkStart w:id="27" w:name="_Toc478757471"/>
+      <w:bookmarkStart w:id="35" w:name="_Toc480395114"/>
       <w:r>
         <w:lastRenderedPageBreak/>
         <w:t>Expenditure Pie Chart by Tags</w:t>
       </w:r>
-      <w:bookmarkEnd w:id="27"/>
+      <w:bookmarkEnd w:id="35"/>
     </w:p>
     <w:p/>
     <w:p>
@@ -6658,12 +6920,12 @@
       <w:pPr>
         <w:pStyle w:val="Heading3"/>
       </w:pPr>
-      <w:bookmarkStart w:id="28" w:name="_Toc478757472"/>
+      <w:bookmarkStart w:id="36" w:name="_Toc480395115"/>
       <w:r>
         <w:lastRenderedPageBreak/>
         <w:t>Expenditure Pie Chart by Payee</w:t>
       </w:r>
-      <w:bookmarkEnd w:id="28"/>
+      <w:bookmarkEnd w:id="36"/>
     </w:p>
     <w:p/>
     <w:p>
@@ -6798,12 +7060,12 @@
       <w:pPr>
         <w:pStyle w:val="Heading3"/>
       </w:pPr>
-      <w:bookmarkStart w:id="29" w:name="_Toc478757473"/>
+      <w:bookmarkStart w:id="37" w:name="_Toc480395116"/>
       <w:r>
         <w:lastRenderedPageBreak/>
         <w:t>Income Bar Chart</w:t>
       </w:r>
-      <w:bookmarkEnd w:id="29"/>
+      <w:bookmarkEnd w:id="37"/>
     </w:p>
     <w:p/>
     <w:p>
@@ -6901,12 +7163,12 @@
       <w:pPr>
         <w:pStyle w:val="Heading3"/>
       </w:pPr>
-      <w:bookmarkStart w:id="30" w:name="_Toc478757474"/>
+      <w:bookmarkStart w:id="38" w:name="_Toc480395117"/>
       <w:r>
         <w:lastRenderedPageBreak/>
         <w:t>Net Balance Line Chart</w:t>
       </w:r>
-      <w:bookmarkEnd w:id="30"/>
+      <w:bookmarkEnd w:id="38"/>
     </w:p>
     <w:p/>
     <w:p>
@@ -7029,18 +7291,31 @@
       <w:pPr>
         <w:pStyle w:val="Heading1"/>
       </w:pPr>
-      <w:bookmarkStart w:id="31" w:name="_Toc478757475"/>
+      <w:bookmarkStart w:id="39" w:name="_Exporting_Data"/>
+      <w:bookmarkStart w:id="40" w:name="_Toc480395118"/>
+      <w:bookmarkEnd w:id="39"/>
       <w:r>
         <w:lastRenderedPageBreak/>
         <w:t>Exporting Data</w:t>
       </w:r>
-      <w:bookmarkEnd w:id="31"/>
+      <w:bookmarkEnd w:id="40"/>
     </w:p>
     <w:p/>
     <w:p>
       <w:r>
         <w:tab/>
-        <w:t xml:space="preserve">Exporting data will create a duplicate database file containing the same information as the one currently being used. This is useful for backing up records. To export data, click the “Export Data” button in the Miscellaneous tab. </w:t>
+        <w:t xml:space="preserve">Exporting data will create a duplicate database file containing the same information as the one currently being used. This is useful for backing up records. To export data, click the “Export Data” button in the </w:t>
+      </w:r>
+      <w:proofErr w:type="gramStart"/>
+      <w:r>
+        <w:t>Miscellaneous</w:t>
+      </w:r>
+      <w:proofErr w:type="gramEnd"/>
+      <w:r>
+        <w:t xml:space="preserve"> tab. </w:t>
+      </w:r>
+      <w:r>
+        <w:t>Exported data is also encrypted using the same password that is used to log into the current user session.</w:t>
       </w:r>
     </w:p>
     <w:p>
@@ -7185,12 +7460,14 @@
       <w:pPr>
         <w:pStyle w:val="Heading1"/>
       </w:pPr>
-      <w:bookmarkStart w:id="32" w:name="_Toc478757476"/>
+      <w:bookmarkStart w:id="41" w:name="_Logging_Out"/>
+      <w:bookmarkStart w:id="42" w:name="_Toc480395119"/>
+      <w:bookmarkEnd w:id="41"/>
       <w:r>
         <w:lastRenderedPageBreak/>
         <w:t>Logging Out</w:t>
       </w:r>
-      <w:bookmarkEnd w:id="32"/>
+      <w:bookmarkEnd w:id="42"/>
     </w:p>
     <w:p/>
     <w:p>
@@ -7822,7 +8099,7 @@
                               <w:sz w:val="40"/>
                               <w:szCs w:val="40"/>
                             </w:rPr>
-                            <w:t>20</w:t>
+                            <w:t>2</w:t>
                           </w:r>
                           <w:r>
                             <w:rPr>
@@ -7882,7 +8159,7 @@
                         <w:sz w:val="40"/>
                         <w:szCs w:val="40"/>
                       </w:rPr>
-                      <w:t>20</w:t>
+                      <w:t>2</w:t>
                     </w:r>
                     <w:r>
                       <w:rPr>
@@ -8338,7 +8615,7 @@
                               <w:sz w:val="40"/>
                               <w:szCs w:val="40"/>
                             </w:rPr>
-                            <w:t>19</w:t>
+                            <w:t>1</w:t>
                           </w:r>
                           <w:r>
                             <w:rPr>
@@ -8398,7 +8675,7 @@
                         <w:sz w:val="40"/>
                         <w:szCs w:val="40"/>
                       </w:rPr>
-                      <w:t>19</w:t>
+                      <w:t>1</w:t>
                     </w:r>
                     <w:r>
                       <w:rPr>
@@ -9989,6 +10266,18 @@
       <w:sz w:val="32"/>
     </w:rPr>
   </w:style>
+  <w:style w:type="character" w:styleId="FollowedHyperlink">
+    <w:name w:val="FollowedHyperlink"/>
+    <w:basedOn w:val="DefaultParagraphFont"/>
+    <w:uiPriority w:val="99"/>
+    <w:semiHidden/>
+    <w:unhideWhenUsed/>
+    <w:rsid w:val="00250E7A"/>
+    <w:rPr>
+      <w:color w:val="3EBBF0" w:themeColor="followedHyperlink"/>
+      <w:u w:val="single"/>
+    </w:rPr>
+  </w:style>
 </w:styles>
 </file>
 
@@ -10223,6 +10512,7 @@
     <w:rsidRoot w:val="00BF2425"/>
     <w:rsid w:val="000E19E3"/>
     <w:rsid w:val="007970DD"/>
+    <w:rsid w:val="008F45B6"/>
     <w:rsid w:val="00BF2425"/>
   </w:rsids>
   <m:mathPr>
@@ -11108,19 +11398,19 @@
 </file>
 
 <file path=customXml/item2.xml><?xml version="1.0" encoding="utf-8"?>
-<tns:customPropertyEditors xmlns:tns="http://schemas.microsoft.com/office/2006/customDocumentInformationPanel">
-  <tns:showOnOpen>false</tns:showOnOpen>
-  <tns:defaultPropertyEditorNamespace>Standard properties</tns:defaultPropertyEditorNamespace>
-</tns:customPropertyEditors>
-</file>
-
-<file path=customXml/item3.xml><?xml version="1.0" encoding="utf-8"?>
 <?mso-contentType ?>
 <FormTemplates xmlns="http://schemas.microsoft.com/sharepoint/v3/contenttype/forms">
   <Display>DocumentLibraryForm</Display>
   <Edit>AssetEditForm</Edit>
   <New>DocumentLibraryForm</New>
 </FormTemplates>
+</file>
+
+<file path=customXml/item3.xml><?xml version="1.0" encoding="utf-8"?>
+<tns:customPropertyEditors xmlns:tns="http://schemas.microsoft.com/office/2006/customDocumentInformationPanel">
+  <tns:showOnOpen>false</tns:showOnOpen>
+  <tns:defaultPropertyEditorNamespace>Standard properties</tns:defaultPropertyEditorNamespace>
+</tns:customPropertyEditors>
 </file>
 
 <file path=customXml/item4.xml><?xml version="1.0" encoding="utf-8"?>
@@ -11143,17 +11433,17 @@
 </file>
 
 <file path=customXml/itemProps2.xml><?xml version="1.0" encoding="utf-8"?>
-<ds:datastoreItem xmlns:ds="http://schemas.openxmlformats.org/officeDocument/2006/customXml" ds:itemID="{83B41FA1-A166-4203-827F-22BD32762337}">
+<ds:datastoreItem xmlns:ds="http://schemas.openxmlformats.org/officeDocument/2006/customXml" ds:itemID="{4A5268FB-C3AF-435D-8262-946262642809}">
   <ds:schemaRefs>
-    <ds:schemaRef ds:uri="http://schemas.microsoft.com/office/2006/customDocumentInformationPanel"/>
+    <ds:schemaRef ds:uri="http://schemas.microsoft.com/sharepoint/v3/contenttype/forms"/>
   </ds:schemaRefs>
 </ds:datastoreItem>
 </file>
 
 <file path=customXml/itemProps3.xml><?xml version="1.0" encoding="utf-8"?>
-<ds:datastoreItem xmlns:ds="http://schemas.openxmlformats.org/officeDocument/2006/customXml" ds:itemID="{4A5268FB-C3AF-435D-8262-946262642809}">
+<ds:datastoreItem xmlns:ds="http://schemas.openxmlformats.org/officeDocument/2006/customXml" ds:itemID="{83B41FA1-A166-4203-827F-22BD32762337}">
   <ds:schemaRefs>
-    <ds:schemaRef ds:uri="http://schemas.microsoft.com/sharepoint/v3/contenttype/forms"/>
+    <ds:schemaRef ds:uri="http://schemas.microsoft.com/office/2006/customDocumentInformationPanel"/>
   </ds:schemaRefs>
 </ds:datastoreItem>
 </file>
@@ -11167,7 +11457,7 @@
 </file>
 
 <file path=customXml/itemProps5.xml><?xml version="1.0" encoding="utf-8"?>
-<ds:datastoreItem xmlns:ds="http://schemas.openxmlformats.org/officeDocument/2006/customXml" ds:itemID="{06D5948E-63AD-4D3F-8000-EE8E70891F71}">
+<ds:datastoreItem xmlns:ds="http://schemas.openxmlformats.org/officeDocument/2006/customXml" ds:itemID="{EEE6293D-4362-429E-9CE9-D2653B89F4F5}">
   <ds:schemaRefs>
     <ds:schemaRef ds:uri="http://schemas.openxmlformats.org/officeDocument/2006/bibliography"/>
   </ds:schemaRefs>

</xml_diff>